<commit_message>
He añadido la tabla de casos de uso y una tabla de historial de versiones
</commit_message>
<xml_diff>
--- a/Casos de Uso.docx
+++ b/Casos de Uso.docx
@@ -160,20 +160,8 @@
           <w:szCs w:val="28"/>
           <w:lang w:eastAsia="es-MX"/>
         </w:rPr>
-        <w:t xml:space="preserve">Guzmán Ortega Axel </w:t>
+        <w:t>Guzmán Ortega Axel Yael</w:t>
       </w:r>
-      <w:proofErr w:type="spellStart"/>
-      <w:r>
-        <w:rPr>
-          <w:rFonts w:ascii="Arial" w:eastAsia="Times New Roman" w:hAnsi="Arial" w:cs="Arial"/>
-          <w:color w:val="000000"/>
-          <w:sz w:val="28"/>
-          <w:szCs w:val="28"/>
-          <w:lang w:eastAsia="es-MX"/>
-        </w:rPr>
-        <w:t>Yael</w:t>
-      </w:r>
-      <w:proofErr w:type="spellEnd"/>
     </w:p>
     <w:p>
       <w:pPr>
@@ -196,6 +184,1016 @@
         <w:t>Guzmán Ortega Miguel Ángel</w:t>
       </w:r>
     </w:p>
+    <w:p>
+      <w:r>
+        <w:br w:type="page"/>
+      </w:r>
+    </w:p>
+    <w:p>
+      <w:pPr>
+        <w:jc w:val="center"/>
+        <w:rPr>
+          <w:rFonts w:ascii="Arial" w:hAnsi="Arial" w:cs="Arial"/>
+          <w:b/>
+          <w:sz w:val="24"/>
+          <w:szCs w:val="24"/>
+        </w:rPr>
+      </w:pPr>
+      <w:r>
+        <w:lastRenderedPageBreak/>
+        <w:br w:type="page"/>
+      </w:r>
+      <w:r>
+        <w:rPr>
+          <w:rFonts w:ascii="Arial" w:hAnsi="Arial" w:cs="Arial"/>
+          <w:b/>
+          <w:sz w:val="24"/>
+          <w:szCs w:val="24"/>
+        </w:rPr>
+        <w:lastRenderedPageBreak/>
+        <w:t>HISTORIAL DE VERSIONES</w:t>
+      </w:r>
+    </w:p>
+    <w:tbl>
+      <w:tblPr>
+        <w:tblStyle w:val="Tablaconcuadrcula"/>
+        <w:tblW w:w="8500" w:type="dxa"/>
+        <w:tblLayout w:type="fixed"/>
+        <w:tblLook w:val="04A0" w:firstRow="1" w:lastRow="0" w:firstColumn="1" w:lastColumn="0" w:noHBand="0" w:noVBand="1"/>
+      </w:tblPr>
+      <w:tblGrid>
+        <w:gridCol w:w="2123"/>
+        <w:gridCol w:w="2123"/>
+        <w:gridCol w:w="3120"/>
+        <w:gridCol w:w="1134"/>
+      </w:tblGrid>
+      <w:tr>
+        <w:tc>
+          <w:tcPr>
+            <w:tcW w:w="2123" w:type="dxa"/>
+          </w:tcPr>
+          <w:p>
+            <w:pPr>
+              <w:jc w:val="center"/>
+              <w:rPr>
+                <w:rFonts w:ascii="Arial" w:hAnsi="Arial" w:cs="Arial"/>
+                <w:b/>
+              </w:rPr>
+            </w:pPr>
+            <w:r>
+              <w:rPr>
+                <w:rFonts w:ascii="Arial" w:hAnsi="Arial" w:cs="Arial"/>
+                <w:b/>
+              </w:rPr>
+              <w:t>Nombre</w:t>
+            </w:r>
+          </w:p>
+        </w:tc>
+        <w:tc>
+          <w:tcPr>
+            <w:tcW w:w="2123" w:type="dxa"/>
+          </w:tcPr>
+          <w:p>
+            <w:pPr>
+              <w:jc w:val="center"/>
+              <w:rPr>
+                <w:rFonts w:ascii="Arial" w:hAnsi="Arial" w:cs="Arial"/>
+                <w:b/>
+              </w:rPr>
+            </w:pPr>
+            <w:r>
+              <w:rPr>
+                <w:rFonts w:ascii="Arial" w:hAnsi="Arial" w:cs="Arial"/>
+                <w:b/>
+              </w:rPr>
+              <w:t>Fecha</w:t>
+            </w:r>
+          </w:p>
+        </w:tc>
+        <w:tc>
+          <w:tcPr>
+            <w:tcW w:w="3120" w:type="dxa"/>
+          </w:tcPr>
+          <w:p>
+            <w:pPr>
+              <w:jc w:val="center"/>
+              <w:rPr>
+                <w:rFonts w:ascii="Arial" w:hAnsi="Arial" w:cs="Arial"/>
+                <w:b/>
+              </w:rPr>
+            </w:pPr>
+            <w:r>
+              <w:rPr>
+                <w:rFonts w:ascii="Arial" w:hAnsi="Arial" w:cs="Arial"/>
+                <w:b/>
+              </w:rPr>
+              <w:t>Cambios hechos</w:t>
+            </w:r>
+          </w:p>
+        </w:tc>
+        <w:tc>
+          <w:tcPr>
+            <w:tcW w:w="1134" w:type="dxa"/>
+          </w:tcPr>
+          <w:p>
+            <w:pPr>
+              <w:jc w:val="center"/>
+              <w:rPr>
+                <w:rFonts w:ascii="Arial" w:hAnsi="Arial" w:cs="Arial"/>
+                <w:b/>
+              </w:rPr>
+            </w:pPr>
+            <w:r>
+              <w:rPr>
+                <w:rFonts w:ascii="Arial" w:hAnsi="Arial" w:cs="Arial"/>
+                <w:b/>
+              </w:rPr>
+              <w:t>Versión</w:t>
+            </w:r>
+          </w:p>
+        </w:tc>
+      </w:tr>
+      <w:tr>
+        <w:trPr>
+          <w:trHeight w:val="263"/>
+        </w:trPr>
+        <w:tc>
+          <w:tcPr>
+            <w:tcW w:w="2123" w:type="dxa"/>
+          </w:tcPr>
+          <w:p>
+            <w:pPr>
+              <w:jc w:val="center"/>
+              <w:rPr>
+                <w:rFonts w:ascii="Arial" w:hAnsi="Arial" w:cs="Arial"/>
+                <w:bCs/>
+                <w:sz w:val="20"/>
+                <w:szCs w:val="20"/>
+              </w:rPr>
+            </w:pPr>
+            <w:r>
+              <w:rPr>
+                <w:rFonts w:ascii="Arial" w:hAnsi="Arial" w:cs="Arial"/>
+                <w:bCs/>
+                <w:sz w:val="20"/>
+                <w:szCs w:val="20"/>
+              </w:rPr>
+              <w:t>Emmanuel Cedillo</w:t>
+            </w:r>
+          </w:p>
+        </w:tc>
+        <w:tc>
+          <w:tcPr>
+            <w:tcW w:w="2123" w:type="dxa"/>
+          </w:tcPr>
+          <w:p>
+            <w:pPr>
+              <w:jc w:val="center"/>
+              <w:rPr>
+                <w:rFonts w:ascii="Arial" w:hAnsi="Arial" w:cs="Arial"/>
+                <w:bCs/>
+                <w:sz w:val="20"/>
+                <w:szCs w:val="20"/>
+              </w:rPr>
+            </w:pPr>
+            <w:r>
+              <w:rPr>
+                <w:rFonts w:ascii="Arial" w:hAnsi="Arial" w:cs="Arial"/>
+                <w:bCs/>
+                <w:sz w:val="20"/>
+                <w:szCs w:val="20"/>
+              </w:rPr>
+              <w:t>2</w:t>
+            </w:r>
+            <w:r>
+              <w:rPr>
+                <w:rFonts w:ascii="Arial" w:hAnsi="Arial" w:cs="Arial"/>
+                <w:bCs/>
+                <w:sz w:val="20"/>
+                <w:szCs w:val="20"/>
+              </w:rPr>
+              <w:t>9</w:t>
+            </w:r>
+            <w:r>
+              <w:rPr>
+                <w:rFonts w:ascii="Arial" w:hAnsi="Arial" w:cs="Arial"/>
+                <w:bCs/>
+                <w:sz w:val="20"/>
+                <w:szCs w:val="20"/>
+              </w:rPr>
+              <w:t>/11/21</w:t>
+            </w:r>
+          </w:p>
+        </w:tc>
+        <w:tc>
+          <w:tcPr>
+            <w:tcW w:w="3120" w:type="dxa"/>
+          </w:tcPr>
+          <w:p>
+            <w:pPr>
+              <w:jc w:val="center"/>
+              <w:rPr>
+                <w:rFonts w:ascii="Arial" w:hAnsi="Arial" w:cs="Arial"/>
+                <w:bCs/>
+                <w:sz w:val="20"/>
+                <w:szCs w:val="20"/>
+              </w:rPr>
+            </w:pPr>
+            <w:r>
+              <w:rPr>
+                <w:rFonts w:ascii="Arial" w:hAnsi="Arial" w:cs="Arial"/>
+                <w:bCs/>
+                <w:sz w:val="20"/>
+                <w:szCs w:val="20"/>
+              </w:rPr>
+              <w:t>Añadido la tabla de casos de uso de inicio de sesión</w:t>
+            </w:r>
+          </w:p>
+        </w:tc>
+        <w:tc>
+          <w:tcPr>
+            <w:tcW w:w="1134" w:type="dxa"/>
+          </w:tcPr>
+          <w:p>
+            <w:pPr>
+              <w:jc w:val="center"/>
+              <w:rPr>
+                <w:rFonts w:ascii="Arial" w:hAnsi="Arial" w:cs="Arial"/>
+                <w:bCs/>
+                <w:sz w:val="20"/>
+                <w:szCs w:val="20"/>
+              </w:rPr>
+            </w:pPr>
+            <w:r>
+              <w:rPr>
+                <w:rFonts w:ascii="Arial" w:hAnsi="Arial" w:cs="Arial"/>
+                <w:bCs/>
+                <w:sz w:val="20"/>
+                <w:szCs w:val="20"/>
+              </w:rPr>
+              <w:t>1.</w:t>
+            </w:r>
+            <w:r>
+              <w:rPr>
+                <w:rFonts w:ascii="Arial" w:hAnsi="Arial" w:cs="Arial"/>
+                <w:bCs/>
+                <w:sz w:val="20"/>
+                <w:szCs w:val="20"/>
+              </w:rPr>
+              <w:t>0</w:t>
+            </w:r>
+          </w:p>
+        </w:tc>
+      </w:tr>
+    </w:tbl>
+    <w:p>
+      <w:pPr>
+        <w:rPr>
+          <w:rFonts w:ascii="Arial" w:eastAsiaTheme="majorEastAsia" w:hAnsi="Arial" w:cs="Arial"/>
+          <w:sz w:val="24"/>
+          <w:szCs w:val="24"/>
+          <w:lang w:eastAsia="en-US"/>
+        </w:rPr>
+      </w:pPr>
+      <w:r>
+        <w:rPr>
+          <w:rFonts w:ascii="Arial" w:hAnsi="Arial" w:cs="Arial"/>
+          <w:b/>
+          <w:sz w:val="24"/>
+          <w:szCs w:val="24"/>
+        </w:rPr>
+        <w:br w:type="page"/>
+      </w:r>
+    </w:p>
+    <w:p/>
+    <w:p>
+      <w:r>
+        <w:t>Casos de uso, inicio de sesión</w:t>
+      </w:r>
+    </w:p>
+    <w:tbl>
+      <w:tblPr>
+        <w:tblStyle w:val="Tablaconcuadrcula4-nfasis5"/>
+        <w:tblW w:w="9493" w:type="dxa"/>
+        <w:tblInd w:w="0" w:type="dxa"/>
+        <w:tblLook w:val="04A0" w:firstRow="1" w:lastRow="0" w:firstColumn="1" w:lastColumn="0" w:noHBand="0" w:noVBand="1"/>
+      </w:tblPr>
+      <w:tblGrid>
+        <w:gridCol w:w="2547"/>
+        <w:gridCol w:w="6946"/>
+      </w:tblGrid>
+      <w:tr>
+        <w:trPr>
+          <w:cnfStyle w:val="100000000000" w:firstRow="1" w:lastRow="0" w:firstColumn="0" w:lastColumn="0" w:oddVBand="0" w:evenVBand="0" w:oddHBand="0" w:evenHBand="0" w:firstRowFirstColumn="0" w:firstRowLastColumn="0" w:lastRowFirstColumn="0" w:lastRowLastColumn="0"/>
+        </w:trPr>
+        <w:tc>
+          <w:tcPr>
+            <w:cnfStyle w:val="001000000000" w:firstRow="0" w:lastRow="0" w:firstColumn="1" w:lastColumn="0" w:oddVBand="0" w:evenVBand="0" w:oddHBand="0" w:evenHBand="0" w:firstRowFirstColumn="0" w:firstRowLastColumn="0" w:lastRowFirstColumn="0" w:lastRowLastColumn="0"/>
+            <w:tcW w:w="2547" w:type="dxa"/>
+            <w:hideMark/>
+          </w:tcPr>
+          <w:p>
+            <w:pPr>
+              <w:jc w:val="center"/>
+            </w:pPr>
+            <w:r>
+              <w:t>ID y nombre</w:t>
+            </w:r>
+          </w:p>
+        </w:tc>
+        <w:tc>
+          <w:tcPr>
+            <w:tcW w:w="6946" w:type="dxa"/>
+            <w:hideMark/>
+          </w:tcPr>
+          <w:p>
+            <w:pPr>
+              <w:jc w:val="center"/>
+              <w:cnfStyle w:val="100000000000" w:firstRow="1" w:lastRow="0" w:firstColumn="0" w:lastColumn="0" w:oddVBand="0" w:evenVBand="0" w:oddHBand="0" w:evenHBand="0" w:firstRowFirstColumn="0" w:firstRowLastColumn="0" w:lastRowFirstColumn="0" w:lastRowLastColumn="0"/>
+            </w:pPr>
+            <w:r>
+              <w:t>. Iniciar sesión</w:t>
+            </w:r>
+          </w:p>
+        </w:tc>
+      </w:tr>
+      <w:tr>
+        <w:trPr>
+          <w:cnfStyle w:val="000000100000" w:firstRow="0" w:lastRow="0" w:firstColumn="0" w:lastColumn="0" w:oddVBand="0" w:evenVBand="0" w:oddHBand="1" w:evenHBand="0" w:firstRowFirstColumn="0" w:firstRowLastColumn="0" w:lastRowFirstColumn="0" w:lastRowLastColumn="0"/>
+        </w:trPr>
+        <w:tc>
+          <w:tcPr>
+            <w:cnfStyle w:val="001000000000" w:firstRow="0" w:lastRow="0" w:firstColumn="1" w:lastColumn="0" w:oddVBand="0" w:evenVBand="0" w:oddHBand="0" w:evenHBand="0" w:firstRowFirstColumn="0" w:firstRowLastColumn="0" w:lastRowFirstColumn="0" w:lastRowLastColumn="0"/>
+            <w:tcW w:w="2547" w:type="dxa"/>
+            <w:tcBorders>
+              <w:top w:val="single" w:sz="4" w:space="0" w:color="9CC2E5" w:themeColor="accent5" w:themeTint="99"/>
+              <w:left w:val="single" w:sz="4" w:space="0" w:color="9CC2E5" w:themeColor="accent5" w:themeTint="99"/>
+              <w:bottom w:val="single" w:sz="4" w:space="0" w:color="9CC2E5" w:themeColor="accent5" w:themeTint="99"/>
+              <w:right w:val="single" w:sz="4" w:space="0" w:color="9CC2E5" w:themeColor="accent5" w:themeTint="99"/>
+            </w:tcBorders>
+            <w:hideMark/>
+          </w:tcPr>
+          <w:p>
+            <w:r>
+              <w:t>Creado por:</w:t>
+            </w:r>
+          </w:p>
+        </w:tc>
+        <w:tc>
+          <w:tcPr>
+            <w:tcW w:w="6946" w:type="dxa"/>
+            <w:tcBorders>
+              <w:top w:val="single" w:sz="4" w:space="0" w:color="9CC2E5" w:themeColor="accent5" w:themeTint="99"/>
+              <w:left w:val="single" w:sz="4" w:space="0" w:color="9CC2E5" w:themeColor="accent5" w:themeTint="99"/>
+              <w:bottom w:val="single" w:sz="4" w:space="0" w:color="9CC2E5" w:themeColor="accent5" w:themeTint="99"/>
+              <w:right w:val="single" w:sz="4" w:space="0" w:color="9CC2E5" w:themeColor="accent5" w:themeTint="99"/>
+            </w:tcBorders>
+            <w:hideMark/>
+          </w:tcPr>
+          <w:p>
+            <w:pPr>
+              <w:cnfStyle w:val="000000100000" w:firstRow="0" w:lastRow="0" w:firstColumn="0" w:lastColumn="0" w:oddVBand="0" w:evenVBand="0" w:oddHBand="1" w:evenHBand="0" w:firstRowFirstColumn="0" w:firstRowLastColumn="0" w:lastRowFirstColumn="0" w:lastRowLastColumn="0"/>
+            </w:pPr>
+            <w:r>
+              <w:t>“Nombre del cliente”</w:t>
+            </w:r>
+          </w:p>
+        </w:tc>
+      </w:tr>
+      <w:tr>
+        <w:tc>
+          <w:tcPr>
+            <w:cnfStyle w:val="001000000000" w:firstRow="0" w:lastRow="0" w:firstColumn="1" w:lastColumn="0" w:oddVBand="0" w:evenVBand="0" w:oddHBand="0" w:evenHBand="0" w:firstRowFirstColumn="0" w:firstRowLastColumn="0" w:lastRowFirstColumn="0" w:lastRowLastColumn="0"/>
+            <w:tcW w:w="2547" w:type="dxa"/>
+            <w:tcBorders>
+              <w:top w:val="single" w:sz="4" w:space="0" w:color="9CC2E5" w:themeColor="accent5" w:themeTint="99"/>
+              <w:left w:val="single" w:sz="4" w:space="0" w:color="9CC2E5" w:themeColor="accent5" w:themeTint="99"/>
+              <w:bottom w:val="single" w:sz="4" w:space="0" w:color="9CC2E5" w:themeColor="accent5" w:themeTint="99"/>
+              <w:right w:val="single" w:sz="4" w:space="0" w:color="9CC2E5" w:themeColor="accent5" w:themeTint="99"/>
+            </w:tcBorders>
+            <w:hideMark/>
+          </w:tcPr>
+          <w:p>
+            <w:r>
+              <w:t>Actor primario</w:t>
+            </w:r>
+          </w:p>
+        </w:tc>
+        <w:tc>
+          <w:tcPr>
+            <w:tcW w:w="6946" w:type="dxa"/>
+            <w:tcBorders>
+              <w:top w:val="single" w:sz="4" w:space="0" w:color="9CC2E5" w:themeColor="accent5" w:themeTint="99"/>
+              <w:left w:val="single" w:sz="4" w:space="0" w:color="9CC2E5" w:themeColor="accent5" w:themeTint="99"/>
+              <w:bottom w:val="single" w:sz="4" w:space="0" w:color="9CC2E5" w:themeColor="accent5" w:themeTint="99"/>
+              <w:right w:val="single" w:sz="4" w:space="0" w:color="9CC2E5" w:themeColor="accent5" w:themeTint="99"/>
+            </w:tcBorders>
+            <w:hideMark/>
+          </w:tcPr>
+          <w:p>
+            <w:pPr>
+              <w:cnfStyle w:val="000000000000" w:firstRow="0" w:lastRow="0" w:firstColumn="0" w:lastColumn="0" w:oddVBand="0" w:evenVBand="0" w:oddHBand="0" w:evenHBand="0" w:firstRowFirstColumn="0" w:firstRowLastColumn="0" w:lastRowFirstColumn="0" w:lastRowLastColumn="0"/>
+            </w:pPr>
+            <w:r>
+              <w:t>Cliente, Administrador</w:t>
+            </w:r>
+          </w:p>
+        </w:tc>
+      </w:tr>
+      <w:tr>
+        <w:trPr>
+          <w:cnfStyle w:val="000000100000" w:firstRow="0" w:lastRow="0" w:firstColumn="0" w:lastColumn="0" w:oddVBand="0" w:evenVBand="0" w:oddHBand="1" w:evenHBand="0" w:firstRowFirstColumn="0" w:firstRowLastColumn="0" w:lastRowFirstColumn="0" w:lastRowLastColumn="0"/>
+        </w:trPr>
+        <w:tc>
+          <w:tcPr>
+            <w:cnfStyle w:val="001000000000" w:firstRow="0" w:lastRow="0" w:firstColumn="1" w:lastColumn="0" w:oddVBand="0" w:evenVBand="0" w:oddHBand="0" w:evenHBand="0" w:firstRowFirstColumn="0" w:firstRowLastColumn="0" w:lastRowFirstColumn="0" w:lastRowLastColumn="0"/>
+            <w:tcW w:w="2547" w:type="dxa"/>
+            <w:tcBorders>
+              <w:top w:val="single" w:sz="4" w:space="0" w:color="9CC2E5" w:themeColor="accent5" w:themeTint="99"/>
+              <w:left w:val="single" w:sz="4" w:space="0" w:color="9CC2E5" w:themeColor="accent5" w:themeTint="99"/>
+              <w:bottom w:val="single" w:sz="4" w:space="0" w:color="9CC2E5" w:themeColor="accent5" w:themeTint="99"/>
+              <w:right w:val="single" w:sz="4" w:space="0" w:color="9CC2E5" w:themeColor="accent5" w:themeTint="99"/>
+            </w:tcBorders>
+            <w:hideMark/>
+          </w:tcPr>
+          <w:p>
+            <w:r>
+              <w:t>Actores secundarios</w:t>
+            </w:r>
+          </w:p>
+        </w:tc>
+        <w:tc>
+          <w:tcPr>
+            <w:tcW w:w="6946" w:type="dxa"/>
+            <w:tcBorders>
+              <w:top w:val="single" w:sz="4" w:space="0" w:color="9CC2E5" w:themeColor="accent5" w:themeTint="99"/>
+              <w:left w:val="single" w:sz="4" w:space="0" w:color="9CC2E5" w:themeColor="accent5" w:themeTint="99"/>
+              <w:bottom w:val="single" w:sz="4" w:space="0" w:color="9CC2E5" w:themeColor="accent5" w:themeTint="99"/>
+              <w:right w:val="single" w:sz="4" w:space="0" w:color="9CC2E5" w:themeColor="accent5" w:themeTint="99"/>
+            </w:tcBorders>
+            <w:hideMark/>
+          </w:tcPr>
+          <w:p>
+            <w:pPr>
+              <w:cnfStyle w:val="000000100000" w:firstRow="0" w:lastRow="0" w:firstColumn="0" w:lastColumn="0" w:oddVBand="0" w:evenVBand="0" w:oddHBand="1" w:evenHBand="0" w:firstRowFirstColumn="0" w:firstRowLastColumn="0" w:lastRowFirstColumn="0" w:lastRowLastColumn="0"/>
+            </w:pPr>
+            <w:r>
+              <w:t>Manejador de base de datos</w:t>
+            </w:r>
+          </w:p>
+        </w:tc>
+      </w:tr>
+      <w:tr>
+        <w:tc>
+          <w:tcPr>
+            <w:cnfStyle w:val="001000000000" w:firstRow="0" w:lastRow="0" w:firstColumn="1" w:lastColumn="0" w:oddVBand="0" w:evenVBand="0" w:oddHBand="0" w:evenHBand="0" w:firstRowFirstColumn="0" w:firstRowLastColumn="0" w:lastRowFirstColumn="0" w:lastRowLastColumn="0"/>
+            <w:tcW w:w="2547" w:type="dxa"/>
+            <w:tcBorders>
+              <w:top w:val="single" w:sz="4" w:space="0" w:color="9CC2E5" w:themeColor="accent5" w:themeTint="99"/>
+              <w:left w:val="single" w:sz="4" w:space="0" w:color="9CC2E5" w:themeColor="accent5" w:themeTint="99"/>
+              <w:bottom w:val="single" w:sz="4" w:space="0" w:color="9CC2E5" w:themeColor="accent5" w:themeTint="99"/>
+              <w:right w:val="single" w:sz="4" w:space="0" w:color="9CC2E5" w:themeColor="accent5" w:themeTint="99"/>
+            </w:tcBorders>
+            <w:hideMark/>
+          </w:tcPr>
+          <w:p>
+            <w:r>
+              <w:t>Descripción</w:t>
+            </w:r>
+          </w:p>
+        </w:tc>
+        <w:tc>
+          <w:tcPr>
+            <w:tcW w:w="6946" w:type="dxa"/>
+            <w:tcBorders>
+              <w:top w:val="single" w:sz="4" w:space="0" w:color="9CC2E5" w:themeColor="accent5" w:themeTint="99"/>
+              <w:left w:val="single" w:sz="4" w:space="0" w:color="9CC2E5" w:themeColor="accent5" w:themeTint="99"/>
+              <w:bottom w:val="single" w:sz="4" w:space="0" w:color="9CC2E5" w:themeColor="accent5" w:themeTint="99"/>
+              <w:right w:val="single" w:sz="4" w:space="0" w:color="9CC2E5" w:themeColor="accent5" w:themeTint="99"/>
+            </w:tcBorders>
+            <w:hideMark/>
+          </w:tcPr>
+          <w:p>
+            <w:pPr>
+              <w:cnfStyle w:val="000000000000" w:firstRow="0" w:lastRow="0" w:firstColumn="0" w:lastColumn="0" w:oddVBand="0" w:evenVBand="0" w:oddHBand="0" w:evenHBand="0" w:firstRowFirstColumn="0" w:firstRowLastColumn="0" w:lastRowFirstColumn="0" w:lastRowLastColumn="0"/>
+            </w:pPr>
+            <w:r>
+              <w:t>Este caso de uso permite iniciar sesión a cada uno de los clientes</w:t>
+            </w:r>
+          </w:p>
+        </w:tc>
+      </w:tr>
+      <w:tr>
+        <w:trPr>
+          <w:cnfStyle w:val="000000100000" w:firstRow="0" w:lastRow="0" w:firstColumn="0" w:lastColumn="0" w:oddVBand="0" w:evenVBand="0" w:oddHBand="1" w:evenHBand="0" w:firstRowFirstColumn="0" w:firstRowLastColumn="0" w:lastRowFirstColumn="0" w:lastRowLastColumn="0"/>
+        </w:trPr>
+        <w:tc>
+          <w:tcPr>
+            <w:cnfStyle w:val="001000000000" w:firstRow="0" w:lastRow="0" w:firstColumn="1" w:lastColumn="0" w:oddVBand="0" w:evenVBand="0" w:oddHBand="0" w:evenHBand="0" w:firstRowFirstColumn="0" w:firstRowLastColumn="0" w:lastRowFirstColumn="0" w:lastRowLastColumn="0"/>
+            <w:tcW w:w="2547" w:type="dxa"/>
+            <w:tcBorders>
+              <w:top w:val="single" w:sz="4" w:space="0" w:color="9CC2E5" w:themeColor="accent5" w:themeTint="99"/>
+              <w:left w:val="single" w:sz="4" w:space="0" w:color="9CC2E5" w:themeColor="accent5" w:themeTint="99"/>
+              <w:bottom w:val="single" w:sz="4" w:space="0" w:color="9CC2E5" w:themeColor="accent5" w:themeTint="99"/>
+              <w:right w:val="single" w:sz="4" w:space="0" w:color="9CC2E5" w:themeColor="accent5" w:themeTint="99"/>
+            </w:tcBorders>
+            <w:hideMark/>
+          </w:tcPr>
+          <w:p>
+            <w:r>
+              <w:t>Disparador (trigger):</w:t>
+            </w:r>
+          </w:p>
+        </w:tc>
+        <w:tc>
+          <w:tcPr>
+            <w:tcW w:w="6946" w:type="dxa"/>
+            <w:tcBorders>
+              <w:top w:val="single" w:sz="4" w:space="0" w:color="9CC2E5" w:themeColor="accent5" w:themeTint="99"/>
+              <w:left w:val="single" w:sz="4" w:space="0" w:color="9CC2E5" w:themeColor="accent5" w:themeTint="99"/>
+              <w:bottom w:val="single" w:sz="4" w:space="0" w:color="9CC2E5" w:themeColor="accent5" w:themeTint="99"/>
+              <w:right w:val="single" w:sz="4" w:space="0" w:color="9CC2E5" w:themeColor="accent5" w:themeTint="99"/>
+            </w:tcBorders>
+            <w:hideMark/>
+          </w:tcPr>
+          <w:p>
+            <w:pPr>
+              <w:cnfStyle w:val="000000100000" w:firstRow="0" w:lastRow="0" w:firstColumn="0" w:lastColumn="0" w:oddVBand="0" w:evenVBand="0" w:oddHBand="1" w:evenHBand="0" w:firstRowFirstColumn="0" w:firstRowLastColumn="0" w:lastRowFirstColumn="0" w:lastRowLastColumn="0"/>
+            </w:pPr>
+            <w:r>
+              <w:t>El actor presiona el botón de “Identificarse”</w:t>
+            </w:r>
+          </w:p>
+        </w:tc>
+      </w:tr>
+      <w:tr>
+        <w:tc>
+          <w:tcPr>
+            <w:cnfStyle w:val="001000000000" w:firstRow="0" w:lastRow="0" w:firstColumn="1" w:lastColumn="0" w:oddVBand="0" w:evenVBand="0" w:oddHBand="0" w:evenHBand="0" w:firstRowFirstColumn="0" w:firstRowLastColumn="0" w:lastRowFirstColumn="0" w:lastRowLastColumn="0"/>
+            <w:tcW w:w="2547" w:type="dxa"/>
+            <w:tcBorders>
+              <w:top w:val="single" w:sz="4" w:space="0" w:color="9CC2E5" w:themeColor="accent5" w:themeTint="99"/>
+              <w:left w:val="single" w:sz="4" w:space="0" w:color="9CC2E5" w:themeColor="accent5" w:themeTint="99"/>
+              <w:bottom w:val="single" w:sz="4" w:space="0" w:color="9CC2E5" w:themeColor="accent5" w:themeTint="99"/>
+              <w:right w:val="single" w:sz="4" w:space="0" w:color="9CC2E5" w:themeColor="accent5" w:themeTint="99"/>
+            </w:tcBorders>
+            <w:hideMark/>
+          </w:tcPr>
+          <w:p>
+            <w:r>
+              <w:t>Precondiciones</w:t>
+            </w:r>
+          </w:p>
+        </w:tc>
+        <w:tc>
+          <w:tcPr>
+            <w:tcW w:w="6946" w:type="dxa"/>
+            <w:tcBorders>
+              <w:top w:val="single" w:sz="4" w:space="0" w:color="9CC2E5" w:themeColor="accent5" w:themeTint="99"/>
+              <w:left w:val="single" w:sz="4" w:space="0" w:color="9CC2E5" w:themeColor="accent5" w:themeTint="99"/>
+              <w:bottom w:val="single" w:sz="4" w:space="0" w:color="9CC2E5" w:themeColor="accent5" w:themeTint="99"/>
+              <w:right w:val="single" w:sz="4" w:space="0" w:color="9CC2E5" w:themeColor="accent5" w:themeTint="99"/>
+            </w:tcBorders>
+          </w:tcPr>
+          <w:p>
+            <w:pPr>
+              <w:cnfStyle w:val="000000000000" w:firstRow="0" w:lastRow="0" w:firstColumn="0" w:lastColumn="0" w:oddVBand="0" w:evenVBand="0" w:oddHBand="0" w:evenHBand="0" w:firstRowFirstColumn="0" w:firstRowLastColumn="0" w:lastRowFirstColumn="0" w:lastRowLastColumn="0"/>
+            </w:pPr>
+            <w:r>
+              <w:t>Los datos del usuario en turno están almacenados en la base de datos, es decir, el usuario tiene una cuenta en el sistema.</w:t>
+            </w:r>
+          </w:p>
+          <w:p>
+            <w:pPr>
+              <w:cnfStyle w:val="000000000000" w:firstRow="0" w:lastRow="0" w:firstColumn="0" w:lastColumn="0" w:oddVBand="0" w:evenVBand="0" w:oddHBand="0" w:evenHBand="0" w:firstRowFirstColumn="0" w:firstRowLastColumn="0" w:lastRowFirstColumn="0" w:lastRowLastColumn="0"/>
+            </w:pPr>
+          </w:p>
+          <w:p>
+            <w:pPr>
+              <w:cnfStyle w:val="000000000000" w:firstRow="0" w:lastRow="0" w:firstColumn="0" w:lastColumn="0" w:oddVBand="0" w:evenVBand="0" w:oddHBand="0" w:evenHBand="0" w:firstRowFirstColumn="0" w:firstRowLastColumn="0" w:lastRowFirstColumn="0" w:lastRowLastColumn="0"/>
+            </w:pPr>
+            <w:r>
+              <w:t>No hay ninguna sesión del actor en turno, activa.</w:t>
+            </w:r>
+          </w:p>
+        </w:tc>
+      </w:tr>
+      <w:tr>
+        <w:trPr>
+          <w:cnfStyle w:val="000000100000" w:firstRow="0" w:lastRow="0" w:firstColumn="0" w:lastColumn="0" w:oddVBand="0" w:evenVBand="0" w:oddHBand="1" w:evenHBand="0" w:firstRowFirstColumn="0" w:firstRowLastColumn="0" w:lastRowFirstColumn="0" w:lastRowLastColumn="0"/>
+        </w:trPr>
+        <w:tc>
+          <w:tcPr>
+            <w:cnfStyle w:val="001000000000" w:firstRow="0" w:lastRow="0" w:firstColumn="1" w:lastColumn="0" w:oddVBand="0" w:evenVBand="0" w:oddHBand="0" w:evenHBand="0" w:firstRowFirstColumn="0" w:firstRowLastColumn="0" w:lastRowFirstColumn="0" w:lastRowLastColumn="0"/>
+            <w:tcW w:w="2547" w:type="dxa"/>
+            <w:tcBorders>
+              <w:top w:val="single" w:sz="4" w:space="0" w:color="9CC2E5" w:themeColor="accent5" w:themeTint="99"/>
+              <w:left w:val="single" w:sz="4" w:space="0" w:color="9CC2E5" w:themeColor="accent5" w:themeTint="99"/>
+              <w:bottom w:val="single" w:sz="4" w:space="0" w:color="9CC2E5" w:themeColor="accent5" w:themeTint="99"/>
+              <w:right w:val="single" w:sz="4" w:space="0" w:color="9CC2E5" w:themeColor="accent5" w:themeTint="99"/>
+            </w:tcBorders>
+            <w:hideMark/>
+          </w:tcPr>
+          <w:p>
+            <w:r>
+              <w:t>Postcondiciones:</w:t>
+            </w:r>
+          </w:p>
+        </w:tc>
+        <w:tc>
+          <w:tcPr>
+            <w:tcW w:w="6946" w:type="dxa"/>
+            <w:tcBorders>
+              <w:top w:val="single" w:sz="4" w:space="0" w:color="9CC2E5" w:themeColor="accent5" w:themeTint="99"/>
+              <w:left w:val="single" w:sz="4" w:space="0" w:color="9CC2E5" w:themeColor="accent5" w:themeTint="99"/>
+              <w:bottom w:val="single" w:sz="4" w:space="0" w:color="9CC2E5" w:themeColor="accent5" w:themeTint="99"/>
+              <w:right w:val="single" w:sz="4" w:space="0" w:color="9CC2E5" w:themeColor="accent5" w:themeTint="99"/>
+            </w:tcBorders>
+          </w:tcPr>
+          <w:p>
+            <w:pPr>
+              <w:cnfStyle w:val="000000100000" w:firstRow="0" w:lastRow="0" w:firstColumn="0" w:lastColumn="0" w:oddVBand="0" w:evenVBand="0" w:oddHBand="1" w:evenHBand="0" w:firstRowFirstColumn="0" w:firstRowLastColumn="0" w:lastRowFirstColumn="0" w:lastRowLastColumn="0"/>
+            </w:pPr>
+            <w:r>
+              <w:t>La sesión está activa</w:t>
+            </w:r>
+          </w:p>
+          <w:p>
+            <w:pPr>
+              <w:cnfStyle w:val="000000100000" w:firstRow="0" w:lastRow="0" w:firstColumn="0" w:lastColumn="0" w:oddVBand="0" w:evenVBand="0" w:oddHBand="1" w:evenHBand="0" w:firstRowFirstColumn="0" w:firstRowLastColumn="0" w:lastRowFirstColumn="0" w:lastRowLastColumn="0"/>
+            </w:pPr>
+          </w:p>
+          <w:p>
+            <w:pPr>
+              <w:cnfStyle w:val="000000100000" w:firstRow="0" w:lastRow="0" w:firstColumn="0" w:lastColumn="0" w:oddVBand="0" w:evenVBand="0" w:oddHBand="1" w:evenHBand="0" w:firstRowFirstColumn="0" w:firstRowLastColumn="0" w:lastRowFirstColumn="0" w:lastRowLastColumn="0"/>
+            </w:pPr>
+            <w:r>
+              <w:t xml:space="preserve">Las funciones correspondientes al usuario que inició sesión están disponibles </w:t>
+            </w:r>
+          </w:p>
+        </w:tc>
+      </w:tr>
+      <w:tr>
+        <w:trPr>
+          <w:trHeight w:val="3221"/>
+        </w:trPr>
+        <w:tc>
+          <w:tcPr>
+            <w:cnfStyle w:val="001000000000" w:firstRow="0" w:lastRow="0" w:firstColumn="1" w:lastColumn="0" w:oddVBand="0" w:evenVBand="0" w:oddHBand="0" w:evenHBand="0" w:firstRowFirstColumn="0" w:firstRowLastColumn="0" w:lastRowFirstColumn="0" w:lastRowLastColumn="0"/>
+            <w:tcW w:w="2547" w:type="dxa"/>
+            <w:tcBorders>
+              <w:top w:val="single" w:sz="4" w:space="0" w:color="9CC2E5" w:themeColor="accent5" w:themeTint="99"/>
+              <w:left w:val="single" w:sz="4" w:space="0" w:color="9CC2E5" w:themeColor="accent5" w:themeTint="99"/>
+              <w:bottom w:val="single" w:sz="4" w:space="0" w:color="9CC2E5" w:themeColor="accent5" w:themeTint="99"/>
+              <w:right w:val="single" w:sz="4" w:space="0" w:color="9CC2E5" w:themeColor="accent5" w:themeTint="99"/>
+            </w:tcBorders>
+            <w:hideMark/>
+          </w:tcPr>
+          <w:p>
+            <w:r>
+              <w:t>Flujo principal</w:t>
+            </w:r>
+          </w:p>
+        </w:tc>
+        <w:tc>
+          <w:tcPr>
+            <w:tcW w:w="6946" w:type="dxa"/>
+            <w:tcBorders>
+              <w:top w:val="single" w:sz="4" w:space="0" w:color="9CC2E5" w:themeColor="accent5" w:themeTint="99"/>
+              <w:left w:val="single" w:sz="4" w:space="0" w:color="9CC2E5" w:themeColor="accent5" w:themeTint="99"/>
+              <w:bottom w:val="single" w:sz="4" w:space="0" w:color="9CC2E5" w:themeColor="accent5" w:themeTint="99"/>
+              <w:right w:val="single" w:sz="4" w:space="0" w:color="9CC2E5" w:themeColor="accent5" w:themeTint="99"/>
+            </w:tcBorders>
+            <w:hideMark/>
+          </w:tcPr>
+          <w:p>
+            <w:pPr>
+              <w:pStyle w:val="Prrafodelista"/>
+              <w:numPr>
+                <w:ilvl w:val="0"/>
+                <w:numId w:val="32"/>
+              </w:numPr>
+              <w:spacing w:line="240" w:lineRule="auto"/>
+              <w:cnfStyle w:val="000000000000" w:firstRow="0" w:lastRow="0" w:firstColumn="0" w:lastColumn="0" w:oddVBand="0" w:evenVBand="0" w:oddHBand="0" w:evenHBand="0" w:firstRowFirstColumn="0" w:firstRowLastColumn="0" w:lastRowFirstColumn="0" w:lastRowLastColumn="0"/>
+            </w:pPr>
+            <w:r>
+              <w:t>El sistema muestra la página principal.</w:t>
+            </w:r>
+          </w:p>
+          <w:p>
+            <w:pPr>
+              <w:pStyle w:val="Prrafodelista"/>
+              <w:numPr>
+                <w:ilvl w:val="0"/>
+                <w:numId w:val="32"/>
+              </w:numPr>
+              <w:spacing w:line="240" w:lineRule="auto"/>
+              <w:cnfStyle w:val="000000000000" w:firstRow="0" w:lastRow="0" w:firstColumn="0" w:lastColumn="0" w:oddVBand="0" w:evenVBand="0" w:oddHBand="0" w:evenHBand="0" w:firstRowFirstColumn="0" w:firstRowLastColumn="0" w:lastRowFirstColumn="0" w:lastRowLastColumn="0"/>
+            </w:pPr>
+            <w:r>
+              <w:t>El actor selecciona el vínculo de Identificarse.</w:t>
+            </w:r>
+          </w:p>
+          <w:p>
+            <w:pPr>
+              <w:pStyle w:val="Prrafodelista"/>
+              <w:numPr>
+                <w:ilvl w:val="0"/>
+                <w:numId w:val="32"/>
+              </w:numPr>
+              <w:spacing w:line="240" w:lineRule="auto"/>
+              <w:cnfStyle w:val="000000000000" w:firstRow="0" w:lastRow="0" w:firstColumn="0" w:lastColumn="0" w:oddVBand="0" w:evenVBand="0" w:oddHBand="0" w:evenHBand="0" w:firstRowFirstColumn="0" w:firstRowLastColumn="0" w:lastRowFirstColumn="0" w:lastRowLastColumn="0"/>
+            </w:pPr>
+            <w:r>
+              <w:t>Al seleccionar, te arrojará la página para que inicies sesión o para que te registres.</w:t>
+            </w:r>
+          </w:p>
+          <w:p>
+            <w:pPr>
+              <w:pStyle w:val="Prrafodelista"/>
+              <w:numPr>
+                <w:ilvl w:val="0"/>
+                <w:numId w:val="32"/>
+              </w:numPr>
+              <w:spacing w:line="240" w:lineRule="auto"/>
+              <w:cnfStyle w:val="000000000000" w:firstRow="0" w:lastRow="0" w:firstColumn="0" w:lastColumn="0" w:oddVBand="0" w:evenVBand="0" w:oddHBand="0" w:evenHBand="0" w:firstRowFirstColumn="0" w:firstRowLastColumn="0" w:lastRowFirstColumn="0" w:lastRowLastColumn="0"/>
+            </w:pPr>
+            <w:r>
+              <w:t>Una vez registrado, inicie sesión con los datos que registró anteriormente.</w:t>
+            </w:r>
+          </w:p>
+          <w:p>
+            <w:pPr>
+              <w:pStyle w:val="Prrafodelista"/>
+              <w:numPr>
+                <w:ilvl w:val="0"/>
+                <w:numId w:val="32"/>
+              </w:numPr>
+              <w:spacing w:line="240" w:lineRule="auto"/>
+              <w:cnfStyle w:val="000000000000" w:firstRow="0" w:lastRow="0" w:firstColumn="0" w:lastColumn="0" w:oddVBand="0" w:evenVBand="0" w:oddHBand="0" w:evenHBand="0" w:firstRowFirstColumn="0" w:firstRowLastColumn="0" w:lastRowFirstColumn="0" w:lastRowLastColumn="0"/>
+            </w:pPr>
+            <w:r>
+              <w:t>Una vez ingresados los datos, se verifica en el manejador de base de datos.</w:t>
+            </w:r>
+          </w:p>
+          <w:p>
+            <w:pPr>
+              <w:pStyle w:val="Prrafodelista"/>
+              <w:numPr>
+                <w:ilvl w:val="0"/>
+                <w:numId w:val="32"/>
+              </w:numPr>
+              <w:spacing w:line="240" w:lineRule="auto"/>
+              <w:cnfStyle w:val="000000000000" w:firstRow="0" w:lastRow="0" w:firstColumn="0" w:lastColumn="0" w:oddVBand="0" w:evenVBand="0" w:oddHBand="0" w:evenHBand="0" w:firstRowFirstColumn="0" w:firstRowLastColumn="0" w:lastRowFirstColumn="0" w:lastRowLastColumn="0"/>
+            </w:pPr>
+            <w:r>
+              <w:t>El manejador de base de datos envía al sistema si son correctos los datos.</w:t>
+            </w:r>
+          </w:p>
+          <w:p>
+            <w:pPr>
+              <w:pStyle w:val="Prrafodelista"/>
+              <w:numPr>
+                <w:ilvl w:val="0"/>
+                <w:numId w:val="32"/>
+              </w:numPr>
+              <w:spacing w:line="240" w:lineRule="auto"/>
+              <w:cnfStyle w:val="000000000000" w:firstRow="0" w:lastRow="0" w:firstColumn="0" w:lastColumn="0" w:oddVBand="0" w:evenVBand="0" w:oddHBand="0" w:evenHBand="0" w:firstRowFirstColumn="0" w:firstRowLastColumn="0" w:lastRowFirstColumn="0" w:lastRowLastColumn="0"/>
+            </w:pPr>
+            <w:r>
+              <w:t>El sistema inicia la sesión del usuario correspondiente.</w:t>
+            </w:r>
+          </w:p>
+          <w:p>
+            <w:pPr>
+              <w:pStyle w:val="Prrafodelista"/>
+              <w:numPr>
+                <w:ilvl w:val="0"/>
+                <w:numId w:val="32"/>
+              </w:numPr>
+              <w:spacing w:line="240" w:lineRule="auto"/>
+              <w:cnfStyle w:val="000000000000" w:firstRow="0" w:lastRow="0" w:firstColumn="0" w:lastColumn="0" w:oddVBand="0" w:evenVBand="0" w:oddHBand="0" w:evenHBand="0" w:firstRowFirstColumn="0" w:firstRowLastColumn="0" w:lastRowFirstColumn="0" w:lastRowLastColumn="0"/>
+            </w:pPr>
+            <w:r>
+              <w:t>El sistema le muestra la página inicio.</w:t>
+            </w:r>
+          </w:p>
+        </w:tc>
+      </w:tr>
+      <w:tr>
+        <w:trPr>
+          <w:cnfStyle w:val="000000100000" w:firstRow="0" w:lastRow="0" w:firstColumn="0" w:lastColumn="0" w:oddVBand="0" w:evenVBand="0" w:oddHBand="1" w:evenHBand="0" w:firstRowFirstColumn="0" w:firstRowLastColumn="0" w:lastRowFirstColumn="0" w:lastRowLastColumn="0"/>
+        </w:trPr>
+        <w:tc>
+          <w:tcPr>
+            <w:cnfStyle w:val="001000000000" w:firstRow="0" w:lastRow="0" w:firstColumn="1" w:lastColumn="0" w:oddVBand="0" w:evenVBand="0" w:oddHBand="0" w:evenHBand="0" w:firstRowFirstColumn="0" w:firstRowLastColumn="0" w:lastRowFirstColumn="0" w:lastRowLastColumn="0"/>
+            <w:tcW w:w="2547" w:type="dxa"/>
+            <w:tcBorders>
+              <w:top w:val="single" w:sz="4" w:space="0" w:color="9CC2E5" w:themeColor="accent5" w:themeTint="99"/>
+              <w:left w:val="single" w:sz="4" w:space="0" w:color="9CC2E5" w:themeColor="accent5" w:themeTint="99"/>
+              <w:bottom w:val="single" w:sz="4" w:space="0" w:color="9CC2E5" w:themeColor="accent5" w:themeTint="99"/>
+              <w:right w:val="single" w:sz="4" w:space="0" w:color="9CC2E5" w:themeColor="accent5" w:themeTint="99"/>
+            </w:tcBorders>
+            <w:hideMark/>
+          </w:tcPr>
+          <w:p>
+            <w:r>
+              <w:t>Flujos alternativos</w:t>
+            </w:r>
+          </w:p>
+        </w:tc>
+        <w:tc>
+          <w:tcPr>
+            <w:tcW w:w="6946" w:type="dxa"/>
+            <w:tcBorders>
+              <w:top w:val="single" w:sz="4" w:space="0" w:color="9CC2E5" w:themeColor="accent5" w:themeTint="99"/>
+              <w:left w:val="single" w:sz="4" w:space="0" w:color="9CC2E5" w:themeColor="accent5" w:themeTint="99"/>
+              <w:bottom w:val="single" w:sz="4" w:space="0" w:color="9CC2E5" w:themeColor="accent5" w:themeTint="99"/>
+              <w:right w:val="single" w:sz="4" w:space="0" w:color="9CC2E5" w:themeColor="accent5" w:themeTint="99"/>
+            </w:tcBorders>
+          </w:tcPr>
+          <w:p>
+            <w:pPr>
+              <w:cnfStyle w:val="000000100000" w:firstRow="0" w:lastRow="0" w:firstColumn="0" w:lastColumn="0" w:oddVBand="0" w:evenVBand="0" w:oddHBand="1" w:evenHBand="0" w:firstRowFirstColumn="0" w:firstRowLastColumn="0" w:lastRowFirstColumn="0" w:lastRowLastColumn="0"/>
+            </w:pPr>
+            <w:r>
+              <w:t>En 3 (si el actor desea registrase)</w:t>
+            </w:r>
+          </w:p>
+          <w:p>
+            <w:pPr>
+              <w:cnfStyle w:val="000000100000" w:firstRow="0" w:lastRow="0" w:firstColumn="0" w:lastColumn="0" w:oddVBand="0" w:evenVBand="0" w:oddHBand="1" w:evenHBand="0" w:firstRowFirstColumn="0" w:firstRowLastColumn="0" w:lastRowFirstColumn="0" w:lastRowLastColumn="0"/>
+            </w:pPr>
+            <w:r>
+              <w:t xml:space="preserve">       3.1 El actor presiona la opción “Registrarse “</w:t>
+            </w:r>
+          </w:p>
+          <w:p>
+            <w:pPr>
+              <w:cnfStyle w:val="000000100000" w:firstRow="0" w:lastRow="0" w:firstColumn="0" w:lastColumn="0" w:oddVBand="0" w:evenVBand="0" w:oddHBand="1" w:evenHBand="0" w:firstRowFirstColumn="0" w:firstRowLastColumn="0" w:lastRowFirstColumn="0" w:lastRowLastColumn="0"/>
+            </w:pPr>
+            <w:r>
+              <w:t xml:space="preserve">       3.2 El sistema le muestra al usuario el formulario de “Registro” para                                       registrase en el sistema.</w:t>
+            </w:r>
+          </w:p>
+          <w:p>
+            <w:pPr>
+              <w:cnfStyle w:val="000000100000" w:firstRow="0" w:lastRow="0" w:firstColumn="0" w:lastColumn="0" w:oddVBand="0" w:evenVBand="0" w:oddHBand="1" w:evenHBand="0" w:firstRowFirstColumn="0" w:firstRowLastColumn="0" w:lastRowFirstColumn="0" w:lastRowLastColumn="0"/>
+            </w:pPr>
+            <w:r>
+              <w:t xml:space="preserve">       3.4 El usuario introduce el correo, nombre de usuario, contraseña.</w:t>
+            </w:r>
+          </w:p>
+          <w:p>
+            <w:pPr>
+              <w:cnfStyle w:val="000000100000" w:firstRow="0" w:lastRow="0" w:firstColumn="0" w:lastColumn="0" w:oddVBand="0" w:evenVBand="0" w:oddHBand="1" w:evenHBand="0" w:firstRowFirstColumn="0" w:firstRowLastColumn="0" w:lastRowFirstColumn="0" w:lastRowLastColumn="0"/>
+            </w:pPr>
+            <w:r>
+              <w:t xml:space="preserve">       3.5 El usuario presiona el botón de “enviar”</w:t>
+            </w:r>
+          </w:p>
+          <w:p>
+            <w:pPr>
+              <w:cnfStyle w:val="000000100000" w:firstRow="0" w:lastRow="0" w:firstColumn="0" w:lastColumn="0" w:oddVBand="0" w:evenVBand="0" w:oddHBand="1" w:evenHBand="0" w:firstRowFirstColumn="0" w:firstRowLastColumn="0" w:lastRowFirstColumn="0" w:lastRowLastColumn="0"/>
+            </w:pPr>
+            <w:r>
+              <w:t xml:space="preserve">       3.6 El sistema registra al nuevo usuario en el manejador de base de datos.</w:t>
+            </w:r>
+          </w:p>
+          <w:p>
+            <w:pPr>
+              <w:cnfStyle w:val="000000100000" w:firstRow="0" w:lastRow="0" w:firstColumn="0" w:lastColumn="0" w:oddVBand="0" w:evenVBand="0" w:oddHBand="1" w:evenHBand="0" w:firstRowFirstColumn="0" w:firstRowLastColumn="0" w:lastRowFirstColumn="0" w:lastRowLastColumn="0"/>
+            </w:pPr>
+            <w:r>
+              <w:t xml:space="preserve">       3.7 El sistema muestra en pantalla un mensaje para que el actor sepa que se registró exitosamente.</w:t>
+            </w:r>
+          </w:p>
+          <w:p>
+            <w:pPr>
+              <w:cnfStyle w:val="000000100000" w:firstRow="0" w:lastRow="0" w:firstColumn="0" w:lastColumn="0" w:oddVBand="0" w:evenVBand="0" w:oddHBand="1" w:evenHBand="0" w:firstRowFirstColumn="0" w:firstRowLastColumn="0" w:lastRowFirstColumn="0" w:lastRowLastColumn="0"/>
+            </w:pPr>
+            <w:r>
+              <w:t xml:space="preserve">       3.8 Regresa a 3</w:t>
+            </w:r>
+          </w:p>
+          <w:p>
+            <w:pPr>
+              <w:cnfStyle w:val="000000100000" w:firstRow="0" w:lastRow="0" w:firstColumn="0" w:lastColumn="0" w:oddVBand="0" w:evenVBand="0" w:oddHBand="1" w:evenHBand="0" w:firstRowFirstColumn="0" w:firstRowLastColumn="0" w:lastRowFirstColumn="0" w:lastRowLastColumn="0"/>
+            </w:pPr>
+          </w:p>
+          <w:p>
+            <w:pPr>
+              <w:cnfStyle w:val="000000100000" w:firstRow="0" w:lastRow="0" w:firstColumn="0" w:lastColumn="0" w:oddVBand="0" w:evenVBand="0" w:oddHBand="1" w:evenHBand="0" w:firstRowFirstColumn="0" w:firstRowLastColumn="0" w:lastRowFirstColumn="0" w:lastRowLastColumn="0"/>
+            </w:pPr>
+            <w:r>
+              <w:t>En 3 (si el actor no recuerda su contraseña o usuario)</w:t>
+            </w:r>
+          </w:p>
+          <w:p>
+            <w:pPr>
+              <w:cnfStyle w:val="000000100000" w:firstRow="0" w:lastRow="0" w:firstColumn="0" w:lastColumn="0" w:oddVBand="0" w:evenVBand="0" w:oddHBand="1" w:evenHBand="0" w:firstRowFirstColumn="0" w:firstRowLastColumn="0" w:lastRowFirstColumn="0" w:lastRowLastColumn="0"/>
+            </w:pPr>
+            <w:r>
+              <w:t xml:space="preserve">       3.1 El actor presiona la opción “olvidé la contraseña</w:t>
+            </w:r>
+          </w:p>
+          <w:p>
+            <w:pPr>
+              <w:cnfStyle w:val="000000100000" w:firstRow="0" w:lastRow="0" w:firstColumn="0" w:lastColumn="0" w:oddVBand="0" w:evenVBand="0" w:oddHBand="1" w:evenHBand="0" w:firstRowFirstColumn="0" w:firstRowLastColumn="0" w:lastRowFirstColumn="0" w:lastRowLastColumn="0"/>
+            </w:pPr>
+            <w:r>
+              <w:t xml:space="preserve">       3.2 El sistema le muestra al usuario el formulario de correo electrónico para mandarle las instrucciones para recuperar la contraseña</w:t>
+            </w:r>
+          </w:p>
+          <w:p>
+            <w:pPr>
+              <w:cnfStyle w:val="000000100000" w:firstRow="0" w:lastRow="0" w:firstColumn="0" w:lastColumn="0" w:oddVBand="0" w:evenVBand="0" w:oddHBand="1" w:evenHBand="0" w:firstRowFirstColumn="0" w:firstRowLastColumn="0" w:lastRowFirstColumn="0" w:lastRowLastColumn="0"/>
+            </w:pPr>
+            <w:r>
+              <w:t xml:space="preserve">       3.3 El usuario introduce su correo electrónico</w:t>
+            </w:r>
+          </w:p>
+          <w:p>
+            <w:pPr>
+              <w:cnfStyle w:val="000000100000" w:firstRow="0" w:lastRow="0" w:firstColumn="0" w:lastColumn="0" w:oddVBand="0" w:evenVBand="0" w:oddHBand="1" w:evenHBand="0" w:firstRowFirstColumn="0" w:firstRowLastColumn="0" w:lastRowFirstColumn="0" w:lastRowLastColumn="0"/>
+            </w:pPr>
+            <w:r>
+              <w:t xml:space="preserve">       3.4 El usuario presiona el botón de “enviar”.</w:t>
+            </w:r>
+          </w:p>
+          <w:p>
+            <w:pPr>
+              <w:cnfStyle w:val="000000100000" w:firstRow="0" w:lastRow="0" w:firstColumn="0" w:lastColumn="0" w:oddVBand="0" w:evenVBand="0" w:oddHBand="1" w:evenHBand="0" w:firstRowFirstColumn="0" w:firstRowLastColumn="0" w:lastRowFirstColumn="0" w:lastRowLastColumn="0"/>
+            </w:pPr>
+            <w:r>
+              <w:t xml:space="preserve">       3.5 El sistema consulta con el manejador de base de datos si el correo existe en la base de datos.</w:t>
+            </w:r>
+          </w:p>
+          <w:p>
+            <w:pPr>
+              <w:cnfStyle w:val="000000100000" w:firstRow="0" w:lastRow="0" w:firstColumn="0" w:lastColumn="0" w:oddVBand="0" w:evenVBand="0" w:oddHBand="1" w:evenHBand="0" w:firstRowFirstColumn="0" w:firstRowLastColumn="0" w:lastRowFirstColumn="0" w:lastRowLastColumn="0"/>
+            </w:pPr>
+            <w:r>
+              <w:t xml:space="preserve">    3.6 El manejador de base de datos envía al sistema la confirmación de que si existe el correo</w:t>
+            </w:r>
+          </w:p>
+          <w:p>
+            <w:pPr>
+              <w:cnfStyle w:val="000000100000" w:firstRow="0" w:lastRow="0" w:firstColumn="0" w:lastColumn="0" w:oddVBand="0" w:evenVBand="0" w:oddHBand="1" w:evenHBand="0" w:firstRowFirstColumn="0" w:firstRowLastColumn="0" w:lastRowFirstColumn="0" w:lastRowLastColumn="0"/>
+            </w:pPr>
+            <w:r>
+              <w:lastRenderedPageBreak/>
+              <w:t xml:space="preserve">    3.7 El sistema envía al correo dado por el actor la información correspondiente para que recupere su contraseña</w:t>
+            </w:r>
+          </w:p>
+          <w:p>
+            <w:pPr>
+              <w:cnfStyle w:val="000000100000" w:firstRow="0" w:lastRow="0" w:firstColumn="0" w:lastColumn="0" w:oddVBand="0" w:evenVBand="0" w:oddHBand="1" w:evenHBand="0" w:firstRowFirstColumn="0" w:firstRowLastColumn="0" w:lastRowFirstColumn="0" w:lastRowLastColumn="0"/>
+            </w:pPr>
+            <w:r>
+              <w:t xml:space="preserve">    3.8 El sistema muestra en pantalla un mensaje para que el actor revise su correo</w:t>
+            </w:r>
+          </w:p>
+          <w:p>
+            <w:pPr>
+              <w:cnfStyle w:val="000000100000" w:firstRow="0" w:lastRow="0" w:firstColumn="0" w:lastColumn="0" w:oddVBand="0" w:evenVBand="0" w:oddHBand="1" w:evenHBand="0" w:firstRowFirstColumn="0" w:firstRowLastColumn="0" w:lastRowFirstColumn="0" w:lastRowLastColumn="0"/>
+            </w:pPr>
+            <w:r>
+              <w:t xml:space="preserve">    3.9 Regresa a 3</w:t>
+            </w:r>
+          </w:p>
+          <w:p>
+            <w:pPr>
+              <w:cnfStyle w:val="000000100000" w:firstRow="0" w:lastRow="0" w:firstColumn="0" w:lastColumn="0" w:oddVBand="0" w:evenVBand="0" w:oddHBand="1" w:evenHBand="0" w:firstRowFirstColumn="0" w:firstRowLastColumn="0" w:lastRowFirstColumn="0" w:lastRowLastColumn="0"/>
+            </w:pPr>
+          </w:p>
+          <w:p>
+            <w:pPr>
+              <w:cnfStyle w:val="000000100000" w:firstRow="0" w:lastRow="0" w:firstColumn="0" w:lastColumn="0" w:oddVBand="0" w:evenVBand="0" w:oddHBand="1" w:evenHBand="0" w:firstRowFirstColumn="0" w:firstRowLastColumn="0" w:lastRowFirstColumn="0" w:lastRowLastColumn="0"/>
+            </w:pPr>
+            <w:r>
+              <w:t>En 6 (los datos son incorrectos)</w:t>
+            </w:r>
+          </w:p>
+          <w:p>
+            <w:pPr>
+              <w:cnfStyle w:val="000000100000" w:firstRow="0" w:lastRow="0" w:firstColumn="0" w:lastColumn="0" w:oddVBand="0" w:evenVBand="0" w:oddHBand="1" w:evenHBand="0" w:firstRowFirstColumn="0" w:firstRowLastColumn="0" w:lastRowFirstColumn="0" w:lastRowLastColumn="0"/>
+            </w:pPr>
+            <w:r>
+              <w:t xml:space="preserve">    6.1 El sistema muestra en pantalla un mensaje indicando “datos incorrectos”.</w:t>
+            </w:r>
+          </w:p>
+          <w:p>
+            <w:pPr>
+              <w:cnfStyle w:val="000000100000" w:firstRow="0" w:lastRow="0" w:firstColumn="0" w:lastColumn="0" w:oddVBand="0" w:evenVBand="0" w:oddHBand="1" w:evenHBand="0" w:firstRowFirstColumn="0" w:firstRowLastColumn="0" w:lastRowFirstColumn="0" w:lastRowLastColumn="0"/>
+            </w:pPr>
+            <w:r>
+              <w:t xml:space="preserve">    6.2 Regresa a 3 </w:t>
+            </w:r>
+          </w:p>
+        </w:tc>
+      </w:tr>
+    </w:tbl>
     <w:p/>
     <w:sectPr>
       <w:headerReference w:type="even" r:id="rId7"/>
@@ -1197,6 +2195,116 @@
     </w:lvl>
   </w:abstractNum>
   <w:abstractNum w:abstractNumId="5" w15:restartNumberingAfterBreak="0">
+    <w:nsid w:val="4C244D9A"/>
+    <w:multiLevelType w:val="hybridMultilevel"/>
+    <w:tmpl w:val="51E2B39C"/>
+    <w:lvl w:ilvl="0" w:tplc="080A000F">
+      <w:start w:val="1"/>
+      <w:numFmt w:val="decimal"/>
+      <w:lvlText w:val="%1."/>
+      <w:lvlJc w:val="left"/>
+      <w:pPr>
+        <w:ind w:left="720" w:hanging="360"/>
+      </w:pPr>
+    </w:lvl>
+    <w:lvl w:ilvl="1" w:tplc="080A0003">
+      <w:start w:val="1"/>
+      <w:numFmt w:val="bullet"/>
+      <w:lvlText w:val="o"/>
+      <w:lvlJc w:val="left"/>
+      <w:pPr>
+        <w:ind w:left="1440" w:hanging="360"/>
+      </w:pPr>
+      <w:rPr>
+        <w:rFonts w:ascii="Courier New" w:hAnsi="Courier New" w:cs="Courier New" w:hint="default"/>
+      </w:rPr>
+    </w:lvl>
+    <w:lvl w:ilvl="2" w:tplc="080A0005">
+      <w:start w:val="1"/>
+      <w:numFmt w:val="bullet"/>
+      <w:lvlText w:val=""/>
+      <w:lvlJc w:val="left"/>
+      <w:pPr>
+        <w:ind w:left="2160" w:hanging="360"/>
+      </w:pPr>
+      <w:rPr>
+        <w:rFonts w:ascii="Wingdings" w:hAnsi="Wingdings" w:hint="default"/>
+      </w:rPr>
+    </w:lvl>
+    <w:lvl w:ilvl="3" w:tplc="080A0001">
+      <w:start w:val="1"/>
+      <w:numFmt w:val="bullet"/>
+      <w:lvlText w:val=""/>
+      <w:lvlJc w:val="left"/>
+      <w:pPr>
+        <w:ind w:left="2880" w:hanging="360"/>
+      </w:pPr>
+      <w:rPr>
+        <w:rFonts w:ascii="Symbol" w:hAnsi="Symbol" w:hint="default"/>
+      </w:rPr>
+    </w:lvl>
+    <w:lvl w:ilvl="4" w:tplc="080A0003">
+      <w:start w:val="1"/>
+      <w:numFmt w:val="bullet"/>
+      <w:lvlText w:val="o"/>
+      <w:lvlJc w:val="left"/>
+      <w:pPr>
+        <w:ind w:left="3600" w:hanging="360"/>
+      </w:pPr>
+      <w:rPr>
+        <w:rFonts w:ascii="Courier New" w:hAnsi="Courier New" w:cs="Courier New" w:hint="default"/>
+      </w:rPr>
+    </w:lvl>
+    <w:lvl w:ilvl="5" w:tplc="080A0005">
+      <w:start w:val="1"/>
+      <w:numFmt w:val="bullet"/>
+      <w:lvlText w:val=""/>
+      <w:lvlJc w:val="left"/>
+      <w:pPr>
+        <w:ind w:left="4320" w:hanging="360"/>
+      </w:pPr>
+      <w:rPr>
+        <w:rFonts w:ascii="Wingdings" w:hAnsi="Wingdings" w:hint="default"/>
+      </w:rPr>
+    </w:lvl>
+    <w:lvl w:ilvl="6" w:tplc="080A0001">
+      <w:start w:val="1"/>
+      <w:numFmt w:val="bullet"/>
+      <w:lvlText w:val=""/>
+      <w:lvlJc w:val="left"/>
+      <w:pPr>
+        <w:ind w:left="5040" w:hanging="360"/>
+      </w:pPr>
+      <w:rPr>
+        <w:rFonts w:ascii="Symbol" w:hAnsi="Symbol" w:hint="default"/>
+      </w:rPr>
+    </w:lvl>
+    <w:lvl w:ilvl="7" w:tplc="080A0003">
+      <w:start w:val="1"/>
+      <w:numFmt w:val="bullet"/>
+      <w:lvlText w:val="o"/>
+      <w:lvlJc w:val="left"/>
+      <w:pPr>
+        <w:ind w:left="5760" w:hanging="360"/>
+      </w:pPr>
+      <w:rPr>
+        <w:rFonts w:ascii="Courier New" w:hAnsi="Courier New" w:cs="Courier New" w:hint="default"/>
+      </w:rPr>
+    </w:lvl>
+    <w:lvl w:ilvl="8" w:tplc="080A0005">
+      <w:start w:val="1"/>
+      <w:numFmt w:val="bullet"/>
+      <w:lvlText w:val=""/>
+      <w:lvlJc w:val="left"/>
+      <w:pPr>
+        <w:ind w:left="6480" w:hanging="360"/>
+      </w:pPr>
+      <w:rPr>
+        <w:rFonts w:ascii="Wingdings" w:hAnsi="Wingdings" w:hint="default"/>
+      </w:rPr>
+    </w:lvl>
+  </w:abstractNum>
+  <w:abstractNum w:abstractNumId="6" w15:restartNumberingAfterBreak="0">
     <w:nsid w:val="54CF4BD8"/>
     <w:multiLevelType w:val="hybridMultilevel"/>
     <w:tmpl w:val="95AEC65A"/>
@@ -1310,7 +2418,7 @@
       </w:rPr>
     </w:lvl>
   </w:abstractNum>
-  <w:abstractNum w:abstractNumId="6" w15:restartNumberingAfterBreak="0">
+  <w:abstractNum w:abstractNumId="7" w15:restartNumberingAfterBreak="0">
     <w:nsid w:val="56E723CE"/>
     <w:multiLevelType w:val="multilevel"/>
     <w:tmpl w:val="957E90C4"/>
@@ -1421,7 +2529,7 @@
       </w:pPr>
     </w:lvl>
   </w:abstractNum>
-  <w:abstractNum w:abstractNumId="7" w15:restartNumberingAfterBreak="0">
+  <w:abstractNum w:abstractNumId="8" w15:restartNumberingAfterBreak="0">
     <w:nsid w:val="64921114"/>
     <w:multiLevelType w:val="hybridMultilevel"/>
     <w:tmpl w:val="B308DA6E"/>
@@ -1560,13 +2668,13 @@
     <w:abstractNumId w:val="2"/>
   </w:num>
   <w:num w:numId="9">
+    <w:abstractNumId w:val="8"/>
+  </w:num>
+  <w:num w:numId="10">
     <w:abstractNumId w:val="7"/>
   </w:num>
-  <w:num w:numId="10">
-    <w:abstractNumId w:val="6"/>
-  </w:num>
   <w:num w:numId="11">
-    <w:abstractNumId w:val="6"/>
+    <w:abstractNumId w:val="7"/>
     <w:lvlOverride w:ilvl="0">
       <w:startOverride w:val="1"/>
     </w:lvlOverride>
@@ -1596,37 +2704,37 @@
     </w:lvlOverride>
   </w:num>
   <w:num w:numId="12">
-    <w:abstractNumId w:val="6"/>
+    <w:abstractNumId w:val="7"/>
   </w:num>
   <w:num w:numId="13">
+    <w:abstractNumId w:val="8"/>
+  </w:num>
+  <w:num w:numId="14">
     <w:abstractNumId w:val="7"/>
   </w:num>
-  <w:num w:numId="14">
-    <w:abstractNumId w:val="6"/>
-  </w:num>
   <w:num w:numId="15">
-    <w:abstractNumId w:val="6"/>
+    <w:abstractNumId w:val="7"/>
   </w:num>
   <w:num w:numId="16">
+    <w:abstractNumId w:val="8"/>
+  </w:num>
+  <w:num w:numId="17">
     <w:abstractNumId w:val="7"/>
   </w:num>
-  <w:num w:numId="17">
-    <w:abstractNumId w:val="6"/>
+  <w:num w:numId="18">
+    <w:abstractNumId w:val="8"/>
   </w:num>
-  <w:num w:numId="18">
+  <w:num w:numId="19">
     <w:abstractNumId w:val="7"/>
   </w:num>
-  <w:num w:numId="19">
-    <w:abstractNumId w:val="6"/>
-  </w:num>
   <w:num w:numId="20">
-    <w:abstractNumId w:val="6"/>
+    <w:abstractNumId w:val="7"/>
   </w:num>
   <w:num w:numId="21">
-    <w:abstractNumId w:val="7"/>
+    <w:abstractNumId w:val="8"/>
   </w:num>
   <w:num w:numId="22">
-    <w:abstractNumId w:val="7"/>
+    <w:abstractNumId w:val="8"/>
   </w:num>
   <w:num w:numId="23">
     <w:abstractNumId w:val="4"/>
@@ -1635,25 +2743,39 @@
     <w:abstractNumId w:val="4"/>
   </w:num>
   <w:num w:numId="25">
-    <w:abstractNumId w:val="5"/>
+    <w:abstractNumId w:val="6"/>
   </w:num>
   <w:num w:numId="26">
-    <w:abstractNumId w:val="5"/>
+    <w:abstractNumId w:val="6"/>
   </w:num>
   <w:num w:numId="27">
-    <w:abstractNumId w:val="5"/>
+    <w:abstractNumId w:val="6"/>
   </w:num>
   <w:num w:numId="28">
-    <w:abstractNumId w:val="6"/>
+    <w:abstractNumId w:val="7"/>
   </w:num>
   <w:num w:numId="29">
-    <w:abstractNumId w:val="7"/>
+    <w:abstractNumId w:val="8"/>
   </w:num>
   <w:num w:numId="30">
     <w:abstractNumId w:val="0"/>
   </w:num>
   <w:num w:numId="31">
-    <w:abstractNumId w:val="6"/>
+    <w:abstractNumId w:val="7"/>
+  </w:num>
+  <w:num w:numId="32">
+    <w:abstractNumId w:val="5"/>
+    <w:lvlOverride w:ilvl="0">
+      <w:startOverride w:val="1"/>
+    </w:lvlOverride>
+    <w:lvlOverride w:ilvl="1"/>
+    <w:lvlOverride w:ilvl="2"/>
+    <w:lvlOverride w:ilvl="3"/>
+    <w:lvlOverride w:ilvl="4"/>
+    <w:lvlOverride w:ilvl="5"/>
+    <w:lvlOverride w:ilvl="6"/>
+    <w:lvlOverride w:ilvl="7"/>
+    <w:lvlOverride w:ilvl="8"/>
   </w:num>
 </w:numbering>
 </file>
@@ -2510,6 +3632,122 @@
     <w:uiPriority w:val="99"/>
     <w:rsid w:val="00276798"/>
   </w:style>
+  <w:style w:type="paragraph" w:styleId="Prrafodelista">
+    <w:name w:val="List Paragraph"/>
+    <w:basedOn w:val="Normal"/>
+    <w:uiPriority w:val="34"/>
+    <w:qFormat/>
+    <w:rsid w:val="00E97E75"/>
+    <w:pPr>
+      <w:spacing w:line="256" w:lineRule="auto"/>
+      <w:ind w:left="720"/>
+      <w:contextualSpacing/>
+    </w:pPr>
+    <w:rPr>
+      <w:rFonts w:eastAsiaTheme="minorHAnsi"/>
+      <w:lang w:val="es-MX" w:eastAsia="en-US"/>
+    </w:rPr>
+  </w:style>
+  <w:style w:type="table" w:styleId="Tablaconcuadrcula4-nfasis5">
+    <w:name w:val="Grid Table 4 Accent 5"/>
+    <w:basedOn w:val="Tablanormal"/>
+    <w:uiPriority w:val="49"/>
+    <w:rsid w:val="00E97E75"/>
+    <w:pPr>
+      <w:spacing w:after="0" w:line="240" w:lineRule="auto"/>
+    </w:pPr>
+    <w:rPr>
+      <w:rFonts w:eastAsiaTheme="minorHAnsi"/>
+      <w:lang w:val="es-MX" w:eastAsia="en-US"/>
+    </w:rPr>
+    <w:tblPr>
+      <w:tblStyleRowBandSize w:val="1"/>
+      <w:tblStyleColBandSize w:val="1"/>
+      <w:tblInd w:w="0" w:type="nil"/>
+      <w:tblBorders>
+        <w:top w:val="single" w:sz="4" w:space="0" w:color="9CC2E5" w:themeColor="accent5" w:themeTint="99"/>
+        <w:left w:val="single" w:sz="4" w:space="0" w:color="9CC2E5" w:themeColor="accent5" w:themeTint="99"/>
+        <w:bottom w:val="single" w:sz="4" w:space="0" w:color="9CC2E5" w:themeColor="accent5" w:themeTint="99"/>
+        <w:right w:val="single" w:sz="4" w:space="0" w:color="9CC2E5" w:themeColor="accent5" w:themeTint="99"/>
+        <w:insideH w:val="single" w:sz="4" w:space="0" w:color="9CC2E5" w:themeColor="accent5" w:themeTint="99"/>
+        <w:insideV w:val="single" w:sz="4" w:space="0" w:color="9CC2E5" w:themeColor="accent5" w:themeTint="99"/>
+      </w:tblBorders>
+    </w:tblPr>
+    <w:tblStylePr w:type="firstRow">
+      <w:rPr>
+        <w:b/>
+        <w:bCs/>
+        <w:color w:val="FFFFFF" w:themeColor="background1"/>
+      </w:rPr>
+      <w:tblPr/>
+      <w:tcPr>
+        <w:tcBorders>
+          <w:top w:val="single" w:sz="4" w:space="0" w:color="5B9BD5" w:themeColor="accent5"/>
+          <w:left w:val="single" w:sz="4" w:space="0" w:color="5B9BD5" w:themeColor="accent5"/>
+          <w:bottom w:val="single" w:sz="4" w:space="0" w:color="5B9BD5" w:themeColor="accent5"/>
+          <w:right w:val="single" w:sz="4" w:space="0" w:color="5B9BD5" w:themeColor="accent5"/>
+          <w:insideH w:val="nil"/>
+          <w:insideV w:val="nil"/>
+        </w:tcBorders>
+        <w:shd w:val="clear" w:color="auto" w:fill="5B9BD5" w:themeFill="accent5"/>
+      </w:tcPr>
+    </w:tblStylePr>
+    <w:tblStylePr w:type="lastRow">
+      <w:rPr>
+        <w:b/>
+        <w:bCs/>
+      </w:rPr>
+      <w:tblPr/>
+      <w:tcPr>
+        <w:tcBorders>
+          <w:top w:val="double" w:sz="4" w:space="0" w:color="5B9BD5" w:themeColor="accent5"/>
+        </w:tcBorders>
+      </w:tcPr>
+    </w:tblStylePr>
+    <w:tblStylePr w:type="firstCol">
+      <w:rPr>
+        <w:b/>
+        <w:bCs/>
+      </w:rPr>
+    </w:tblStylePr>
+    <w:tblStylePr w:type="lastCol">
+      <w:rPr>
+        <w:b/>
+        <w:bCs/>
+      </w:rPr>
+    </w:tblStylePr>
+    <w:tblStylePr w:type="band1Vert">
+      <w:tblPr/>
+      <w:tcPr>
+        <w:shd w:val="clear" w:color="auto" w:fill="DEEAF6" w:themeFill="accent5" w:themeFillTint="33"/>
+      </w:tcPr>
+    </w:tblStylePr>
+    <w:tblStylePr w:type="band1Horz">
+      <w:tblPr/>
+      <w:tcPr>
+        <w:shd w:val="clear" w:color="auto" w:fill="DEEAF6" w:themeFill="accent5" w:themeFillTint="33"/>
+      </w:tcPr>
+    </w:tblStylePr>
+  </w:style>
+  <w:style w:type="table" w:styleId="Tablaconcuadrcula">
+    <w:name w:val="Table Grid"/>
+    <w:basedOn w:val="Tablanormal"/>
+    <w:uiPriority w:val="39"/>
+    <w:rsid w:val="00E97E75"/>
+    <w:pPr>
+      <w:spacing w:after="0" w:line="240" w:lineRule="auto"/>
+    </w:pPr>
+    <w:tblPr>
+      <w:tblBorders>
+        <w:top w:val="single" w:sz="4" w:space="0" w:color="auto"/>
+        <w:left w:val="single" w:sz="4" w:space="0" w:color="auto"/>
+        <w:bottom w:val="single" w:sz="4" w:space="0" w:color="auto"/>
+        <w:right w:val="single" w:sz="4" w:space="0" w:color="auto"/>
+        <w:insideH w:val="single" w:sz="4" w:space="0" w:color="auto"/>
+        <w:insideV w:val="single" w:sz="4" w:space="0" w:color="auto"/>
+      </w:tblBorders>
+    </w:tblPr>
+  </w:style>
 </w:styles>
 </file>
 

</xml_diff>

<commit_message>
Se agregó una primera version del casos de uso para registro de un actor
</commit_message>
<xml_diff>
--- a/Casos de Uso.docx
+++ b/Casos de Uso.docx
@@ -15,14 +15,110 @@
     </w:p>
     <w:p>
       <w:pPr>
+        <w:jc w:val="center"/>
+        <w:rPr>
+          <w:rFonts w:ascii="Algerian" w:hAnsi="Algerian" w:cs="Arial"/>
+          <w:b/>
+          <w:bCs/>
+          <w:sz w:val="96"/>
+          <w:szCs w:val="96"/>
+        </w:rPr>
+      </w:pPr>
+      <w:r>
+        <w:rPr>
+          <w:rFonts w:ascii="Algerian" w:hAnsi="Algerian" w:cs="Arial"/>
+          <w:b/>
+          <w:bCs/>
+          <w:sz w:val="96"/>
+          <w:szCs w:val="96"/>
+        </w:rPr>
+        <w:t>Casos de Uso</w:t>
+      </w:r>
+    </w:p>
+    <w:p>
+      <w:pPr>
+        <w:jc w:val="center"/>
+        <w:rPr>
+          <w:rFonts w:ascii="Berlin Sans FB" w:hAnsi="Berlin Sans FB" w:cs="Arial"/>
+          <w:sz w:val="30"/>
+          <w:szCs w:val="30"/>
+        </w:rPr>
+      </w:pPr>
+      <w:r>
         <w:rPr>
           <w:rFonts w:ascii="Arial" w:hAnsi="Arial" w:cs="Arial"/>
-          <w:b/>
-          <w:bCs/>
-          <w:sz w:val="44"/>
-          <w:szCs w:val="44"/>
+          <w:sz w:val="30"/>
+          <w:szCs w:val="30"/>
         </w:rPr>
-      </w:pPr>
+        <w:t xml:space="preserve">Para el sistema de ventas web de </w:t>
+      </w:r>
+      <w:r>
+        <w:rPr>
+          <w:rFonts w:ascii="Berlin Sans FB" w:hAnsi="Berlin Sans FB" w:cs="Arial"/>
+          <w:sz w:val="30"/>
+          <w:szCs w:val="30"/>
+        </w:rPr>
+        <w:t>Axis</w:t>
+      </w:r>
+    </w:p>
+    <w:p>
+      <w:pPr>
+        <w:jc w:val="center"/>
+        <w:rPr>
+          <w:rFonts w:ascii="Arial" w:hAnsi="Arial" w:cs="Arial"/>
+          <w:sz w:val="30"/>
+          <w:szCs w:val="30"/>
+        </w:rPr>
+      </w:pPr>
+      <w:r>
+        <w:rPr>
+          <w:rFonts w:ascii="Arial" w:hAnsi="Arial" w:cs="Arial"/>
+          <w:noProof/>
+          <w:sz w:val="30"/>
+          <w:szCs w:val="30"/>
+        </w:rPr>
+        <w:drawing>
+          <wp:inline distT="0" distB="0" distL="0" distR="0" wp14:anchorId="2444D9F7" wp14:editId="7E1B5213">
+            <wp:extent cx="2467059" cy="2406137"/>
+            <wp:effectExtent l="0" t="0" r="0" b="0"/>
+            <wp:docPr id="1" name="Imagen 1"/>
+            <wp:cNvGraphicFramePr>
+              <a:graphicFrameLocks xmlns:a="http://schemas.openxmlformats.org/drawingml/2006/main" noChangeAspect="1"/>
+            </wp:cNvGraphicFramePr>
+            <a:graphic xmlns:a="http://schemas.openxmlformats.org/drawingml/2006/main">
+              <a:graphicData uri="http://schemas.openxmlformats.org/drawingml/2006/picture">
+                <pic:pic xmlns:pic="http://schemas.openxmlformats.org/drawingml/2006/picture">
+                  <pic:nvPicPr>
+                    <pic:cNvPr id="1" name="Imagen 1"/>
+                    <pic:cNvPicPr/>
+                  </pic:nvPicPr>
+                  <pic:blipFill>
+                    <a:blip r:embed="rId7" cstate="print">
+                      <a:extLst>
+                        <a:ext uri="{28A0092B-C50C-407E-A947-70E740481C1C}">
+                          <a14:useLocalDpi xmlns:a14="http://schemas.microsoft.com/office/drawing/2010/main" val="0"/>
+                        </a:ext>
+                      </a:extLst>
+                    </a:blip>
+                    <a:stretch>
+                      <a:fillRect/>
+                    </a:stretch>
+                  </pic:blipFill>
+                  <pic:spPr>
+                    <a:xfrm>
+                      <a:off x="0" y="0"/>
+                      <a:ext cx="2468822" cy="2407856"/>
+                    </a:xfrm>
+                    <a:prstGeom prst="rect">
+                      <a:avLst/>
+                    </a:prstGeom>
+                  </pic:spPr>
+                </pic:pic>
+              </a:graphicData>
+            </a:graphic>
+          </wp:inline>
+        </w:drawing>
+      </w:r>
     </w:p>
     <w:p>
       <w:pPr>
@@ -160,8 +256,20 @@
           <w:szCs w:val="28"/>
           <w:lang w:eastAsia="es-MX"/>
         </w:rPr>
-        <w:t>Guzmán Ortega Axel Yael</w:t>
+        <w:t xml:space="preserve">Guzmán Ortega Axel </w:t>
       </w:r>
+      <w:proofErr w:type="spellStart"/>
+      <w:r>
+        <w:rPr>
+          <w:rFonts w:ascii="Arial" w:eastAsia="Times New Roman" w:hAnsi="Arial" w:cs="Arial"/>
+          <w:color w:val="000000"/>
+          <w:sz w:val="28"/>
+          <w:szCs w:val="28"/>
+          <w:lang w:eastAsia="es-MX"/>
+        </w:rPr>
+        <w:t>Yael</w:t>
+      </w:r>
+      <w:proofErr w:type="spellEnd"/>
     </w:p>
     <w:p>
       <w:pPr>
@@ -363,25 +471,7 @@
                 <w:sz w:val="20"/>
                 <w:szCs w:val="20"/>
               </w:rPr>
-              <w:t>2</w:t>
-            </w:r>
-            <w:r>
-              <w:rPr>
-                <w:rFonts w:ascii="Arial" w:hAnsi="Arial" w:cs="Arial"/>
-                <w:bCs/>
-                <w:sz w:val="20"/>
-                <w:szCs w:val="20"/>
-              </w:rPr>
-              <w:t>9</w:t>
-            </w:r>
-            <w:r>
-              <w:rPr>
-                <w:rFonts w:ascii="Arial" w:hAnsi="Arial" w:cs="Arial"/>
-                <w:bCs/>
-                <w:sz w:val="20"/>
-                <w:szCs w:val="20"/>
-              </w:rPr>
-              <w:t>/11/21</w:t>
+              <w:t>29/11/21</w:t>
             </w:r>
           </w:p>
         </w:tc>
@@ -431,16 +521,130 @@
                 <w:sz w:val="20"/>
                 <w:szCs w:val="20"/>
               </w:rPr>
-              <w:t>1.</w:t>
-            </w:r>
-            <w:r>
+              <w:t>1.0</w:t>
+            </w:r>
+          </w:p>
+        </w:tc>
+      </w:tr>
+      <w:tr>
+        <w:trPr>
+          <w:trHeight w:val="263"/>
+        </w:trPr>
+        <w:tc>
+          <w:tcPr>
+            <w:tcW w:w="2123" w:type="dxa"/>
+          </w:tcPr>
+          <w:p>
+            <w:pPr>
+              <w:jc w:val="center"/>
               <w:rPr>
                 <w:rFonts w:ascii="Arial" w:hAnsi="Arial" w:cs="Arial"/>
                 <w:bCs/>
                 <w:sz w:val="20"/>
                 <w:szCs w:val="20"/>
               </w:rPr>
-              <w:t>0</w:t>
+            </w:pPr>
+            <w:r>
+              <w:rPr>
+                <w:rFonts w:ascii="Arial" w:hAnsi="Arial" w:cs="Arial"/>
+                <w:bCs/>
+                <w:sz w:val="20"/>
+                <w:szCs w:val="20"/>
+              </w:rPr>
+              <w:t>Javier Retel</w:t>
+            </w:r>
+          </w:p>
+        </w:tc>
+        <w:tc>
+          <w:tcPr>
+            <w:tcW w:w="2123" w:type="dxa"/>
+          </w:tcPr>
+          <w:p>
+            <w:pPr>
+              <w:jc w:val="center"/>
+              <w:rPr>
+                <w:rFonts w:ascii="Arial" w:hAnsi="Arial" w:cs="Arial"/>
+                <w:bCs/>
+                <w:sz w:val="20"/>
+                <w:szCs w:val="20"/>
+              </w:rPr>
+            </w:pPr>
+            <w:r>
+              <w:rPr>
+                <w:rFonts w:ascii="Arial" w:hAnsi="Arial" w:cs="Arial"/>
+                <w:bCs/>
+                <w:sz w:val="20"/>
+                <w:szCs w:val="20"/>
+              </w:rPr>
+              <w:t>29/11/21</w:t>
+            </w:r>
+          </w:p>
+        </w:tc>
+        <w:tc>
+          <w:tcPr>
+            <w:tcW w:w="3120" w:type="dxa"/>
+          </w:tcPr>
+          <w:p>
+            <w:pPr>
+              <w:jc w:val="center"/>
+              <w:rPr>
+                <w:rFonts w:ascii="Arial" w:hAnsi="Arial" w:cs="Arial"/>
+                <w:bCs/>
+                <w:sz w:val="20"/>
+                <w:szCs w:val="20"/>
+              </w:rPr>
+            </w:pPr>
+            <w:r>
+              <w:rPr>
+                <w:rFonts w:ascii="Arial" w:hAnsi="Arial" w:cs="Arial"/>
+                <w:bCs/>
+                <w:sz w:val="20"/>
+                <w:szCs w:val="20"/>
+              </w:rPr>
+              <w:t xml:space="preserve">Añadido la tabla de casos de uso de </w:t>
+            </w:r>
+            <w:r>
+              <w:rPr>
+                <w:rFonts w:ascii="Arial" w:hAnsi="Arial" w:cs="Arial"/>
+                <w:bCs/>
+                <w:sz w:val="20"/>
+                <w:szCs w:val="20"/>
+              </w:rPr>
+              <w:t>registros</w:t>
+            </w:r>
+          </w:p>
+        </w:tc>
+        <w:tc>
+          <w:tcPr>
+            <w:tcW w:w="1134" w:type="dxa"/>
+          </w:tcPr>
+          <w:p>
+            <w:pPr>
+              <w:jc w:val="center"/>
+              <w:rPr>
+                <w:rFonts w:ascii="Arial" w:hAnsi="Arial" w:cs="Arial"/>
+                <w:bCs/>
+                <w:sz w:val="20"/>
+                <w:szCs w:val="20"/>
+              </w:rPr>
+            </w:pPr>
+            <w:r>
+              <w:rPr>
+                <w:rFonts w:ascii="Arial" w:hAnsi="Arial" w:cs="Arial"/>
+                <w:bCs/>
+                <w:sz w:val="20"/>
+                <w:szCs w:val="20"/>
+              </w:rPr>
+              <w:t>1.</w:t>
+            </w:r>
+            <w:r>
+              <w:rPr>
+                <w:rFonts w:ascii="Arial" w:hAnsi="Arial" w:cs="Arial"/>
+                <w:bCs/>
+                <w:sz w:val="20"/>
+                <w:szCs w:val="20"/>
+              </w:rPr>
+              <w:t>1</w:t>
             </w:r>
           </w:p>
         </w:tc>
@@ -465,9 +669,17 @@
         <w:br w:type="page"/>
       </w:r>
     </w:p>
-    <w:p/>
     <w:p>
+      <w:pPr>
+        <w:rPr>
+          <w:rFonts w:ascii="Arial" w:hAnsi="Arial" w:cs="Arial"/>
+        </w:rPr>
+      </w:pPr>
       <w:r>
+        <w:rPr>
+          <w:rFonts w:ascii="Arial" w:hAnsi="Arial" w:cs="Arial"/>
+        </w:rPr>
+        <w:lastRenderedPageBreak/>
         <w:t>Casos de uso, inicio de sesión</w:t>
       </w:r>
     </w:p>
@@ -701,7 +913,15 @@
           </w:tcPr>
           <w:p>
             <w:r>
-              <w:t>Disparador (trigger):</w:t>
+              <w:t>Disparador (</w:t>
+            </w:r>
+            <w:proofErr w:type="spellStart"/>
+            <w:r>
+              <w:t>trigger</w:t>
+            </w:r>
+            <w:proofErr w:type="spellEnd"/>
+            <w:r>
+              <w:t>):</w:t>
             </w:r>
           </w:p>
         </w:tc>
@@ -1142,15 +1362,15 @@
               <w:cnfStyle w:val="000000100000" w:firstRow="0" w:lastRow="0" w:firstColumn="0" w:lastColumn="0" w:oddVBand="0" w:evenVBand="0" w:oddHBand="1" w:evenHBand="0" w:firstRowFirstColumn="0" w:firstRowLastColumn="0" w:lastRowFirstColumn="0" w:lastRowLastColumn="0"/>
             </w:pPr>
             <w:r>
+              <w:t xml:space="preserve">    3.7 El sistema envía al correo dado por el actor la información correspondiente para que recupere su contraseña</w:t>
+            </w:r>
+          </w:p>
+          <w:p>
+            <w:pPr>
+              <w:cnfStyle w:val="000000100000" w:firstRow="0" w:lastRow="0" w:firstColumn="0" w:lastColumn="0" w:oddVBand="0" w:evenVBand="0" w:oddHBand="1" w:evenHBand="0" w:firstRowFirstColumn="0" w:firstRowLastColumn="0" w:lastRowFirstColumn="0" w:lastRowLastColumn="0"/>
+            </w:pPr>
+            <w:r>
               <w:lastRenderedPageBreak/>
-              <w:t xml:space="preserve">    3.7 El sistema envía al correo dado por el actor la información correspondiente para que recupere su contraseña</w:t>
-            </w:r>
-          </w:p>
-          <w:p>
-            <w:pPr>
-              <w:cnfStyle w:val="000000100000" w:firstRow="0" w:lastRow="0" w:firstColumn="0" w:lastColumn="0" w:oddVBand="0" w:evenVBand="0" w:oddHBand="1" w:evenHBand="0" w:firstRowFirstColumn="0" w:firstRowLastColumn="0" w:lastRowFirstColumn="0" w:lastRowLastColumn="0"/>
-            </w:pPr>
-            <w:r>
               <w:t xml:space="preserve">    3.8 El sistema muestra en pantalla un mensaje para que el actor revise su correo</w:t>
             </w:r>
           </w:p>
@@ -1195,13 +1415,587 @@
       </w:tr>
     </w:tbl>
     <w:p/>
+    <w:p>
+      <w:pPr>
+        <w:rPr>
+          <w:rFonts w:ascii="Arial" w:hAnsi="Arial" w:cs="Arial"/>
+        </w:rPr>
+      </w:pPr>
+      <w:r>
+        <w:rPr>
+          <w:rFonts w:ascii="Arial" w:hAnsi="Arial" w:cs="Arial"/>
+        </w:rPr>
+        <w:t>Casos de uso</w:t>
+      </w:r>
+      <w:r>
+        <w:rPr>
+          <w:rFonts w:ascii="Arial" w:hAnsi="Arial" w:cs="Arial"/>
+        </w:rPr>
+        <w:t xml:space="preserve"> de registros</w:t>
+      </w:r>
+    </w:p>
+    <w:tbl>
+      <w:tblPr>
+        <w:tblStyle w:val="Tablaconcuadrcula4-nfasis5"/>
+        <w:tblW w:w="9493" w:type="dxa"/>
+        <w:tblInd w:w="0" w:type="dxa"/>
+        <w:tblLook w:val="04A0" w:firstRow="1" w:lastRow="0" w:firstColumn="1" w:lastColumn="0" w:noHBand="0" w:noVBand="1"/>
+      </w:tblPr>
+      <w:tblGrid>
+        <w:gridCol w:w="2547"/>
+        <w:gridCol w:w="6946"/>
+      </w:tblGrid>
+      <w:tr>
+        <w:trPr>
+          <w:cnfStyle w:val="100000000000" w:firstRow="1" w:lastRow="0" w:firstColumn="0" w:lastColumn="0" w:oddVBand="0" w:evenVBand="0" w:oddHBand="0" w:evenHBand="0" w:firstRowFirstColumn="0" w:firstRowLastColumn="0" w:lastRowFirstColumn="0" w:lastRowLastColumn="0"/>
+        </w:trPr>
+        <w:tc>
+          <w:tcPr>
+            <w:cnfStyle w:val="001000000000" w:firstRow="0" w:lastRow="0" w:firstColumn="1" w:lastColumn="0" w:oddVBand="0" w:evenVBand="0" w:oddHBand="0" w:evenHBand="0" w:firstRowFirstColumn="0" w:firstRowLastColumn="0" w:lastRowFirstColumn="0" w:lastRowLastColumn="0"/>
+            <w:tcW w:w="2547" w:type="dxa"/>
+          </w:tcPr>
+          <w:p>
+            <w:pPr>
+              <w:jc w:val="center"/>
+            </w:pPr>
+            <w:r>
+              <w:t>ID y nombre</w:t>
+            </w:r>
+          </w:p>
+        </w:tc>
+        <w:tc>
+          <w:tcPr>
+            <w:tcW w:w="6946" w:type="dxa"/>
+          </w:tcPr>
+          <w:p>
+            <w:pPr>
+              <w:jc w:val="center"/>
+              <w:cnfStyle w:val="100000000000" w:firstRow="1" w:lastRow="0" w:firstColumn="0" w:lastColumn="0" w:oddVBand="0" w:evenVBand="0" w:oddHBand="0" w:evenHBand="0" w:firstRowFirstColumn="0" w:firstRowLastColumn="0" w:lastRowFirstColumn="0" w:lastRowLastColumn="0"/>
+            </w:pPr>
+            <w:r>
+              <w:t xml:space="preserve">. </w:t>
+            </w:r>
+            <w:r>
+              <w:t>Registro</w:t>
+            </w:r>
+          </w:p>
+        </w:tc>
+      </w:tr>
+      <w:tr>
+        <w:trPr>
+          <w:cnfStyle w:val="000000100000" w:firstRow="0" w:lastRow="0" w:firstColumn="0" w:lastColumn="0" w:oddVBand="0" w:evenVBand="0" w:oddHBand="1" w:evenHBand="0" w:firstRowFirstColumn="0" w:firstRowLastColumn="0" w:lastRowFirstColumn="0" w:lastRowLastColumn="0"/>
+        </w:trPr>
+        <w:tc>
+          <w:tcPr>
+            <w:cnfStyle w:val="001000000000" w:firstRow="0" w:lastRow="0" w:firstColumn="1" w:lastColumn="0" w:oddVBand="0" w:evenVBand="0" w:oddHBand="0" w:evenHBand="0" w:firstRowFirstColumn="0" w:firstRowLastColumn="0" w:lastRowFirstColumn="0" w:lastRowLastColumn="0"/>
+            <w:tcW w:w="2547" w:type="dxa"/>
+          </w:tcPr>
+          <w:p>
+            <w:r>
+              <w:t>Creado por:</w:t>
+            </w:r>
+          </w:p>
+        </w:tc>
+        <w:tc>
+          <w:tcPr>
+            <w:tcW w:w="6946" w:type="dxa"/>
+          </w:tcPr>
+          <w:p>
+            <w:pPr>
+              <w:cnfStyle w:val="000000100000" w:firstRow="0" w:lastRow="0" w:firstColumn="0" w:lastColumn="0" w:oddVBand="0" w:evenVBand="0" w:oddHBand="1" w:evenHBand="0" w:firstRowFirstColumn="0" w:firstRowLastColumn="0" w:lastRowFirstColumn="0" w:lastRowLastColumn="0"/>
+            </w:pPr>
+            <w:r>
+              <w:t>“Nombre del cliente”</w:t>
+            </w:r>
+          </w:p>
+        </w:tc>
+      </w:tr>
+      <w:tr>
+        <w:tc>
+          <w:tcPr>
+            <w:cnfStyle w:val="001000000000" w:firstRow="0" w:lastRow="0" w:firstColumn="1" w:lastColumn="0" w:oddVBand="0" w:evenVBand="0" w:oddHBand="0" w:evenHBand="0" w:firstRowFirstColumn="0" w:firstRowLastColumn="0" w:lastRowFirstColumn="0" w:lastRowLastColumn="0"/>
+            <w:tcW w:w="2547" w:type="dxa"/>
+          </w:tcPr>
+          <w:p>
+            <w:r>
+              <w:t>Fecha de registro:</w:t>
+            </w:r>
+          </w:p>
+        </w:tc>
+        <w:tc>
+          <w:tcPr>
+            <w:tcW w:w="6946" w:type="dxa"/>
+          </w:tcPr>
+          <w:p>
+            <w:pPr>
+              <w:cnfStyle w:val="000000000000" w:firstRow="0" w:lastRow="0" w:firstColumn="0" w:lastColumn="0" w:oddVBand="0" w:evenVBand="0" w:oddHBand="0" w:evenHBand="0" w:firstRowFirstColumn="0" w:firstRowLastColumn="0" w:lastRowFirstColumn="0" w:lastRowLastColumn="0"/>
+            </w:pPr>
+            <w:r>
+              <w:t>“Fecha de registro”</w:t>
+            </w:r>
+          </w:p>
+        </w:tc>
+      </w:tr>
+      <w:tr>
+        <w:trPr>
+          <w:cnfStyle w:val="000000100000" w:firstRow="0" w:lastRow="0" w:firstColumn="0" w:lastColumn="0" w:oddVBand="0" w:evenVBand="0" w:oddHBand="1" w:evenHBand="0" w:firstRowFirstColumn="0" w:firstRowLastColumn="0" w:lastRowFirstColumn="0" w:lastRowLastColumn="0"/>
+        </w:trPr>
+        <w:tc>
+          <w:tcPr>
+            <w:cnfStyle w:val="001000000000" w:firstRow="0" w:lastRow="0" w:firstColumn="1" w:lastColumn="0" w:oddVBand="0" w:evenVBand="0" w:oddHBand="0" w:evenHBand="0" w:firstRowFirstColumn="0" w:firstRowLastColumn="0" w:lastRowFirstColumn="0" w:lastRowLastColumn="0"/>
+            <w:tcW w:w="2547" w:type="dxa"/>
+          </w:tcPr>
+          <w:p>
+            <w:r>
+              <w:t>Actor primario</w:t>
+            </w:r>
+          </w:p>
+        </w:tc>
+        <w:tc>
+          <w:tcPr>
+            <w:tcW w:w="6946" w:type="dxa"/>
+          </w:tcPr>
+          <w:p>
+            <w:pPr>
+              <w:cnfStyle w:val="000000100000" w:firstRow="0" w:lastRow="0" w:firstColumn="0" w:lastColumn="0" w:oddVBand="0" w:evenVBand="0" w:oddHBand="1" w:evenHBand="0" w:firstRowFirstColumn="0" w:firstRowLastColumn="0" w:lastRowFirstColumn="0" w:lastRowLastColumn="0"/>
+            </w:pPr>
+            <w:r>
+              <w:t>Cliente, Administrador, solicitante</w:t>
+            </w:r>
+          </w:p>
+        </w:tc>
+      </w:tr>
+      <w:tr>
+        <w:tc>
+          <w:tcPr>
+            <w:cnfStyle w:val="001000000000" w:firstRow="0" w:lastRow="0" w:firstColumn="1" w:lastColumn="0" w:oddVBand="0" w:evenVBand="0" w:oddHBand="0" w:evenHBand="0" w:firstRowFirstColumn="0" w:firstRowLastColumn="0" w:lastRowFirstColumn="0" w:lastRowLastColumn="0"/>
+            <w:tcW w:w="2547" w:type="dxa"/>
+          </w:tcPr>
+          <w:p>
+            <w:r>
+              <w:t>Actores secundarios</w:t>
+            </w:r>
+          </w:p>
+        </w:tc>
+        <w:tc>
+          <w:tcPr>
+            <w:tcW w:w="6946" w:type="dxa"/>
+          </w:tcPr>
+          <w:p>
+            <w:pPr>
+              <w:cnfStyle w:val="000000000000" w:firstRow="0" w:lastRow="0" w:firstColumn="0" w:lastColumn="0" w:oddVBand="0" w:evenVBand="0" w:oddHBand="0" w:evenHBand="0" w:firstRowFirstColumn="0" w:firstRowLastColumn="0" w:lastRowFirstColumn="0" w:lastRowLastColumn="0"/>
+            </w:pPr>
+            <w:r>
+              <w:t>Manejador de base de datos</w:t>
+            </w:r>
+          </w:p>
+        </w:tc>
+      </w:tr>
+      <w:tr>
+        <w:trPr>
+          <w:cnfStyle w:val="000000100000" w:firstRow="0" w:lastRow="0" w:firstColumn="0" w:lastColumn="0" w:oddVBand="0" w:evenVBand="0" w:oddHBand="1" w:evenHBand="0" w:firstRowFirstColumn="0" w:firstRowLastColumn="0" w:lastRowFirstColumn="0" w:lastRowLastColumn="0"/>
+        </w:trPr>
+        <w:tc>
+          <w:tcPr>
+            <w:cnfStyle w:val="001000000000" w:firstRow="0" w:lastRow="0" w:firstColumn="1" w:lastColumn="0" w:oddVBand="0" w:evenVBand="0" w:oddHBand="0" w:evenHBand="0" w:firstRowFirstColumn="0" w:firstRowLastColumn="0" w:lastRowFirstColumn="0" w:lastRowLastColumn="0"/>
+            <w:tcW w:w="2547" w:type="dxa"/>
+          </w:tcPr>
+          <w:p>
+            <w:r>
+              <w:t>Descripción</w:t>
+            </w:r>
+          </w:p>
+        </w:tc>
+        <w:tc>
+          <w:tcPr>
+            <w:tcW w:w="6946" w:type="dxa"/>
+          </w:tcPr>
+          <w:p>
+            <w:pPr>
+              <w:cnfStyle w:val="000000100000" w:firstRow="0" w:lastRow="0" w:firstColumn="0" w:lastColumn="0" w:oddVBand="0" w:evenVBand="0" w:oddHBand="1" w:evenHBand="0" w:firstRowFirstColumn="0" w:firstRowLastColumn="0" w:lastRowFirstColumn="0" w:lastRowLastColumn="0"/>
+            </w:pPr>
+            <w:r>
+              <w:t>Este caso de uso permite el registro de cada uno de los clientes que deseen registrarse</w:t>
+            </w:r>
+          </w:p>
+        </w:tc>
+      </w:tr>
+      <w:tr>
+        <w:tc>
+          <w:tcPr>
+            <w:cnfStyle w:val="001000000000" w:firstRow="0" w:lastRow="0" w:firstColumn="1" w:lastColumn="0" w:oddVBand="0" w:evenVBand="0" w:oddHBand="0" w:evenHBand="0" w:firstRowFirstColumn="0" w:firstRowLastColumn="0" w:lastRowFirstColumn="0" w:lastRowLastColumn="0"/>
+            <w:tcW w:w="2547" w:type="dxa"/>
+          </w:tcPr>
+          <w:p>
+            <w:r>
+              <w:t>Disparador (</w:t>
+            </w:r>
+            <w:proofErr w:type="spellStart"/>
+            <w:r>
+              <w:t>trigger</w:t>
+            </w:r>
+            <w:proofErr w:type="spellEnd"/>
+            <w:r>
+              <w:t>):</w:t>
+            </w:r>
+          </w:p>
+        </w:tc>
+        <w:tc>
+          <w:tcPr>
+            <w:tcW w:w="6946" w:type="dxa"/>
+          </w:tcPr>
+          <w:p>
+            <w:pPr>
+              <w:cnfStyle w:val="000000000000" w:firstRow="0" w:lastRow="0" w:firstColumn="0" w:lastColumn="0" w:oddVBand="0" w:evenVBand="0" w:oddHBand="0" w:evenHBand="0" w:firstRowFirstColumn="0" w:firstRowLastColumn="0" w:lastRowFirstColumn="0" w:lastRowLastColumn="0"/>
+            </w:pPr>
+            <w:r>
+              <w:t>El actor presiona el botón de “Identificarse”, posterior presionar el vínculo de “Registrase”</w:t>
+            </w:r>
+          </w:p>
+        </w:tc>
+      </w:tr>
+      <w:tr>
+        <w:trPr>
+          <w:cnfStyle w:val="000000100000" w:firstRow="0" w:lastRow="0" w:firstColumn="0" w:lastColumn="0" w:oddVBand="0" w:evenVBand="0" w:oddHBand="1" w:evenHBand="0" w:firstRowFirstColumn="0" w:firstRowLastColumn="0" w:lastRowFirstColumn="0" w:lastRowLastColumn="0"/>
+        </w:trPr>
+        <w:tc>
+          <w:tcPr>
+            <w:cnfStyle w:val="001000000000" w:firstRow="0" w:lastRow="0" w:firstColumn="1" w:lastColumn="0" w:oddVBand="0" w:evenVBand="0" w:oddHBand="0" w:evenHBand="0" w:firstRowFirstColumn="0" w:firstRowLastColumn="0" w:lastRowFirstColumn="0" w:lastRowLastColumn="0"/>
+            <w:tcW w:w="2547" w:type="dxa"/>
+          </w:tcPr>
+          <w:p>
+            <w:r>
+              <w:t>Precondiciones</w:t>
+            </w:r>
+          </w:p>
+        </w:tc>
+        <w:tc>
+          <w:tcPr>
+            <w:tcW w:w="6946" w:type="dxa"/>
+          </w:tcPr>
+          <w:p>
+            <w:pPr>
+              <w:cnfStyle w:val="000000100000" w:firstRow="0" w:lastRow="0" w:firstColumn="0" w:lastColumn="0" w:oddVBand="0" w:evenVBand="0" w:oddHBand="1" w:evenHBand="0" w:firstRowFirstColumn="0" w:firstRowLastColumn="0" w:lastRowFirstColumn="0" w:lastRowLastColumn="0"/>
+            </w:pPr>
+            <w:r>
+              <w:t>Los datos del usuario se registrarán y almacenarán en la base de datos, es decir, el usuario tendrá una cuenta en el sistema.</w:t>
+            </w:r>
+          </w:p>
+        </w:tc>
+      </w:tr>
+      <w:tr>
+        <w:tc>
+          <w:tcPr>
+            <w:cnfStyle w:val="001000000000" w:firstRow="0" w:lastRow="0" w:firstColumn="1" w:lastColumn="0" w:oddVBand="0" w:evenVBand="0" w:oddHBand="0" w:evenHBand="0" w:firstRowFirstColumn="0" w:firstRowLastColumn="0" w:lastRowFirstColumn="0" w:lastRowLastColumn="0"/>
+            <w:tcW w:w="2547" w:type="dxa"/>
+          </w:tcPr>
+          <w:p>
+            <w:r>
+              <w:t>Postcondiciones:</w:t>
+            </w:r>
+          </w:p>
+        </w:tc>
+        <w:tc>
+          <w:tcPr>
+            <w:tcW w:w="6946" w:type="dxa"/>
+          </w:tcPr>
+          <w:p>
+            <w:pPr>
+              <w:cnfStyle w:val="000000000000" w:firstRow="0" w:lastRow="0" w:firstColumn="0" w:lastColumn="0" w:oddVBand="0" w:evenVBand="0" w:oddHBand="0" w:evenHBand="0" w:firstRowFirstColumn="0" w:firstRowLastColumn="0" w:lastRowFirstColumn="0" w:lastRowLastColumn="0"/>
+            </w:pPr>
+            <w:r>
+              <w:t>La cuenta se registró con éxito.</w:t>
+            </w:r>
+          </w:p>
+          <w:p>
+            <w:pPr>
+              <w:cnfStyle w:val="000000000000" w:firstRow="0" w:lastRow="0" w:firstColumn="0" w:lastColumn="0" w:oddVBand="0" w:evenVBand="0" w:oddHBand="0" w:evenHBand="0" w:firstRowFirstColumn="0" w:firstRowLastColumn="0" w:lastRowFirstColumn="0" w:lastRowLastColumn="0"/>
+            </w:pPr>
+          </w:p>
+          <w:p>
+            <w:pPr>
+              <w:cnfStyle w:val="000000000000" w:firstRow="0" w:lastRow="0" w:firstColumn="0" w:lastColumn="0" w:oddVBand="0" w:evenVBand="0" w:oddHBand="0" w:evenHBand="0" w:firstRowFirstColumn="0" w:firstRowLastColumn="0" w:lastRowFirstColumn="0" w:lastRowLastColumn="0"/>
+            </w:pPr>
+            <w:r>
+              <w:t>Las funciones correspondientes al usuario que se registró estarán disponibles en cuanto inicie la sesión.</w:t>
+            </w:r>
+          </w:p>
+        </w:tc>
+      </w:tr>
+      <w:tr>
+        <w:trPr>
+          <w:cnfStyle w:val="000000100000" w:firstRow="0" w:lastRow="0" w:firstColumn="0" w:lastColumn="0" w:oddVBand="0" w:evenVBand="0" w:oddHBand="1" w:evenHBand="0" w:firstRowFirstColumn="0" w:firstRowLastColumn="0" w:lastRowFirstColumn="0" w:lastRowLastColumn="0"/>
+          <w:trHeight w:val="3221"/>
+        </w:trPr>
+        <w:tc>
+          <w:tcPr>
+            <w:cnfStyle w:val="001000000000" w:firstRow="0" w:lastRow="0" w:firstColumn="1" w:lastColumn="0" w:oddVBand="0" w:evenVBand="0" w:oddHBand="0" w:evenHBand="0" w:firstRowFirstColumn="0" w:firstRowLastColumn="0" w:lastRowFirstColumn="0" w:lastRowLastColumn="0"/>
+            <w:tcW w:w="2547" w:type="dxa"/>
+          </w:tcPr>
+          <w:p>
+            <w:r>
+              <w:t>Flujo principal</w:t>
+            </w:r>
+          </w:p>
+        </w:tc>
+        <w:tc>
+          <w:tcPr>
+            <w:tcW w:w="6946" w:type="dxa"/>
+          </w:tcPr>
+          <w:p>
+            <w:pPr>
+              <w:pStyle w:val="Prrafodelista"/>
+              <w:numPr>
+                <w:ilvl w:val="0"/>
+                <w:numId w:val="33"/>
+              </w:numPr>
+              <w:spacing w:line="240" w:lineRule="auto"/>
+              <w:cnfStyle w:val="000000100000" w:firstRow="0" w:lastRow="0" w:firstColumn="0" w:lastColumn="0" w:oddVBand="0" w:evenVBand="0" w:oddHBand="1" w:evenHBand="0" w:firstRowFirstColumn="0" w:firstRowLastColumn="0" w:lastRowFirstColumn="0" w:lastRowLastColumn="0"/>
+            </w:pPr>
+            <w:r>
+              <w:t>El sistema muestra la página principal.</w:t>
+            </w:r>
+          </w:p>
+          <w:p>
+            <w:pPr>
+              <w:pStyle w:val="Prrafodelista"/>
+              <w:numPr>
+                <w:ilvl w:val="0"/>
+                <w:numId w:val="33"/>
+              </w:numPr>
+              <w:spacing w:line="240" w:lineRule="auto"/>
+              <w:cnfStyle w:val="000000100000" w:firstRow="0" w:lastRow="0" w:firstColumn="0" w:lastColumn="0" w:oddVBand="0" w:evenVBand="0" w:oddHBand="1" w:evenHBand="0" w:firstRowFirstColumn="0" w:firstRowLastColumn="0" w:lastRowFirstColumn="0" w:lastRowLastColumn="0"/>
+            </w:pPr>
+            <w:r>
+              <w:t>El actor selecciona el botón de “Identificarse”.</w:t>
+            </w:r>
+          </w:p>
+          <w:p>
+            <w:pPr>
+              <w:pStyle w:val="Prrafodelista"/>
+              <w:numPr>
+                <w:ilvl w:val="0"/>
+                <w:numId w:val="33"/>
+              </w:numPr>
+              <w:spacing w:line="240" w:lineRule="auto"/>
+              <w:cnfStyle w:val="000000100000" w:firstRow="0" w:lastRow="0" w:firstColumn="0" w:lastColumn="0" w:oddVBand="0" w:evenVBand="0" w:oddHBand="1" w:evenHBand="0" w:firstRowFirstColumn="0" w:firstRowLastColumn="0" w:lastRowFirstColumn="0" w:lastRowLastColumn="0"/>
+            </w:pPr>
+            <w:r>
+              <w:t>Al seleccionar, te arrojará la página para que inicies sesión o para que te registres.</w:t>
+            </w:r>
+          </w:p>
+          <w:p>
+            <w:pPr>
+              <w:pStyle w:val="Prrafodelista"/>
+              <w:numPr>
+                <w:ilvl w:val="0"/>
+                <w:numId w:val="33"/>
+              </w:numPr>
+              <w:spacing w:line="240" w:lineRule="auto"/>
+              <w:cnfStyle w:val="000000100000" w:firstRow="0" w:lastRow="0" w:firstColumn="0" w:lastColumn="0" w:oddVBand="0" w:evenVBand="0" w:oddHBand="1" w:evenHBand="0" w:firstRowFirstColumn="0" w:firstRowLastColumn="0" w:lastRowFirstColumn="0" w:lastRowLastColumn="0"/>
+            </w:pPr>
+            <w:r>
+              <w:t xml:space="preserve">Presionar el vínculo de “Registrarse”. </w:t>
+            </w:r>
+          </w:p>
+          <w:p>
+            <w:pPr>
+              <w:pStyle w:val="Prrafodelista"/>
+              <w:numPr>
+                <w:ilvl w:val="0"/>
+                <w:numId w:val="33"/>
+              </w:numPr>
+              <w:spacing w:line="240" w:lineRule="auto"/>
+              <w:cnfStyle w:val="000000100000" w:firstRow="0" w:lastRow="0" w:firstColumn="0" w:lastColumn="0" w:oddVBand="0" w:evenVBand="0" w:oddHBand="1" w:evenHBand="0" w:firstRowFirstColumn="0" w:firstRowLastColumn="0" w:lastRowFirstColumn="0" w:lastRowLastColumn="0"/>
+            </w:pPr>
+            <w:r>
+              <w:t>Una vez ingresados los datos, se verifica en el manejador de base de datos que el nombre de usuario esté disponible.</w:t>
+            </w:r>
+          </w:p>
+          <w:p>
+            <w:pPr>
+              <w:pStyle w:val="Prrafodelista"/>
+              <w:numPr>
+                <w:ilvl w:val="0"/>
+                <w:numId w:val="33"/>
+              </w:numPr>
+              <w:spacing w:line="240" w:lineRule="auto"/>
+              <w:cnfStyle w:val="000000100000" w:firstRow="0" w:lastRow="0" w:firstColumn="0" w:lastColumn="0" w:oddVBand="0" w:evenVBand="0" w:oddHBand="1" w:evenHBand="0" w:firstRowFirstColumn="0" w:firstRowLastColumn="0" w:lastRowFirstColumn="0" w:lastRowLastColumn="0"/>
+            </w:pPr>
+            <w:r>
+              <w:t>El manejador de base de datos envía al sistema si está disponible el nombre de usuario.</w:t>
+            </w:r>
+          </w:p>
+          <w:p>
+            <w:pPr>
+              <w:pStyle w:val="Prrafodelista"/>
+              <w:numPr>
+                <w:ilvl w:val="0"/>
+                <w:numId w:val="33"/>
+              </w:numPr>
+              <w:spacing w:line="240" w:lineRule="auto"/>
+              <w:cnfStyle w:val="000000100000" w:firstRow="0" w:lastRow="0" w:firstColumn="0" w:lastColumn="0" w:oddVBand="0" w:evenVBand="0" w:oddHBand="1" w:evenHBand="0" w:firstRowFirstColumn="0" w:firstRowLastColumn="0" w:lastRowFirstColumn="0" w:lastRowLastColumn="0"/>
+            </w:pPr>
+            <w:r>
+              <w:t>El sistema registró al usuario correspondiente exitosamente.</w:t>
+            </w:r>
+          </w:p>
+          <w:p>
+            <w:pPr>
+              <w:pStyle w:val="Prrafodelista"/>
+              <w:numPr>
+                <w:ilvl w:val="0"/>
+                <w:numId w:val="33"/>
+              </w:numPr>
+              <w:spacing w:line="240" w:lineRule="auto"/>
+              <w:cnfStyle w:val="000000100000" w:firstRow="0" w:lastRow="0" w:firstColumn="0" w:lastColumn="0" w:oddVBand="0" w:evenVBand="0" w:oddHBand="1" w:evenHBand="0" w:firstRowFirstColumn="0" w:firstRowLastColumn="0" w:lastRowFirstColumn="0" w:lastRowLastColumn="0"/>
+            </w:pPr>
+            <w:r>
+              <w:t>El sistema le muestra la página inicio.</w:t>
+            </w:r>
+          </w:p>
+        </w:tc>
+      </w:tr>
+      <w:tr>
+        <w:tc>
+          <w:tcPr>
+            <w:cnfStyle w:val="001000000000" w:firstRow="0" w:lastRow="0" w:firstColumn="1" w:lastColumn="0" w:oddVBand="0" w:evenVBand="0" w:oddHBand="0" w:evenHBand="0" w:firstRowFirstColumn="0" w:firstRowLastColumn="0" w:lastRowFirstColumn="0" w:lastRowLastColumn="0"/>
+            <w:tcW w:w="2547" w:type="dxa"/>
+          </w:tcPr>
+          <w:p>
+            <w:r>
+              <w:t>Flujos alternativos</w:t>
+            </w:r>
+          </w:p>
+        </w:tc>
+        <w:tc>
+          <w:tcPr>
+            <w:tcW w:w="6946" w:type="dxa"/>
+          </w:tcPr>
+          <w:p>
+            <w:pPr>
+              <w:cnfStyle w:val="000000000000" w:firstRow="0" w:lastRow="0" w:firstColumn="0" w:lastColumn="0" w:oddVBand="0" w:evenVBand="0" w:oddHBand="0" w:evenHBand="0" w:firstRowFirstColumn="0" w:firstRowLastColumn="0" w:lastRowFirstColumn="0" w:lastRowLastColumn="0"/>
+            </w:pPr>
+            <w:r>
+              <w:t>En 3 (si el actor desea iniciar sesión)</w:t>
+            </w:r>
+          </w:p>
+          <w:p>
+            <w:pPr>
+              <w:cnfStyle w:val="000000000000" w:firstRow="0" w:lastRow="0" w:firstColumn="0" w:lastColumn="0" w:oddVBand="0" w:evenVBand="0" w:oddHBand="0" w:evenHBand="0" w:firstRowFirstColumn="0" w:firstRowLastColumn="0" w:lastRowFirstColumn="0" w:lastRowLastColumn="0"/>
+            </w:pPr>
+            <w:r>
+              <w:t xml:space="preserve">       3.1 El actor ingresa los datos para iniciar sesión. (Correo o nombre de usuario y contraseña.</w:t>
+            </w:r>
+          </w:p>
+          <w:p>
+            <w:pPr>
+              <w:cnfStyle w:val="000000000000" w:firstRow="0" w:lastRow="0" w:firstColumn="0" w:lastColumn="0" w:oddVBand="0" w:evenVBand="0" w:oddHBand="0" w:evenHBand="0" w:firstRowFirstColumn="0" w:firstRowLastColumn="0" w:lastRowFirstColumn="0" w:lastRowLastColumn="0"/>
+            </w:pPr>
+            <w:r>
+              <w:t xml:space="preserve">       3.2 El usuario introduce el correo, nombre de usuario, contraseña.</w:t>
+            </w:r>
+          </w:p>
+          <w:p>
+            <w:pPr>
+              <w:cnfStyle w:val="000000000000" w:firstRow="0" w:lastRow="0" w:firstColumn="0" w:lastColumn="0" w:oddVBand="0" w:evenVBand="0" w:oddHBand="0" w:evenHBand="0" w:firstRowFirstColumn="0" w:firstRowLastColumn="0" w:lastRowFirstColumn="0" w:lastRowLastColumn="0"/>
+            </w:pPr>
+            <w:r>
+              <w:t xml:space="preserve">       3.3 El usuario presiona el botón de “enviar”.</w:t>
+            </w:r>
+          </w:p>
+          <w:p>
+            <w:pPr>
+              <w:cnfStyle w:val="000000000000" w:firstRow="0" w:lastRow="0" w:firstColumn="0" w:lastColumn="0" w:oddVBand="0" w:evenVBand="0" w:oddHBand="0" w:evenHBand="0" w:firstRowFirstColumn="0" w:firstRowLastColumn="0" w:lastRowFirstColumn="0" w:lastRowLastColumn="0"/>
+            </w:pPr>
+            <w:r>
+              <w:t xml:space="preserve">       3.4 El sistema rectifica que el nombre de usuario esté disponible en el manejador de base de datos.</w:t>
+            </w:r>
+          </w:p>
+          <w:p>
+            <w:pPr>
+              <w:cnfStyle w:val="000000000000" w:firstRow="0" w:lastRow="0" w:firstColumn="0" w:lastColumn="0" w:oddVBand="0" w:evenVBand="0" w:oddHBand="0" w:evenHBand="0" w:firstRowFirstColumn="0" w:firstRowLastColumn="0" w:lastRowFirstColumn="0" w:lastRowLastColumn="0"/>
+            </w:pPr>
+            <w:r>
+              <w:t xml:space="preserve">       3.5 El sistema registra al nuevo usuario en el manejador de base de datos.</w:t>
+            </w:r>
+          </w:p>
+          <w:p>
+            <w:pPr>
+              <w:cnfStyle w:val="000000000000" w:firstRow="0" w:lastRow="0" w:firstColumn="0" w:lastColumn="0" w:oddVBand="0" w:evenVBand="0" w:oddHBand="0" w:evenHBand="0" w:firstRowFirstColumn="0" w:firstRowLastColumn="0" w:lastRowFirstColumn="0" w:lastRowLastColumn="0"/>
+            </w:pPr>
+            <w:r>
+              <w:t xml:space="preserve">       3.6 El sistema muestra en pantalla un mensaje para que el actor sepa que se registró exitosamente.</w:t>
+            </w:r>
+          </w:p>
+          <w:p>
+            <w:pPr>
+              <w:cnfStyle w:val="000000000000" w:firstRow="0" w:lastRow="0" w:firstColumn="0" w:lastColumn="0" w:oddVBand="0" w:evenVBand="0" w:oddHBand="0" w:evenHBand="0" w:firstRowFirstColumn="0" w:firstRowLastColumn="0" w:lastRowFirstColumn="0" w:lastRowLastColumn="0"/>
+            </w:pPr>
+            <w:r>
+              <w:t xml:space="preserve">       3.7 Regresa a 3.</w:t>
+            </w:r>
+          </w:p>
+          <w:p>
+            <w:pPr>
+              <w:cnfStyle w:val="000000000000" w:firstRow="0" w:lastRow="0" w:firstColumn="0" w:lastColumn="0" w:oddVBand="0" w:evenVBand="0" w:oddHBand="0" w:evenHBand="0" w:firstRowFirstColumn="0" w:firstRowLastColumn="0" w:lastRowFirstColumn="0" w:lastRowLastColumn="0"/>
+            </w:pPr>
+          </w:p>
+          <w:p>
+            <w:pPr>
+              <w:cnfStyle w:val="000000000000" w:firstRow="0" w:lastRow="0" w:firstColumn="0" w:lastColumn="0" w:oddVBand="0" w:evenVBand="0" w:oddHBand="0" w:evenHBand="0" w:firstRowFirstColumn="0" w:firstRowLastColumn="0" w:lastRowFirstColumn="0" w:lastRowLastColumn="0"/>
+            </w:pPr>
+            <w:r>
+              <w:lastRenderedPageBreak/>
+              <w:t>En 6 (si el nombre de usuario no está disponible).</w:t>
+            </w:r>
+          </w:p>
+          <w:p>
+            <w:pPr>
+              <w:cnfStyle w:val="000000000000" w:firstRow="0" w:lastRow="0" w:firstColumn="0" w:lastColumn="0" w:oddVBand="0" w:evenVBand="0" w:oddHBand="0" w:evenHBand="0" w:firstRowFirstColumn="0" w:firstRowLastColumn="0" w:lastRowFirstColumn="0" w:lastRowLastColumn="0"/>
+            </w:pPr>
+            <w:r>
+              <w:t xml:space="preserve">       6.1 Volver a introducir los datos</w:t>
+            </w:r>
+          </w:p>
+          <w:p>
+            <w:pPr>
+              <w:cnfStyle w:val="000000000000" w:firstRow="0" w:lastRow="0" w:firstColumn="0" w:lastColumn="0" w:oddVBand="0" w:evenVBand="0" w:oddHBand="0" w:evenHBand="0" w:firstRowFirstColumn="0" w:firstRowLastColumn="0" w:lastRowFirstColumn="0" w:lastRowLastColumn="0"/>
+            </w:pPr>
+            <w:r>
+              <w:t xml:space="preserve">       6.2 Introducir un nombre de usuario diferente.</w:t>
+            </w:r>
+          </w:p>
+          <w:p>
+            <w:pPr>
+              <w:cnfStyle w:val="000000000000" w:firstRow="0" w:lastRow="0" w:firstColumn="0" w:lastColumn="0" w:oddVBand="0" w:evenVBand="0" w:oddHBand="0" w:evenHBand="0" w:firstRowFirstColumn="0" w:firstRowLastColumn="0" w:lastRowFirstColumn="0" w:lastRowLastColumn="0"/>
+            </w:pPr>
+            <w:r>
+              <w:t xml:space="preserve">       6.3 Regresa a 3.</w:t>
+            </w:r>
+          </w:p>
+          <w:p>
+            <w:pPr>
+              <w:cnfStyle w:val="000000000000" w:firstRow="0" w:lastRow="0" w:firstColumn="0" w:lastColumn="0" w:oddVBand="0" w:evenVBand="0" w:oddHBand="0" w:evenHBand="0" w:firstRowFirstColumn="0" w:firstRowLastColumn="0" w:lastRowFirstColumn="0" w:lastRowLastColumn="0"/>
+            </w:pPr>
+          </w:p>
+        </w:tc>
+      </w:tr>
+    </w:tbl>
+    <w:p>
+      <w:pPr>
+        <w:tabs>
+          <w:tab w:val="left" w:pos="6086"/>
+        </w:tabs>
+      </w:pPr>
+    </w:p>
     <w:sectPr>
-      <w:headerReference w:type="even" r:id="rId7"/>
-      <w:headerReference w:type="default" r:id="rId8"/>
-      <w:footerReference w:type="even" r:id="rId9"/>
-      <w:footerReference w:type="default" r:id="rId10"/>
-      <w:headerReference w:type="first" r:id="rId11"/>
-      <w:footerReference w:type="first" r:id="rId12"/>
+      <w:headerReference w:type="even" r:id="rId8"/>
+      <w:headerReference w:type="default" r:id="rId9"/>
+      <w:footerReference w:type="even" r:id="rId10"/>
+      <w:footerReference w:type="default" r:id="rId11"/>
+      <w:headerReference w:type="first" r:id="rId12"/>
+      <w:footerReference w:type="first" r:id="rId13"/>
       <w:pgSz w:w="11906" w:h="16838"/>
       <w:pgMar w:top="1417" w:right="1701" w:bottom="1417" w:left="1701" w:header="708" w:footer="708" w:gutter="0"/>
       <w:cols w:space="708"/>
@@ -2643,6 +3437,95 @@
       </w:rPr>
     </w:lvl>
   </w:abstractNum>
+  <w:abstractNum w:abstractNumId="9" w15:restartNumberingAfterBreak="0">
+    <w:nsid w:val="6EA44828"/>
+    <w:multiLevelType w:val="hybridMultilevel"/>
+    <w:tmpl w:val="BA56F094"/>
+    <w:lvl w:ilvl="0" w:tplc="080A000F">
+      <w:start w:val="1"/>
+      <w:numFmt w:val="decimal"/>
+      <w:lvlText w:val="%1."/>
+      <w:lvlJc w:val="left"/>
+      <w:pPr>
+        <w:ind w:left="720" w:hanging="360"/>
+      </w:pPr>
+      <w:rPr>
+        <w:rFonts w:hint="default"/>
+      </w:rPr>
+    </w:lvl>
+    <w:lvl w:ilvl="1" w:tplc="080A0019" w:tentative="1">
+      <w:start w:val="1"/>
+      <w:numFmt w:val="lowerLetter"/>
+      <w:lvlText w:val="%2."/>
+      <w:lvlJc w:val="left"/>
+      <w:pPr>
+        <w:ind w:left="1440" w:hanging="360"/>
+      </w:pPr>
+    </w:lvl>
+    <w:lvl w:ilvl="2" w:tplc="080A001B" w:tentative="1">
+      <w:start w:val="1"/>
+      <w:numFmt w:val="lowerRoman"/>
+      <w:lvlText w:val="%3."/>
+      <w:lvlJc w:val="right"/>
+      <w:pPr>
+        <w:ind w:left="2160" w:hanging="180"/>
+      </w:pPr>
+    </w:lvl>
+    <w:lvl w:ilvl="3" w:tplc="080A000F" w:tentative="1">
+      <w:start w:val="1"/>
+      <w:numFmt w:val="decimal"/>
+      <w:lvlText w:val="%4."/>
+      <w:lvlJc w:val="left"/>
+      <w:pPr>
+        <w:ind w:left="2880" w:hanging="360"/>
+      </w:pPr>
+    </w:lvl>
+    <w:lvl w:ilvl="4" w:tplc="080A0019" w:tentative="1">
+      <w:start w:val="1"/>
+      <w:numFmt w:val="lowerLetter"/>
+      <w:lvlText w:val="%5."/>
+      <w:lvlJc w:val="left"/>
+      <w:pPr>
+        <w:ind w:left="3600" w:hanging="360"/>
+      </w:pPr>
+    </w:lvl>
+    <w:lvl w:ilvl="5" w:tplc="080A001B" w:tentative="1">
+      <w:start w:val="1"/>
+      <w:numFmt w:val="lowerRoman"/>
+      <w:lvlText w:val="%6."/>
+      <w:lvlJc w:val="right"/>
+      <w:pPr>
+        <w:ind w:left="4320" w:hanging="180"/>
+      </w:pPr>
+    </w:lvl>
+    <w:lvl w:ilvl="6" w:tplc="080A000F" w:tentative="1">
+      <w:start w:val="1"/>
+      <w:numFmt w:val="decimal"/>
+      <w:lvlText w:val="%7."/>
+      <w:lvlJc w:val="left"/>
+      <w:pPr>
+        <w:ind w:left="5040" w:hanging="360"/>
+      </w:pPr>
+    </w:lvl>
+    <w:lvl w:ilvl="7" w:tplc="080A0019" w:tentative="1">
+      <w:start w:val="1"/>
+      <w:numFmt w:val="lowerLetter"/>
+      <w:lvlText w:val="%8."/>
+      <w:lvlJc w:val="left"/>
+      <w:pPr>
+        <w:ind w:left="5760" w:hanging="360"/>
+      </w:pPr>
+    </w:lvl>
+    <w:lvl w:ilvl="8" w:tplc="080A001B" w:tentative="1">
+      <w:start w:val="1"/>
+      <w:numFmt w:val="lowerRoman"/>
+      <w:lvlText w:val="%9."/>
+      <w:lvlJc w:val="right"/>
+      <w:pPr>
+        <w:ind w:left="6480" w:hanging="180"/>
+      </w:pPr>
+    </w:lvl>
+  </w:abstractNum>
   <w:num w:numId="1">
     <w:abstractNumId w:val="1"/>
   </w:num>
@@ -2776,6 +3659,9 @@
     <w:lvlOverride w:ilvl="6"/>
     <w:lvlOverride w:ilvl="7"/>
     <w:lvlOverride w:ilvl="8"/>
+  </w:num>
+  <w:num w:numId="33">
+    <w:abstractNumId w:val="9"/>
   </w:num>
 </w:numbering>
 </file>

</xml_diff>

<commit_message>
Se agregó casos de uso de la función "buscar"
</commit_message>
<xml_diff>
--- a/Casos de Uso.docx
+++ b/Casos de Uso.docx
@@ -256,20 +256,8 @@
           <w:szCs w:val="28"/>
           <w:lang w:eastAsia="es-MX"/>
         </w:rPr>
-        <w:t xml:space="preserve">Guzmán Ortega Axel </w:t>
+        <w:t>Guzmán Ortega Axel Yael</w:t>
       </w:r>
-      <w:proofErr w:type="spellStart"/>
-      <w:r>
-        <w:rPr>
-          <w:rFonts w:ascii="Arial" w:eastAsia="Times New Roman" w:hAnsi="Arial" w:cs="Arial"/>
-          <w:color w:val="000000"/>
-          <w:sz w:val="28"/>
-          <w:szCs w:val="28"/>
-          <w:lang w:eastAsia="es-MX"/>
-        </w:rPr>
-        <w:t>Yael</w:t>
-      </w:r>
-      <w:proofErr w:type="spellEnd"/>
     </w:p>
     <w:p>
       <w:pPr>
@@ -601,16 +589,7 @@
                 <w:sz w:val="20"/>
                 <w:szCs w:val="20"/>
               </w:rPr>
-              <w:t xml:space="preserve">Añadido la tabla de casos de uso de </w:t>
-            </w:r>
-            <w:r>
-              <w:rPr>
-                <w:rFonts w:ascii="Arial" w:hAnsi="Arial" w:cs="Arial"/>
-                <w:bCs/>
-                <w:sz w:val="20"/>
-                <w:szCs w:val="20"/>
-              </w:rPr>
-              <w:t>registros</w:t>
+              <w:t>Añadido la tabla de casos de uso de registros</w:t>
             </w:r>
           </w:p>
         </w:tc>
@@ -635,16 +614,130 @@
                 <w:sz w:val="20"/>
                 <w:szCs w:val="20"/>
               </w:rPr>
-              <w:t>1.</w:t>
-            </w:r>
-            <w:r>
+              <w:t>1.1</w:t>
+            </w:r>
+          </w:p>
+        </w:tc>
+      </w:tr>
+      <w:tr>
+        <w:trPr>
+          <w:trHeight w:val="263"/>
+        </w:trPr>
+        <w:tc>
+          <w:tcPr>
+            <w:tcW w:w="2123" w:type="dxa"/>
+          </w:tcPr>
+          <w:p>
+            <w:pPr>
+              <w:jc w:val="center"/>
               <w:rPr>
                 <w:rFonts w:ascii="Arial" w:hAnsi="Arial" w:cs="Arial"/>
                 <w:bCs/>
                 <w:sz w:val="20"/>
                 <w:szCs w:val="20"/>
               </w:rPr>
-              <w:t>1</w:t>
+            </w:pPr>
+            <w:r>
+              <w:rPr>
+                <w:rFonts w:ascii="Arial" w:hAnsi="Arial" w:cs="Arial"/>
+                <w:bCs/>
+                <w:sz w:val="20"/>
+                <w:szCs w:val="20"/>
+              </w:rPr>
+              <w:t>Miguel Guzman</w:t>
+            </w:r>
+          </w:p>
+        </w:tc>
+        <w:tc>
+          <w:tcPr>
+            <w:tcW w:w="2123" w:type="dxa"/>
+          </w:tcPr>
+          <w:p>
+            <w:pPr>
+              <w:jc w:val="center"/>
+              <w:rPr>
+                <w:rFonts w:ascii="Arial" w:hAnsi="Arial" w:cs="Arial"/>
+                <w:bCs/>
+                <w:sz w:val="20"/>
+                <w:szCs w:val="20"/>
+              </w:rPr>
+            </w:pPr>
+            <w:r>
+              <w:rPr>
+                <w:rFonts w:ascii="Arial" w:hAnsi="Arial" w:cs="Arial"/>
+                <w:bCs/>
+                <w:sz w:val="20"/>
+                <w:szCs w:val="20"/>
+              </w:rPr>
+              <w:t>29/11/21</w:t>
+            </w:r>
+          </w:p>
+        </w:tc>
+        <w:tc>
+          <w:tcPr>
+            <w:tcW w:w="3120" w:type="dxa"/>
+          </w:tcPr>
+          <w:p>
+            <w:pPr>
+              <w:jc w:val="center"/>
+              <w:rPr>
+                <w:rFonts w:ascii="Arial" w:hAnsi="Arial" w:cs="Arial"/>
+                <w:bCs/>
+                <w:sz w:val="20"/>
+                <w:szCs w:val="20"/>
+              </w:rPr>
+            </w:pPr>
+            <w:r>
+              <w:rPr>
+                <w:rFonts w:ascii="Arial" w:hAnsi="Arial" w:cs="Arial"/>
+                <w:bCs/>
+                <w:sz w:val="20"/>
+                <w:szCs w:val="20"/>
+              </w:rPr>
+              <w:t>Añadido la tabla de casos de uso de</w:t>
+            </w:r>
+            <w:r>
+              <w:rPr>
+                <w:rFonts w:ascii="Arial" w:hAnsi="Arial" w:cs="Arial"/>
+                <w:bCs/>
+                <w:sz w:val="20"/>
+                <w:szCs w:val="20"/>
+              </w:rPr>
+              <w:t xml:space="preserve"> la función</w:t>
+            </w:r>
+            <w:r>
+              <w:rPr>
+                <w:rFonts w:ascii="Arial" w:hAnsi="Arial" w:cs="Arial"/>
+                <w:bCs/>
+                <w:sz w:val="20"/>
+                <w:szCs w:val="20"/>
+              </w:rPr>
+              <w:t xml:space="preserve"> “búsqueda”</w:t>
+            </w:r>
+          </w:p>
+        </w:tc>
+        <w:tc>
+          <w:tcPr>
+            <w:tcW w:w="1134" w:type="dxa"/>
+          </w:tcPr>
+          <w:p>
+            <w:pPr>
+              <w:jc w:val="center"/>
+              <w:rPr>
+                <w:rFonts w:ascii="Arial" w:hAnsi="Arial" w:cs="Arial"/>
+                <w:bCs/>
+                <w:sz w:val="20"/>
+                <w:szCs w:val="20"/>
+              </w:rPr>
+            </w:pPr>
+            <w:r>
+              <w:rPr>
+                <w:rFonts w:ascii="Arial" w:hAnsi="Arial" w:cs="Arial"/>
+                <w:bCs/>
+                <w:sz w:val="20"/>
+                <w:szCs w:val="20"/>
+              </w:rPr>
+              <w:t>1.2</w:t>
             </w:r>
           </w:p>
         </w:tc>
@@ -1989,13 +2082,600 @@
         </w:tabs>
       </w:pPr>
     </w:p>
+    <w:p>
+      <w:pPr>
+        <w:tabs>
+          <w:tab w:val="left" w:pos="6086"/>
+        </w:tabs>
+      </w:pPr>
+    </w:p>
+    <w:p>
+      <w:pPr>
+        <w:rPr>
+          <w:rFonts w:ascii="Arial" w:hAnsi="Arial" w:cs="Arial"/>
+        </w:rPr>
+      </w:pPr>
+      <w:r>
+        <w:rPr>
+          <w:rFonts w:ascii="Arial" w:hAnsi="Arial" w:cs="Arial"/>
+        </w:rPr>
+        <w:t>Casos de uso</w:t>
+      </w:r>
+      <w:r>
+        <w:rPr>
+          <w:rFonts w:ascii="Arial" w:hAnsi="Arial" w:cs="Arial"/>
+        </w:rPr>
+        <w:t xml:space="preserve"> de</w:t>
+      </w:r>
+      <w:r>
+        <w:rPr>
+          <w:rFonts w:ascii="Arial" w:hAnsi="Arial" w:cs="Arial"/>
+        </w:rPr>
+        <w:t xml:space="preserve"> la función</w:t>
+      </w:r>
+      <w:r>
+        <w:rPr>
+          <w:rFonts w:ascii="Arial" w:hAnsi="Arial" w:cs="Arial"/>
+        </w:rPr>
+        <w:t xml:space="preserve"> </w:t>
+      </w:r>
+      <w:r>
+        <w:rPr>
+          <w:rFonts w:ascii="Arial" w:hAnsi="Arial" w:cs="Arial"/>
+        </w:rPr>
+        <w:t>‘búsqueda’</w:t>
+      </w:r>
+    </w:p>
+    <w:tbl>
+      <w:tblPr>
+        <w:tblStyle w:val="Tablaconcuadrcula4-nfasis5"/>
+        <w:tblW w:w="9493" w:type="dxa"/>
+        <w:tblInd w:w="0" w:type="dxa"/>
+        <w:tblLook w:val="04A0" w:firstRow="1" w:lastRow="0" w:firstColumn="1" w:lastColumn="0" w:noHBand="0" w:noVBand="1"/>
+      </w:tblPr>
+      <w:tblGrid>
+        <w:gridCol w:w="2547"/>
+        <w:gridCol w:w="6946"/>
+      </w:tblGrid>
+      <w:tr>
+        <w:trPr>
+          <w:cnfStyle w:val="100000000000" w:firstRow="1" w:lastRow="0" w:firstColumn="0" w:lastColumn="0" w:oddVBand="0" w:evenVBand="0" w:oddHBand="0" w:evenHBand="0" w:firstRowFirstColumn="0" w:firstRowLastColumn="0" w:lastRowFirstColumn="0" w:lastRowLastColumn="0"/>
+        </w:trPr>
+        <w:tc>
+          <w:tcPr>
+            <w:cnfStyle w:val="001000000000" w:firstRow="0" w:lastRow="0" w:firstColumn="1" w:lastColumn="0" w:oddVBand="0" w:evenVBand="0" w:oddHBand="0" w:evenHBand="0" w:firstRowFirstColumn="0" w:firstRowLastColumn="0" w:lastRowFirstColumn="0" w:lastRowLastColumn="0"/>
+            <w:tcW w:w="2547" w:type="dxa"/>
+          </w:tcPr>
+          <w:p>
+            <w:pPr>
+              <w:jc w:val="center"/>
+            </w:pPr>
+            <w:r>
+              <w:t>ID y nombre</w:t>
+            </w:r>
+          </w:p>
+        </w:tc>
+        <w:tc>
+          <w:tcPr>
+            <w:tcW w:w="6946" w:type="dxa"/>
+          </w:tcPr>
+          <w:p>
+            <w:pPr>
+              <w:jc w:val="center"/>
+              <w:cnfStyle w:val="100000000000" w:firstRow="1" w:lastRow="0" w:firstColumn="0" w:lastColumn="0" w:oddVBand="0" w:evenVBand="0" w:oddHBand="0" w:evenHBand="0" w:firstRowFirstColumn="0" w:firstRowLastColumn="0" w:lastRowFirstColumn="0" w:lastRowLastColumn="0"/>
+            </w:pPr>
+            <w:r>
+              <w:t>F1 – Buscar un producto</w:t>
+            </w:r>
+          </w:p>
+        </w:tc>
+      </w:tr>
+      <w:tr>
+        <w:trPr>
+          <w:cnfStyle w:val="000000100000" w:firstRow="0" w:lastRow="0" w:firstColumn="0" w:lastColumn="0" w:oddVBand="0" w:evenVBand="0" w:oddHBand="1" w:evenHBand="0" w:firstRowFirstColumn="0" w:firstRowLastColumn="0" w:lastRowFirstColumn="0" w:lastRowLastColumn="0"/>
+        </w:trPr>
+        <w:tc>
+          <w:tcPr>
+            <w:cnfStyle w:val="001000000000" w:firstRow="0" w:lastRow="0" w:firstColumn="1" w:lastColumn="0" w:oddVBand="0" w:evenVBand="0" w:oddHBand="0" w:evenHBand="0" w:firstRowFirstColumn="0" w:firstRowLastColumn="0" w:lastRowFirstColumn="0" w:lastRowLastColumn="0"/>
+            <w:tcW w:w="2547" w:type="dxa"/>
+          </w:tcPr>
+          <w:p>
+            <w:r>
+              <w:t>Creado por:</w:t>
+            </w:r>
+          </w:p>
+        </w:tc>
+        <w:tc>
+          <w:tcPr>
+            <w:tcW w:w="6946" w:type="dxa"/>
+          </w:tcPr>
+          <w:p>
+            <w:pPr>
+              <w:cnfStyle w:val="000000100000" w:firstRow="0" w:lastRow="0" w:firstColumn="0" w:lastColumn="0" w:oddVBand="0" w:evenVBand="0" w:oddHBand="1" w:evenHBand="0" w:firstRowFirstColumn="0" w:firstRowLastColumn="0" w:lastRowFirstColumn="0" w:lastRowLastColumn="0"/>
+            </w:pPr>
+            <w:r>
+              <w:t>“Nombre del cliente”</w:t>
+            </w:r>
+          </w:p>
+        </w:tc>
+      </w:tr>
+      <w:tr>
+        <w:tc>
+          <w:tcPr>
+            <w:cnfStyle w:val="001000000000" w:firstRow="0" w:lastRow="0" w:firstColumn="1" w:lastColumn="0" w:oddVBand="0" w:evenVBand="0" w:oddHBand="0" w:evenHBand="0" w:firstRowFirstColumn="0" w:firstRowLastColumn="0" w:lastRowFirstColumn="0" w:lastRowLastColumn="0"/>
+            <w:tcW w:w="2547" w:type="dxa"/>
+          </w:tcPr>
+          <w:p>
+            <w:r>
+              <w:t>Fecha de registro:</w:t>
+            </w:r>
+          </w:p>
+        </w:tc>
+        <w:tc>
+          <w:tcPr>
+            <w:tcW w:w="6946" w:type="dxa"/>
+          </w:tcPr>
+          <w:p>
+            <w:pPr>
+              <w:cnfStyle w:val="000000000000" w:firstRow="0" w:lastRow="0" w:firstColumn="0" w:lastColumn="0" w:oddVBand="0" w:evenVBand="0" w:oddHBand="0" w:evenHBand="0" w:firstRowFirstColumn="0" w:firstRowLastColumn="0" w:lastRowFirstColumn="0" w:lastRowLastColumn="0"/>
+            </w:pPr>
+            <w:r>
+              <w:t>“Fecha de registro”</w:t>
+            </w:r>
+          </w:p>
+        </w:tc>
+      </w:tr>
+      <w:tr>
+        <w:trPr>
+          <w:cnfStyle w:val="000000100000" w:firstRow="0" w:lastRow="0" w:firstColumn="0" w:lastColumn="0" w:oddVBand="0" w:evenVBand="0" w:oddHBand="1" w:evenHBand="0" w:firstRowFirstColumn="0" w:firstRowLastColumn="0" w:lastRowFirstColumn="0" w:lastRowLastColumn="0"/>
+        </w:trPr>
+        <w:tc>
+          <w:tcPr>
+            <w:cnfStyle w:val="001000000000" w:firstRow="0" w:lastRow="0" w:firstColumn="1" w:lastColumn="0" w:oddVBand="0" w:evenVBand="0" w:oddHBand="0" w:evenHBand="0" w:firstRowFirstColumn="0" w:firstRowLastColumn="0" w:lastRowFirstColumn="0" w:lastRowLastColumn="0"/>
+            <w:tcW w:w="2547" w:type="dxa"/>
+          </w:tcPr>
+          <w:p>
+            <w:r>
+              <w:t>Actor primario</w:t>
+            </w:r>
+          </w:p>
+        </w:tc>
+        <w:tc>
+          <w:tcPr>
+            <w:tcW w:w="6946" w:type="dxa"/>
+          </w:tcPr>
+          <w:p>
+            <w:pPr>
+              <w:cnfStyle w:val="000000100000" w:firstRow="0" w:lastRow="0" w:firstColumn="0" w:lastColumn="0" w:oddVBand="0" w:evenVBand="0" w:oddHBand="1" w:evenHBand="0" w:firstRowFirstColumn="0" w:firstRowLastColumn="0" w:lastRowFirstColumn="0" w:lastRowLastColumn="0"/>
+            </w:pPr>
+            <w:r>
+              <w:t>Cliente, Administrador</w:t>
+            </w:r>
+          </w:p>
+        </w:tc>
+      </w:tr>
+      <w:tr>
+        <w:tc>
+          <w:tcPr>
+            <w:cnfStyle w:val="001000000000" w:firstRow="0" w:lastRow="0" w:firstColumn="1" w:lastColumn="0" w:oddVBand="0" w:evenVBand="0" w:oddHBand="0" w:evenHBand="0" w:firstRowFirstColumn="0" w:firstRowLastColumn="0" w:lastRowFirstColumn="0" w:lastRowLastColumn="0"/>
+            <w:tcW w:w="2547" w:type="dxa"/>
+          </w:tcPr>
+          <w:p>
+            <w:r>
+              <w:t>Actores secundarios</w:t>
+            </w:r>
+          </w:p>
+        </w:tc>
+        <w:tc>
+          <w:tcPr>
+            <w:tcW w:w="6946" w:type="dxa"/>
+          </w:tcPr>
+          <w:p>
+            <w:pPr>
+              <w:cnfStyle w:val="000000000000" w:firstRow="0" w:lastRow="0" w:firstColumn="0" w:lastColumn="0" w:oddVBand="0" w:evenVBand="0" w:oddHBand="0" w:evenHBand="0" w:firstRowFirstColumn="0" w:firstRowLastColumn="0" w:lastRowFirstColumn="0" w:lastRowLastColumn="0"/>
+            </w:pPr>
+            <w:r>
+              <w:t>Manejador de base de datos</w:t>
+            </w:r>
+          </w:p>
+        </w:tc>
+      </w:tr>
+      <w:tr>
+        <w:trPr>
+          <w:cnfStyle w:val="000000100000" w:firstRow="0" w:lastRow="0" w:firstColumn="0" w:lastColumn="0" w:oddVBand="0" w:evenVBand="0" w:oddHBand="1" w:evenHBand="0" w:firstRowFirstColumn="0" w:firstRowLastColumn="0" w:lastRowFirstColumn="0" w:lastRowLastColumn="0"/>
+        </w:trPr>
+        <w:tc>
+          <w:tcPr>
+            <w:cnfStyle w:val="001000000000" w:firstRow="0" w:lastRow="0" w:firstColumn="1" w:lastColumn="0" w:oddVBand="0" w:evenVBand="0" w:oddHBand="0" w:evenHBand="0" w:firstRowFirstColumn="0" w:firstRowLastColumn="0" w:lastRowFirstColumn="0" w:lastRowLastColumn="0"/>
+            <w:tcW w:w="2547" w:type="dxa"/>
+          </w:tcPr>
+          <w:p>
+            <w:r>
+              <w:t>Descripción</w:t>
+            </w:r>
+          </w:p>
+        </w:tc>
+        <w:tc>
+          <w:tcPr>
+            <w:tcW w:w="6946" w:type="dxa"/>
+          </w:tcPr>
+          <w:p>
+            <w:pPr>
+              <w:cnfStyle w:val="000000100000" w:firstRow="0" w:lastRow="0" w:firstColumn="0" w:lastColumn="0" w:oddVBand="0" w:evenVBand="0" w:oddHBand="1" w:evenHBand="0" w:firstRowFirstColumn="0" w:firstRowLastColumn="0" w:lastRowFirstColumn="0" w:lastRowLastColumn="0"/>
+            </w:pPr>
+            <w:r>
+              <w:t>Le permite al cliente buscar un producto de manera más rápida y directa. El sistema brindará todos los productos relacionados con la palabra ingresada por el usuario</w:t>
+            </w:r>
+          </w:p>
+        </w:tc>
+      </w:tr>
+      <w:tr>
+        <w:tc>
+          <w:tcPr>
+            <w:cnfStyle w:val="001000000000" w:firstRow="0" w:lastRow="0" w:firstColumn="1" w:lastColumn="0" w:oddVBand="0" w:evenVBand="0" w:oddHBand="0" w:evenHBand="0" w:firstRowFirstColumn="0" w:firstRowLastColumn="0" w:lastRowFirstColumn="0" w:lastRowLastColumn="0"/>
+            <w:tcW w:w="2547" w:type="dxa"/>
+          </w:tcPr>
+          <w:p>
+            <w:r>
+              <w:t>Disparador (</w:t>
+            </w:r>
+            <w:proofErr w:type="spellStart"/>
+            <w:r>
+              <w:t>trigger</w:t>
+            </w:r>
+            <w:proofErr w:type="spellEnd"/>
+            <w:r>
+              <w:t>):</w:t>
+            </w:r>
+          </w:p>
+        </w:tc>
+        <w:tc>
+          <w:tcPr>
+            <w:tcW w:w="6946" w:type="dxa"/>
+          </w:tcPr>
+          <w:p>
+            <w:pPr>
+              <w:cnfStyle w:val="000000000000" w:firstRow="0" w:lastRow="0" w:firstColumn="0" w:lastColumn="0" w:oddVBand="0" w:evenVBand="0" w:oddHBand="0" w:evenHBand="0" w:firstRowFirstColumn="0" w:firstRowLastColumn="0" w:lastRowFirstColumn="0" w:lastRowLastColumn="0"/>
+            </w:pPr>
+            <w:r>
+              <w:t xml:space="preserve">El cliente presiona </w:t>
+            </w:r>
+            <w:proofErr w:type="spellStart"/>
+            <w:r>
+              <w:t>enter</w:t>
+            </w:r>
+            <w:proofErr w:type="spellEnd"/>
+            <w:r>
+              <w:t xml:space="preserve"> del teclado del equipo de cómputo o presiona el botón “buscar”.</w:t>
+            </w:r>
+          </w:p>
+        </w:tc>
+      </w:tr>
+      <w:tr>
+        <w:trPr>
+          <w:cnfStyle w:val="000000100000" w:firstRow="0" w:lastRow="0" w:firstColumn="0" w:lastColumn="0" w:oddVBand="0" w:evenVBand="0" w:oddHBand="1" w:evenHBand="0" w:firstRowFirstColumn="0" w:firstRowLastColumn="0" w:lastRowFirstColumn="0" w:lastRowLastColumn="0"/>
+        </w:trPr>
+        <w:tc>
+          <w:tcPr>
+            <w:cnfStyle w:val="001000000000" w:firstRow="0" w:lastRow="0" w:firstColumn="1" w:lastColumn="0" w:oddVBand="0" w:evenVBand="0" w:oddHBand="0" w:evenHBand="0" w:firstRowFirstColumn="0" w:firstRowLastColumn="0" w:lastRowFirstColumn="0" w:lastRowLastColumn="0"/>
+            <w:tcW w:w="2547" w:type="dxa"/>
+          </w:tcPr>
+          <w:p>
+            <w:r>
+              <w:t>Precondiciones</w:t>
+            </w:r>
+          </w:p>
+        </w:tc>
+        <w:tc>
+          <w:tcPr>
+            <w:tcW w:w="6946" w:type="dxa"/>
+          </w:tcPr>
+          <w:p>
+            <w:pPr>
+              <w:cnfStyle w:val="000000100000" w:firstRow="0" w:lastRow="0" w:firstColumn="0" w:lastColumn="0" w:oddVBand="0" w:evenVBand="0" w:oddHBand="1" w:evenHBand="0" w:firstRowFirstColumn="0" w:firstRowLastColumn="0" w:lastRowFirstColumn="0" w:lastRowLastColumn="0"/>
+            </w:pPr>
+            <w:r>
+              <w:t>No hay ninguna precondición si solo se busca el producto</w:t>
+            </w:r>
+          </w:p>
+        </w:tc>
+      </w:tr>
+      <w:tr>
+        <w:tc>
+          <w:tcPr>
+            <w:cnfStyle w:val="001000000000" w:firstRow="0" w:lastRow="0" w:firstColumn="1" w:lastColumn="0" w:oddVBand="0" w:evenVBand="0" w:oddHBand="0" w:evenHBand="0" w:firstRowFirstColumn="0" w:firstRowLastColumn="0" w:lastRowFirstColumn="0" w:lastRowLastColumn="0"/>
+            <w:tcW w:w="2547" w:type="dxa"/>
+          </w:tcPr>
+          <w:p>
+            <w:r>
+              <w:t>Postcondiciones:</w:t>
+            </w:r>
+          </w:p>
+        </w:tc>
+        <w:tc>
+          <w:tcPr>
+            <w:tcW w:w="6946" w:type="dxa"/>
+          </w:tcPr>
+          <w:p>
+            <w:pPr>
+              <w:cnfStyle w:val="000000000000" w:firstRow="0" w:lastRow="0" w:firstColumn="0" w:lastColumn="0" w:oddVBand="0" w:evenVBand="0" w:oddHBand="0" w:evenHBand="0" w:firstRowFirstColumn="0" w:firstRowLastColumn="0" w:lastRowFirstColumn="0" w:lastRowLastColumn="0"/>
+            </w:pPr>
+            <w:r>
+              <w:t>El sistema muestra el producto o producto(s) relacionados con la palabra ingresada por el cliente.</w:t>
+            </w:r>
+          </w:p>
+        </w:tc>
+      </w:tr>
+      <w:tr>
+        <w:trPr>
+          <w:cnfStyle w:val="000000100000" w:firstRow="0" w:lastRow="0" w:firstColumn="0" w:lastColumn="0" w:oddVBand="0" w:evenVBand="0" w:oddHBand="1" w:evenHBand="0" w:firstRowFirstColumn="0" w:firstRowLastColumn="0" w:lastRowFirstColumn="0" w:lastRowLastColumn="0"/>
+          <w:trHeight w:val="3221"/>
+        </w:trPr>
+        <w:tc>
+          <w:tcPr>
+            <w:cnfStyle w:val="001000000000" w:firstRow="0" w:lastRow="0" w:firstColumn="1" w:lastColumn="0" w:oddVBand="0" w:evenVBand="0" w:oddHBand="0" w:evenHBand="0" w:firstRowFirstColumn="0" w:firstRowLastColumn="0" w:lastRowFirstColumn="0" w:lastRowLastColumn="0"/>
+            <w:tcW w:w="2547" w:type="dxa"/>
+          </w:tcPr>
+          <w:p>
+            <w:r>
+              <w:t>Flujo principal</w:t>
+            </w:r>
+          </w:p>
+        </w:tc>
+        <w:tc>
+          <w:tcPr>
+            <w:tcW w:w="6946" w:type="dxa"/>
+          </w:tcPr>
+          <w:p>
+            <w:pPr>
+              <w:pStyle w:val="Prrafodelista"/>
+              <w:numPr>
+                <w:ilvl w:val="0"/>
+                <w:numId w:val="36"/>
+              </w:numPr>
+              <w:spacing w:line="240" w:lineRule="auto"/>
+              <w:cnfStyle w:val="000000100000" w:firstRow="0" w:lastRow="0" w:firstColumn="0" w:lastColumn="0" w:oddVBand="0" w:evenVBand="0" w:oddHBand="1" w:evenHBand="0" w:firstRowFirstColumn="0" w:firstRowLastColumn="0" w:lastRowFirstColumn="0" w:lastRowLastColumn="0"/>
+            </w:pPr>
+            <w:r>
+              <w:t>Ingresa a la página principal.</w:t>
+            </w:r>
+          </w:p>
+          <w:p>
+            <w:pPr>
+              <w:pStyle w:val="Prrafodelista"/>
+              <w:numPr>
+                <w:ilvl w:val="0"/>
+                <w:numId w:val="36"/>
+              </w:numPr>
+              <w:spacing w:line="240" w:lineRule="auto"/>
+              <w:cnfStyle w:val="000000100000" w:firstRow="0" w:lastRow="0" w:firstColumn="0" w:lastColumn="0" w:oddVBand="0" w:evenVBand="0" w:oddHBand="1" w:evenHBand="0" w:firstRowFirstColumn="0" w:firstRowLastColumn="0" w:lastRowFirstColumn="0" w:lastRowLastColumn="0"/>
+            </w:pPr>
+            <w:r>
+              <w:t>En la parte superior se mostrará una barra de búsqueda. La barra aparecerá en la mayoría de las páginas del sistema excepto en inicio de sesión, registrarse y detalles de compra.</w:t>
+            </w:r>
+          </w:p>
+          <w:p>
+            <w:pPr>
+              <w:pStyle w:val="Prrafodelista"/>
+              <w:numPr>
+                <w:ilvl w:val="0"/>
+                <w:numId w:val="36"/>
+              </w:numPr>
+              <w:spacing w:line="240" w:lineRule="auto"/>
+              <w:cnfStyle w:val="000000100000" w:firstRow="0" w:lastRow="0" w:firstColumn="0" w:lastColumn="0" w:oddVBand="0" w:evenVBand="0" w:oddHBand="1" w:evenHBand="0" w:firstRowFirstColumn="0" w:firstRowLastColumn="0" w:lastRowFirstColumn="0" w:lastRowLastColumn="0"/>
+            </w:pPr>
+            <w:r>
+              <w:t>El usuario ingresa el nombre del producto o palabra clave a buscar.</w:t>
+            </w:r>
+          </w:p>
+          <w:p>
+            <w:pPr>
+              <w:pStyle w:val="Prrafodelista"/>
+              <w:numPr>
+                <w:ilvl w:val="0"/>
+                <w:numId w:val="36"/>
+              </w:numPr>
+              <w:spacing w:line="240" w:lineRule="auto"/>
+              <w:cnfStyle w:val="000000100000" w:firstRow="0" w:lastRow="0" w:firstColumn="0" w:lastColumn="0" w:oddVBand="0" w:evenVBand="0" w:oddHBand="1" w:evenHBand="0" w:firstRowFirstColumn="0" w:firstRowLastColumn="0" w:lastRowFirstColumn="0" w:lastRowLastColumn="0"/>
+            </w:pPr>
+            <w:r>
+              <w:t>El usuario presiona la tecla ‘</w:t>
+            </w:r>
+            <w:proofErr w:type="spellStart"/>
+            <w:r>
+              <w:t>enter</w:t>
+            </w:r>
+            <w:proofErr w:type="spellEnd"/>
+            <w:r>
+              <w:t>’ del teclado o presiona en el botón de buscar.</w:t>
+            </w:r>
+          </w:p>
+          <w:p>
+            <w:pPr>
+              <w:pStyle w:val="Prrafodelista"/>
+              <w:numPr>
+                <w:ilvl w:val="0"/>
+                <w:numId w:val="36"/>
+              </w:numPr>
+              <w:spacing w:line="240" w:lineRule="auto"/>
+              <w:cnfStyle w:val="000000100000" w:firstRow="0" w:lastRow="0" w:firstColumn="0" w:lastColumn="0" w:oddVBand="0" w:evenVBand="0" w:oddHBand="1" w:evenHBand="0" w:firstRowFirstColumn="0" w:firstRowLastColumn="0" w:lastRowFirstColumn="0" w:lastRowLastColumn="0"/>
+            </w:pPr>
+            <w:r>
+              <w:t>El sistema enviará la palabra ingresada a la base de datos.</w:t>
+            </w:r>
+          </w:p>
+          <w:p>
+            <w:pPr>
+              <w:pStyle w:val="Prrafodelista"/>
+              <w:numPr>
+                <w:ilvl w:val="0"/>
+                <w:numId w:val="36"/>
+              </w:numPr>
+              <w:spacing w:line="240" w:lineRule="auto"/>
+              <w:cnfStyle w:val="000000100000" w:firstRow="0" w:lastRow="0" w:firstColumn="0" w:lastColumn="0" w:oddVBand="0" w:evenVBand="0" w:oddHBand="1" w:evenHBand="0" w:firstRowFirstColumn="0" w:firstRowLastColumn="0" w:lastRowFirstColumn="0" w:lastRowLastColumn="0"/>
+            </w:pPr>
+            <w:r>
+              <w:t>La base de datos buscará todos los productos relacionados con la palabra clave ingresada y enviará al sistema dichos productos.</w:t>
+            </w:r>
+          </w:p>
+          <w:p>
+            <w:pPr>
+              <w:pStyle w:val="Prrafodelista"/>
+              <w:numPr>
+                <w:ilvl w:val="0"/>
+                <w:numId w:val="36"/>
+              </w:numPr>
+              <w:spacing w:line="240" w:lineRule="auto"/>
+              <w:cnfStyle w:val="000000100000" w:firstRow="0" w:lastRow="0" w:firstColumn="0" w:lastColumn="0" w:oddVBand="0" w:evenVBand="0" w:oddHBand="1" w:evenHBand="0" w:firstRowFirstColumn="0" w:firstRowLastColumn="0" w:lastRowFirstColumn="0" w:lastRowLastColumn="0"/>
+            </w:pPr>
+            <w:r>
+              <w:t>El sistema indicará “Productos relacionados” y mostrada dichos elementos. Además de una sección con productos recomendados.</w:t>
+            </w:r>
+          </w:p>
+        </w:tc>
+      </w:tr>
+      <w:tr>
+        <w:tc>
+          <w:tcPr>
+            <w:cnfStyle w:val="001000000000" w:firstRow="0" w:lastRow="0" w:firstColumn="1" w:lastColumn="0" w:oddVBand="0" w:evenVBand="0" w:oddHBand="0" w:evenHBand="0" w:firstRowFirstColumn="0" w:firstRowLastColumn="0" w:lastRowFirstColumn="0" w:lastRowLastColumn="0"/>
+            <w:tcW w:w="2547" w:type="dxa"/>
+          </w:tcPr>
+          <w:p>
+            <w:r>
+              <w:t>Flujos alternativos</w:t>
+            </w:r>
+          </w:p>
+        </w:tc>
+        <w:tc>
+          <w:tcPr>
+            <w:tcW w:w="6946" w:type="dxa"/>
+          </w:tcPr>
+          <w:p>
+            <w:pPr>
+              <w:cnfStyle w:val="000000000000" w:firstRow="0" w:lastRow="0" w:firstColumn="0" w:lastColumn="0" w:oddVBand="0" w:evenVBand="0" w:oddHBand="0" w:evenHBand="0" w:firstRowFirstColumn="0" w:firstRowLastColumn="0" w:lastRowFirstColumn="0" w:lastRowLastColumn="0"/>
+            </w:pPr>
+            <w:r>
+              <w:t>En caso de que no se encuentre ningún producto de acuerdo con la palabra ingresada.</w:t>
+            </w:r>
+          </w:p>
+          <w:p>
+            <w:pPr>
+              <w:pStyle w:val="Prrafodelista"/>
+              <w:numPr>
+                <w:ilvl w:val="0"/>
+                <w:numId w:val="37"/>
+              </w:numPr>
+              <w:spacing w:line="240" w:lineRule="auto"/>
+              <w:cnfStyle w:val="000000000000" w:firstRow="0" w:lastRow="0" w:firstColumn="0" w:lastColumn="0" w:oddVBand="0" w:evenVBand="0" w:oddHBand="0" w:evenHBand="0" w:firstRowFirstColumn="0" w:firstRowLastColumn="0" w:lastRowFirstColumn="0" w:lastRowLastColumn="0"/>
+            </w:pPr>
+            <w:r>
+              <w:t>Ingresa a la página principal.</w:t>
+            </w:r>
+          </w:p>
+          <w:p>
+            <w:pPr>
+              <w:pStyle w:val="Prrafodelista"/>
+              <w:numPr>
+                <w:ilvl w:val="0"/>
+                <w:numId w:val="37"/>
+              </w:numPr>
+              <w:spacing w:line="240" w:lineRule="auto"/>
+              <w:cnfStyle w:val="000000000000" w:firstRow="0" w:lastRow="0" w:firstColumn="0" w:lastColumn="0" w:oddVBand="0" w:evenVBand="0" w:oddHBand="0" w:evenHBand="0" w:firstRowFirstColumn="0" w:firstRowLastColumn="0" w:lastRowFirstColumn="0" w:lastRowLastColumn="0"/>
+            </w:pPr>
+            <w:r>
+              <w:t>En la parte superior se mostrará una barra de búsqueda. La barra aparecerá en la mayoría de las páginas del sistema excepto en inicio de sesión, registrarse y detalles de compra.</w:t>
+            </w:r>
+          </w:p>
+          <w:p>
+            <w:pPr>
+              <w:pStyle w:val="Prrafodelista"/>
+              <w:numPr>
+                <w:ilvl w:val="0"/>
+                <w:numId w:val="37"/>
+              </w:numPr>
+              <w:spacing w:line="240" w:lineRule="auto"/>
+              <w:cnfStyle w:val="000000000000" w:firstRow="0" w:lastRow="0" w:firstColumn="0" w:lastColumn="0" w:oddVBand="0" w:evenVBand="0" w:oddHBand="0" w:evenHBand="0" w:firstRowFirstColumn="0" w:firstRowLastColumn="0" w:lastRowFirstColumn="0" w:lastRowLastColumn="0"/>
+            </w:pPr>
+            <w:r>
+              <w:t>El usuario ingresa el nombre del producto o palabra clave a buscar.</w:t>
+            </w:r>
+          </w:p>
+          <w:p>
+            <w:pPr>
+              <w:pStyle w:val="Prrafodelista"/>
+              <w:numPr>
+                <w:ilvl w:val="0"/>
+                <w:numId w:val="37"/>
+              </w:numPr>
+              <w:spacing w:line="240" w:lineRule="auto"/>
+              <w:cnfStyle w:val="000000000000" w:firstRow="0" w:lastRow="0" w:firstColumn="0" w:lastColumn="0" w:oddVBand="0" w:evenVBand="0" w:oddHBand="0" w:evenHBand="0" w:firstRowFirstColumn="0" w:firstRowLastColumn="0" w:lastRowFirstColumn="0" w:lastRowLastColumn="0"/>
+            </w:pPr>
+            <w:r>
+              <w:t>El usuario presiona la tecla ‘</w:t>
+            </w:r>
+            <w:proofErr w:type="spellStart"/>
+            <w:r>
+              <w:t>enter</w:t>
+            </w:r>
+            <w:proofErr w:type="spellEnd"/>
+            <w:r>
+              <w:t>’ del teclado o presiona en el botón de buscar.</w:t>
+            </w:r>
+          </w:p>
+          <w:p>
+            <w:pPr>
+              <w:pStyle w:val="Prrafodelista"/>
+              <w:numPr>
+                <w:ilvl w:val="0"/>
+                <w:numId w:val="37"/>
+              </w:numPr>
+              <w:spacing w:line="240" w:lineRule="auto"/>
+              <w:cnfStyle w:val="000000000000" w:firstRow="0" w:lastRow="0" w:firstColumn="0" w:lastColumn="0" w:oddVBand="0" w:evenVBand="0" w:oddHBand="0" w:evenHBand="0" w:firstRowFirstColumn="0" w:firstRowLastColumn="0" w:lastRowFirstColumn="0" w:lastRowLastColumn="0"/>
+            </w:pPr>
+            <w:r>
+              <w:t>El sistema enviará la palabra ingresada a la base de datos.</w:t>
+            </w:r>
+          </w:p>
+          <w:p>
+            <w:pPr>
+              <w:pStyle w:val="Prrafodelista"/>
+              <w:numPr>
+                <w:ilvl w:val="0"/>
+                <w:numId w:val="37"/>
+              </w:numPr>
+              <w:spacing w:line="240" w:lineRule="auto"/>
+              <w:cnfStyle w:val="000000000000" w:firstRow="0" w:lastRow="0" w:firstColumn="0" w:lastColumn="0" w:oddVBand="0" w:evenVBand="0" w:oddHBand="0" w:evenHBand="0" w:firstRowFirstColumn="0" w:firstRowLastColumn="0" w:lastRowFirstColumn="0" w:lastRowLastColumn="0"/>
+            </w:pPr>
+            <w:r>
+              <w:t>La base de datos buscará todos los productos relacionados con la palabra clave ingresada e indicará que no hay resultados encontrados.</w:t>
+            </w:r>
+          </w:p>
+          <w:p>
+            <w:pPr>
+              <w:pStyle w:val="Prrafodelista"/>
+              <w:numPr>
+                <w:ilvl w:val="0"/>
+                <w:numId w:val="37"/>
+              </w:numPr>
+              <w:spacing w:line="240" w:lineRule="auto"/>
+              <w:cnfStyle w:val="000000000000" w:firstRow="0" w:lastRow="0" w:firstColumn="0" w:lastColumn="0" w:oddVBand="0" w:evenVBand="0" w:oddHBand="0" w:evenHBand="0" w:firstRowFirstColumn="0" w:firstRowLastColumn="0" w:lastRowFirstColumn="0" w:lastRowLastColumn="0"/>
+            </w:pPr>
+            <w:r>
+              <w:t>El sistema indicará “No hay productos relacionados” y aparecerá una sección con productos recomendados.</w:t>
+            </w:r>
+          </w:p>
+        </w:tc>
+      </w:tr>
+    </w:tbl>
+    <w:p>
+      <w:pPr>
+        <w:tabs>
+          <w:tab w:val="left" w:pos="6086"/>
+        </w:tabs>
+      </w:pPr>
+    </w:p>
     <w:sectPr>
-      <w:headerReference w:type="even" r:id="rId8"/>
-      <w:headerReference w:type="default" r:id="rId9"/>
-      <w:footerReference w:type="even" r:id="rId10"/>
-      <w:footerReference w:type="default" r:id="rId11"/>
-      <w:headerReference w:type="first" r:id="rId12"/>
-      <w:footerReference w:type="first" r:id="rId13"/>
+      <w:headerReference w:type="default" r:id="rId8"/>
       <w:pgSz w:w="11906" w:h="16838"/>
       <w:pgMar w:top="1417" w:right="1701" w:bottom="1417" w:left="1701" w:header="708" w:footer="708" w:gutter="0"/>
       <w:cols w:space="708"/>
@@ -2028,36 +2708,6 @@
     </w:p>
   </w:endnote>
 </w:endnotes>
-</file>
-
-<file path=word/footer1.xml><?xml version="1.0" encoding="utf-8"?>
-<w:ftr xmlns:wpc="http://schemas.microsoft.com/office/word/2010/wordprocessingCanvas" xmlns:cx="http://schemas.microsoft.com/office/drawing/2014/chartex" xmlns:cx1="http://schemas.microsoft.com/office/drawing/2015/9/8/chartex" xmlns:cx2="http://schemas.microsoft.com/office/drawing/2015/10/21/chartex" xmlns:cx3="http://schemas.microsoft.com/office/drawing/2016/5/9/chartex" xmlns:cx4="http://schemas.microsoft.com/office/drawing/2016/5/10/chartex" xmlns:cx5="http://schemas.microsoft.com/office/drawing/2016/5/11/chartex" xmlns:cx6="http://schemas.microsoft.com/office/drawing/2016/5/12/chartex" xmlns:cx7="http://schemas.microsoft.com/office/drawing/2016/5/13/chartex" xmlns:cx8="http://schemas.microsoft.com/office/drawing/2016/5/14/chartex" xmlns:mc="http://schemas.openxmlformats.org/markup-compatibility/2006" xmlns:aink="http://schemas.microsoft.com/office/drawing/2016/ink" xmlns:am3d="http://schemas.microsoft.com/office/drawing/2017/model3d" xmlns:o="urn:schemas-microsoft-com:office:office" xmlns:r="http://schemas.openxmlformats.org/officeDocument/2006/relationships" xmlns:m="http://schemas.openxmlformats.org/officeDocument/2006/math" xmlns:v="urn:schemas-microsoft-com:vml" xmlns:wp14="http://schemas.microsoft.com/office/word/2010/wordprocessingDrawing" xmlns:wp="http://schemas.openxmlformats.org/drawingml/2006/wordprocessingDrawing" xmlns:w10="urn:schemas-microsoft-com:office:word" xmlns:w="http://schemas.openxmlformats.org/wordprocessingml/2006/main" xmlns:w14="http://schemas.microsoft.com/office/word/2010/wordml" xmlns:w15="http://schemas.microsoft.com/office/word/2012/wordml" xmlns:w16cex="http://schemas.microsoft.com/office/word/2018/wordml/cex" xmlns:w16cid="http://schemas.microsoft.com/office/word/2016/wordml/cid" xmlns:w16="http://schemas.microsoft.com/office/word/2018/wordml" xmlns:w16sdtdh="http://schemas.microsoft.com/office/word/2020/wordml/sdtdatahash" xmlns:w16se="http://schemas.microsoft.com/office/word/2015/wordml/symex" xmlns:wpg="http://schemas.microsoft.com/office/word/2010/wordprocessingGroup" xmlns:wpi="http://schemas.microsoft.com/office/word/2010/wordprocessingInk" xmlns:wne="http://schemas.microsoft.com/office/word/2006/wordml" xmlns:wps="http://schemas.microsoft.com/office/word/2010/wordprocessingShape" mc:Ignorable="w14 w15 w16se w16cid w16 w16cex w16sdtdh wp14">
-  <w:p>
-    <w:pPr>
-      <w:pStyle w:val="Piedepgina"/>
-    </w:pPr>
-  </w:p>
-</w:ftr>
-</file>
-
-<file path=word/footer2.xml><?xml version="1.0" encoding="utf-8"?>
-<w:ftr xmlns:wpc="http://schemas.microsoft.com/office/word/2010/wordprocessingCanvas" xmlns:cx="http://schemas.microsoft.com/office/drawing/2014/chartex" xmlns:cx1="http://schemas.microsoft.com/office/drawing/2015/9/8/chartex" xmlns:cx2="http://schemas.microsoft.com/office/drawing/2015/10/21/chartex" xmlns:cx3="http://schemas.microsoft.com/office/drawing/2016/5/9/chartex" xmlns:cx4="http://schemas.microsoft.com/office/drawing/2016/5/10/chartex" xmlns:cx5="http://schemas.microsoft.com/office/drawing/2016/5/11/chartex" xmlns:cx6="http://schemas.microsoft.com/office/drawing/2016/5/12/chartex" xmlns:cx7="http://schemas.microsoft.com/office/drawing/2016/5/13/chartex" xmlns:cx8="http://schemas.microsoft.com/office/drawing/2016/5/14/chartex" xmlns:mc="http://schemas.openxmlformats.org/markup-compatibility/2006" xmlns:aink="http://schemas.microsoft.com/office/drawing/2016/ink" xmlns:am3d="http://schemas.microsoft.com/office/drawing/2017/model3d" xmlns:o="urn:schemas-microsoft-com:office:office" xmlns:r="http://schemas.openxmlformats.org/officeDocument/2006/relationships" xmlns:m="http://schemas.openxmlformats.org/officeDocument/2006/math" xmlns:v="urn:schemas-microsoft-com:vml" xmlns:wp14="http://schemas.microsoft.com/office/word/2010/wordprocessingDrawing" xmlns:wp="http://schemas.openxmlformats.org/drawingml/2006/wordprocessingDrawing" xmlns:w10="urn:schemas-microsoft-com:office:word" xmlns:w="http://schemas.openxmlformats.org/wordprocessingml/2006/main" xmlns:w14="http://schemas.microsoft.com/office/word/2010/wordml" xmlns:w15="http://schemas.microsoft.com/office/word/2012/wordml" xmlns:w16cex="http://schemas.microsoft.com/office/word/2018/wordml/cex" xmlns:w16cid="http://schemas.microsoft.com/office/word/2016/wordml/cid" xmlns:w16="http://schemas.microsoft.com/office/word/2018/wordml" xmlns:w16sdtdh="http://schemas.microsoft.com/office/word/2020/wordml/sdtdatahash" xmlns:w16se="http://schemas.microsoft.com/office/word/2015/wordml/symex" xmlns:wpg="http://schemas.microsoft.com/office/word/2010/wordprocessingGroup" xmlns:wpi="http://schemas.microsoft.com/office/word/2010/wordprocessingInk" xmlns:wne="http://schemas.microsoft.com/office/word/2006/wordml" xmlns:wps="http://schemas.microsoft.com/office/word/2010/wordprocessingShape" mc:Ignorable="w14 w15 w16se w16cid w16 w16cex w16sdtdh wp14">
-  <w:p>
-    <w:pPr>
-      <w:pStyle w:val="Piedepgina"/>
-    </w:pPr>
-  </w:p>
-</w:ftr>
-</file>
-
-<file path=word/footer3.xml><?xml version="1.0" encoding="utf-8"?>
-<w:ftr xmlns:wpc="http://schemas.microsoft.com/office/word/2010/wordprocessingCanvas" xmlns:cx="http://schemas.microsoft.com/office/drawing/2014/chartex" xmlns:cx1="http://schemas.microsoft.com/office/drawing/2015/9/8/chartex" xmlns:cx2="http://schemas.microsoft.com/office/drawing/2015/10/21/chartex" xmlns:cx3="http://schemas.microsoft.com/office/drawing/2016/5/9/chartex" xmlns:cx4="http://schemas.microsoft.com/office/drawing/2016/5/10/chartex" xmlns:cx5="http://schemas.microsoft.com/office/drawing/2016/5/11/chartex" xmlns:cx6="http://schemas.microsoft.com/office/drawing/2016/5/12/chartex" xmlns:cx7="http://schemas.microsoft.com/office/drawing/2016/5/13/chartex" xmlns:cx8="http://schemas.microsoft.com/office/drawing/2016/5/14/chartex" xmlns:mc="http://schemas.openxmlformats.org/markup-compatibility/2006" xmlns:aink="http://schemas.microsoft.com/office/drawing/2016/ink" xmlns:am3d="http://schemas.microsoft.com/office/drawing/2017/model3d" xmlns:o="urn:schemas-microsoft-com:office:office" xmlns:r="http://schemas.openxmlformats.org/officeDocument/2006/relationships" xmlns:m="http://schemas.openxmlformats.org/officeDocument/2006/math" xmlns:v="urn:schemas-microsoft-com:vml" xmlns:wp14="http://schemas.microsoft.com/office/word/2010/wordprocessingDrawing" xmlns:wp="http://schemas.openxmlformats.org/drawingml/2006/wordprocessingDrawing" xmlns:w10="urn:schemas-microsoft-com:office:word" xmlns:w="http://schemas.openxmlformats.org/wordprocessingml/2006/main" xmlns:w14="http://schemas.microsoft.com/office/word/2010/wordml" xmlns:w15="http://schemas.microsoft.com/office/word/2012/wordml" xmlns:w16cex="http://schemas.microsoft.com/office/word/2018/wordml/cex" xmlns:w16cid="http://schemas.microsoft.com/office/word/2016/wordml/cid" xmlns:w16="http://schemas.microsoft.com/office/word/2018/wordml" xmlns:w16sdtdh="http://schemas.microsoft.com/office/word/2020/wordml/sdtdatahash" xmlns:w16se="http://schemas.microsoft.com/office/word/2015/wordml/symex" xmlns:wpg="http://schemas.microsoft.com/office/word/2010/wordprocessingGroup" xmlns:wpi="http://schemas.microsoft.com/office/word/2010/wordprocessingInk" xmlns:wne="http://schemas.microsoft.com/office/word/2006/wordml" xmlns:wps="http://schemas.microsoft.com/office/word/2010/wordprocessingShape" mc:Ignorable="w14 w15 w16se w16cid w16 w16cex w16sdtdh wp14">
-  <w:p>
-    <w:pPr>
-      <w:pStyle w:val="Piedepgina"/>
-    </w:pPr>
-  </w:p>
-</w:ftr>
 </file>
 
 <file path=word/footnotes.xml><?xml version="1.0" encoding="utf-8"?>
@@ -2091,102 +2741,6 @@
     <w:pPr>
       <w:pStyle w:val="Encabezado"/>
     </w:pPr>
-  </w:p>
-</w:hdr>
-</file>
-
-<file path=word/header2.xml><?xml version="1.0" encoding="utf-8"?>
-<w:hdr xmlns:wpc="http://schemas.microsoft.com/office/word/2010/wordprocessingCanvas" xmlns:cx="http://schemas.microsoft.com/office/drawing/2014/chartex" xmlns:cx1="http://schemas.microsoft.com/office/drawing/2015/9/8/chartex" xmlns:cx2="http://schemas.microsoft.com/office/drawing/2015/10/21/chartex" xmlns:cx3="http://schemas.microsoft.com/office/drawing/2016/5/9/chartex" xmlns:cx4="http://schemas.microsoft.com/office/drawing/2016/5/10/chartex" xmlns:cx5="http://schemas.microsoft.com/office/drawing/2016/5/11/chartex" xmlns:cx6="http://schemas.microsoft.com/office/drawing/2016/5/12/chartex" xmlns:cx7="http://schemas.microsoft.com/office/drawing/2016/5/13/chartex" xmlns:cx8="http://schemas.microsoft.com/office/drawing/2016/5/14/chartex" xmlns:mc="http://schemas.openxmlformats.org/markup-compatibility/2006" xmlns:aink="http://schemas.microsoft.com/office/drawing/2016/ink" xmlns:am3d="http://schemas.microsoft.com/office/drawing/2017/model3d" xmlns:o="urn:schemas-microsoft-com:office:office" xmlns:r="http://schemas.openxmlformats.org/officeDocument/2006/relationships" xmlns:m="http://schemas.openxmlformats.org/officeDocument/2006/math" xmlns:v="urn:schemas-microsoft-com:vml" xmlns:wp14="http://schemas.microsoft.com/office/word/2010/wordprocessingDrawing" xmlns:wp="http://schemas.openxmlformats.org/drawingml/2006/wordprocessingDrawing" xmlns:w10="urn:schemas-microsoft-com:office:word" xmlns:w="http://schemas.openxmlformats.org/wordprocessingml/2006/main" xmlns:w14="http://schemas.microsoft.com/office/word/2010/wordml" xmlns:w15="http://schemas.microsoft.com/office/word/2012/wordml" xmlns:w16cex="http://schemas.microsoft.com/office/word/2018/wordml/cex" xmlns:w16cid="http://schemas.microsoft.com/office/word/2016/wordml/cid" xmlns:w16="http://schemas.microsoft.com/office/word/2018/wordml" xmlns:w16sdtdh="http://schemas.microsoft.com/office/word/2020/wordml/sdtdatahash" xmlns:w16se="http://schemas.microsoft.com/office/word/2015/wordml/symex" xmlns:wpg="http://schemas.microsoft.com/office/word/2010/wordprocessingGroup" xmlns:wpi="http://schemas.microsoft.com/office/word/2010/wordprocessingInk" xmlns:wne="http://schemas.microsoft.com/office/word/2006/wordml" xmlns:wps="http://schemas.microsoft.com/office/word/2010/wordprocessingShape" mc:Ignorable="w14 w15 w16se w16cid w16 w16cex w16sdtdh wp14">
-  <w:p>
-    <w:pPr>
-      <w:pStyle w:val="Encabezado"/>
-    </w:pPr>
-    <w:r>
-      <w:rPr>
-        <w:noProof/>
-      </w:rPr>
-      <mc:AlternateContent>
-        <mc:Choice Requires="wps">
-          <w:drawing>
-            <wp:anchor distT="0" distB="0" distL="114300" distR="114300" simplePos="0" relativeHeight="251660288" behindDoc="0" locked="0" layoutInCell="1" allowOverlap="1" wp14:anchorId="596F1318" wp14:editId="153C5BF5">
-              <wp:simplePos x="0" y="0"/>
-              <wp:positionH relativeFrom="margin">
-                <wp:align>right</wp:align>
-              </wp:positionH>
-              <wp:positionV relativeFrom="paragraph">
-                <wp:posOffset>236220</wp:posOffset>
-              </wp:positionV>
-              <wp:extent cx="5381625" cy="93345"/>
-              <wp:effectExtent l="0" t="0" r="28575" b="20955"/>
-              <wp:wrapNone/>
-              <wp:docPr id="18" name="Rectángulo 18"/>
-              <wp:cNvGraphicFramePr>
-                <a:graphicFrameLocks xmlns:a="http://schemas.openxmlformats.org/drawingml/2006/main"/>
-              </wp:cNvGraphicFramePr>
-              <a:graphic xmlns:a="http://schemas.openxmlformats.org/drawingml/2006/main">
-                <a:graphicData uri="http://schemas.microsoft.com/office/word/2010/wordprocessingShape">
-                  <wps:wsp>
-                    <wps:cNvSpPr>
-                      <a:spLocks/>
-                    </wps:cNvSpPr>
-                    <wps:spPr>
-                      <a:xfrm>
-                        <a:off x="0" y="0"/>
-                        <a:ext cx="5381625" cy="93345"/>
-                      </a:xfrm>
-                      <a:prstGeom prst="rect">
-                        <a:avLst/>
-                      </a:prstGeom>
-                      <a:ln>
-                        <a:solidFill>
-                          <a:schemeClr val="accent6"/>
-                        </a:solidFill>
-                      </a:ln>
-                    </wps:spPr>
-                    <wps:style>
-                      <a:lnRef idx="2">
-                        <a:schemeClr val="accent6">
-                          <a:shade val="50000"/>
-                        </a:schemeClr>
-                      </a:lnRef>
-                      <a:fillRef idx="1">
-                        <a:schemeClr val="accent6"/>
-                      </a:fillRef>
-                      <a:effectRef idx="0">
-                        <a:schemeClr val="accent6"/>
-                      </a:effectRef>
-                      <a:fontRef idx="minor">
-                        <a:schemeClr val="lt1"/>
-                      </a:fontRef>
-                    </wps:style>
-                    <wps:bodyPr rot="0" spcFirstLastPara="0" vertOverflow="overflow" horzOverflow="overflow" vert="horz" wrap="square" lIns="91440" tIns="45720" rIns="91440" bIns="45720" numCol="1" spcCol="0" rtlCol="0" fromWordArt="0" anchor="ctr" anchorCtr="0" forceAA="0" compatLnSpc="1">
-                      <a:prstTxWarp prst="textNoShape">
-                        <a:avLst/>
-                      </a:prstTxWarp>
-                      <a:noAutofit/>
-                    </wps:bodyPr>
-                  </wps:wsp>
-                </a:graphicData>
-              </a:graphic>
-              <wp14:sizeRelH relativeFrom="page">
-                <wp14:pctWidth>0</wp14:pctWidth>
-              </wp14:sizeRelH>
-              <wp14:sizeRelV relativeFrom="margin">
-                <wp14:pctHeight>0</wp14:pctHeight>
-              </wp14:sizeRelV>
-            </wp:anchor>
-          </w:drawing>
-        </mc:Choice>
-        <mc:Fallback>
-          <w:pict>
-            <v:rect w14:anchorId="2E7AD73E" id="Rectángulo 18" o:spid="_x0000_s1026" style="position:absolute;margin-left:372.55pt;margin-top:18.6pt;width:423.75pt;height:7.35pt;z-index:251660288;visibility:visible;mso-wrap-style:square;mso-width-percent:0;mso-height-percent:0;mso-wrap-distance-left:9pt;mso-wrap-distance-top:0;mso-wrap-distance-right:9pt;mso-wrap-distance-bottom:0;mso-position-horizontal:right;mso-position-horizontal-relative:margin;mso-position-vertical:absolute;mso-position-vertical-relative:text;mso-width-percent:0;mso-height-percent:0;mso-width-relative:page;mso-height-relative:margin;v-text-anchor:middle" o:gfxdata="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" fillcolor="#70ad47 [3209]" strokecolor="#70ad47 [3209]" strokeweight="1pt">
-              <v:path arrowok="t"/>
-              <w10:wrap anchorx="margin"/>
-            </v:rect>
-          </w:pict>
-        </mc:Fallback>
-      </mc:AlternateContent>
-    </w:r>
     <w:r>
       <w:rPr>
         <w:noProof/>
@@ -2194,16 +2748,16 @@
       <mc:AlternateContent>
         <mc:Choice Requires="wpg">
           <w:drawing>
-            <wp:anchor distT="0" distB="0" distL="114300" distR="114300" simplePos="0" relativeHeight="251659264" behindDoc="0" locked="0" layoutInCell="1" allowOverlap="1" wp14:anchorId="47A0907C" wp14:editId="75D3ADA6">
+            <wp:anchor distT="0" distB="0" distL="114300" distR="114300" simplePos="0" relativeHeight="251659264" behindDoc="0" locked="0" layoutInCell="1" allowOverlap="1" wp14:anchorId="47A0907C" wp14:editId="76E59095">
               <wp:simplePos x="0" y="0"/>
               <wp:positionH relativeFrom="margin">
-                <wp:posOffset>123825</wp:posOffset>
+                <wp:align>left</wp:align>
               </wp:positionH>
               <wp:positionV relativeFrom="paragraph">
-                <wp:posOffset>-268605</wp:posOffset>
+                <wp:posOffset>-292109</wp:posOffset>
               </wp:positionV>
-              <wp:extent cx="1714500" cy="381000"/>
-              <wp:effectExtent l="0" t="0" r="0" b="0"/>
+              <wp:extent cx="1714500" cy="504967"/>
+              <wp:effectExtent l="0" t="0" r="0" b="9525"/>
               <wp:wrapNone/>
               <wp:docPr id="8" name="Grupo 8"/>
               <wp:cNvGraphicFramePr>
@@ -2218,7 +2772,7 @@
                     <wpg:grpSpPr>
                       <a:xfrm>
                         <a:off x="0" y="0"/>
-                        <a:ext cx="1714500" cy="381000"/>
+                        <a:ext cx="1714500" cy="504967"/>
                         <a:chOff x="0" y="0"/>
                         <a:chExt cx="2692400" cy="867484"/>
                       </a:xfrm>
@@ -2345,7 +2899,7 @@
         </mc:Choice>
         <mc:Fallback>
           <w:pict>
-            <v:group w14:anchorId="6C611BB4" id="Grupo 8" o:spid="_x0000_s1026" style="position:absolute;margin-left:9.75pt;margin-top:-21.15pt;width:135pt;height:30pt;z-index:251659264;mso-position-horizontal-relative:margin;mso-width-relative:margin;mso-height-relative:margin" coordsize="26924,8674" o:gfxdata="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">
+            <v:group w14:anchorId="3B92C27C" id="Grupo 8" o:spid="_x0000_s1026" style="position:absolute;margin-left:0;margin-top:-23pt;width:135pt;height:39.75pt;z-index:251659264;mso-position-horizontal:left;mso-position-horizontal-relative:margin;mso-width-relative:margin;mso-height-relative:margin" coordsize="26924,8674" o:gfxdata="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">
               <v:shapetype id="_x0000_t75" coordsize="21600,21600" o:spt="75" o:preferrelative="t" path="m@4@5l@4@11@9@11@9@5xe" filled="f" stroked="f">
                 <v:stroke joinstyle="miter"/>
                 <v:formulas>
@@ -2385,13 +2939,13 @@
         <w:noProof/>
       </w:rPr>
       <w:drawing>
-        <wp:anchor distT="0" distB="0" distL="114300" distR="114300" simplePos="0" relativeHeight="251661312" behindDoc="1" locked="0" layoutInCell="1" allowOverlap="1" wp14:anchorId="54B9B9E1" wp14:editId="741CE140">
+        <wp:anchor distT="0" distB="0" distL="114300" distR="114300" simplePos="0" relativeHeight="251661312" behindDoc="1" locked="0" layoutInCell="1" allowOverlap="1" wp14:anchorId="54B9B9E1" wp14:editId="03D3E0F0">
           <wp:simplePos x="0" y="0"/>
-          <wp:positionH relativeFrom="column">
-            <wp:posOffset>4053840</wp:posOffset>
+          <wp:positionH relativeFrom="margin">
+            <wp:align>right</wp:align>
           </wp:positionH>
           <wp:positionV relativeFrom="page">
-            <wp:posOffset>123825</wp:posOffset>
+            <wp:posOffset>110178</wp:posOffset>
           </wp:positionV>
           <wp:extent cx="1219200" cy="511175"/>
           <wp:effectExtent l="0" t="0" r="0" b="3175"/>
@@ -2460,16 +3014,92 @@
     <w:pPr>
       <w:pStyle w:val="Encabezado"/>
     </w:pPr>
-  </w:p>
-</w:hdr>
-</file>
-
-<file path=word/header3.xml><?xml version="1.0" encoding="utf-8"?>
-<w:hdr xmlns:wpc="http://schemas.microsoft.com/office/word/2010/wordprocessingCanvas" xmlns:cx="http://schemas.microsoft.com/office/drawing/2014/chartex" xmlns:cx1="http://schemas.microsoft.com/office/drawing/2015/9/8/chartex" xmlns:cx2="http://schemas.microsoft.com/office/drawing/2015/10/21/chartex" xmlns:cx3="http://schemas.microsoft.com/office/drawing/2016/5/9/chartex" xmlns:cx4="http://schemas.microsoft.com/office/drawing/2016/5/10/chartex" xmlns:cx5="http://schemas.microsoft.com/office/drawing/2016/5/11/chartex" xmlns:cx6="http://schemas.microsoft.com/office/drawing/2016/5/12/chartex" xmlns:cx7="http://schemas.microsoft.com/office/drawing/2016/5/13/chartex" xmlns:cx8="http://schemas.microsoft.com/office/drawing/2016/5/14/chartex" xmlns:mc="http://schemas.openxmlformats.org/markup-compatibility/2006" xmlns:aink="http://schemas.microsoft.com/office/drawing/2016/ink" xmlns:am3d="http://schemas.microsoft.com/office/drawing/2017/model3d" xmlns:o="urn:schemas-microsoft-com:office:office" xmlns:r="http://schemas.openxmlformats.org/officeDocument/2006/relationships" xmlns:m="http://schemas.openxmlformats.org/officeDocument/2006/math" xmlns:v="urn:schemas-microsoft-com:vml" xmlns:wp14="http://schemas.microsoft.com/office/word/2010/wordprocessingDrawing" xmlns:wp="http://schemas.openxmlformats.org/drawingml/2006/wordprocessingDrawing" xmlns:w10="urn:schemas-microsoft-com:office:word" xmlns:w="http://schemas.openxmlformats.org/wordprocessingml/2006/main" xmlns:w14="http://schemas.microsoft.com/office/word/2010/wordml" xmlns:w15="http://schemas.microsoft.com/office/word/2012/wordml" xmlns:w16cex="http://schemas.microsoft.com/office/word/2018/wordml/cex" xmlns:w16cid="http://schemas.microsoft.com/office/word/2016/wordml/cid" xmlns:w16="http://schemas.microsoft.com/office/word/2018/wordml" xmlns:w16sdtdh="http://schemas.microsoft.com/office/word/2020/wordml/sdtdatahash" xmlns:w16se="http://schemas.microsoft.com/office/word/2015/wordml/symex" xmlns:wpg="http://schemas.microsoft.com/office/word/2010/wordprocessingGroup" xmlns:wpi="http://schemas.microsoft.com/office/word/2010/wordprocessingInk" xmlns:wne="http://schemas.microsoft.com/office/word/2006/wordml" xmlns:wps="http://schemas.microsoft.com/office/word/2010/wordprocessingShape" mc:Ignorable="w14 w15 w16se w16cid w16 w16cex w16sdtdh wp14">
-  <w:p>
-    <w:pPr>
-      <w:pStyle w:val="Encabezado"/>
-    </w:pPr>
+    <w:r>
+      <w:rPr>
+        <w:noProof/>
+      </w:rPr>
+      <mc:AlternateContent>
+        <mc:Choice Requires="wps">
+          <w:drawing>
+            <wp:anchor distT="0" distB="0" distL="114300" distR="114300" simplePos="0" relativeHeight="251660288" behindDoc="0" locked="0" layoutInCell="1" allowOverlap="1" wp14:anchorId="596F1318" wp14:editId="62AFD3AF">
+              <wp:simplePos x="0" y="0"/>
+              <wp:positionH relativeFrom="margin">
+                <wp:align>right</wp:align>
+              </wp:positionH>
+              <wp:positionV relativeFrom="paragraph">
+                <wp:posOffset>119996</wp:posOffset>
+              </wp:positionV>
+              <wp:extent cx="5381625" cy="93345"/>
+              <wp:effectExtent l="0" t="0" r="28575" b="20955"/>
+              <wp:wrapNone/>
+              <wp:docPr id="18" name="Rectángulo 18"/>
+              <wp:cNvGraphicFramePr>
+                <a:graphicFrameLocks xmlns:a="http://schemas.openxmlformats.org/drawingml/2006/main"/>
+              </wp:cNvGraphicFramePr>
+              <a:graphic xmlns:a="http://schemas.openxmlformats.org/drawingml/2006/main">
+                <a:graphicData uri="http://schemas.microsoft.com/office/word/2010/wordprocessingShape">
+                  <wps:wsp>
+                    <wps:cNvSpPr>
+                      <a:spLocks/>
+                    </wps:cNvSpPr>
+                    <wps:spPr>
+                      <a:xfrm>
+                        <a:off x="0" y="0"/>
+                        <a:ext cx="5381625" cy="93345"/>
+                      </a:xfrm>
+                      <a:prstGeom prst="rect">
+                        <a:avLst/>
+                      </a:prstGeom>
+                      <a:ln>
+                        <a:solidFill>
+                          <a:schemeClr val="accent6"/>
+                        </a:solidFill>
+                      </a:ln>
+                    </wps:spPr>
+                    <wps:style>
+                      <a:lnRef idx="2">
+                        <a:schemeClr val="accent6">
+                          <a:shade val="50000"/>
+                        </a:schemeClr>
+                      </a:lnRef>
+                      <a:fillRef idx="1">
+                        <a:schemeClr val="accent6"/>
+                      </a:fillRef>
+                      <a:effectRef idx="0">
+                        <a:schemeClr val="accent6"/>
+                      </a:effectRef>
+                      <a:fontRef idx="minor">
+                        <a:schemeClr val="lt1"/>
+                      </a:fontRef>
+                    </wps:style>
+                    <wps:bodyPr rot="0" spcFirstLastPara="0" vertOverflow="overflow" horzOverflow="overflow" vert="horz" wrap="square" lIns="91440" tIns="45720" rIns="91440" bIns="45720" numCol="1" spcCol="0" rtlCol="0" fromWordArt="0" anchor="ctr" anchorCtr="0" forceAA="0" compatLnSpc="1">
+                      <a:prstTxWarp prst="textNoShape">
+                        <a:avLst/>
+                      </a:prstTxWarp>
+                      <a:noAutofit/>
+                    </wps:bodyPr>
+                  </wps:wsp>
+                </a:graphicData>
+              </a:graphic>
+              <wp14:sizeRelH relativeFrom="page">
+                <wp14:pctWidth>0</wp14:pctWidth>
+              </wp14:sizeRelH>
+              <wp14:sizeRelV relativeFrom="margin">
+                <wp14:pctHeight>0</wp14:pctHeight>
+              </wp14:sizeRelV>
+            </wp:anchor>
+          </w:drawing>
+        </mc:Choice>
+        <mc:Fallback>
+          <w:pict>
+            <v:rect w14:anchorId="2231ACD8" id="Rectángulo 18" o:spid="_x0000_s1026" style="position:absolute;margin-left:372.55pt;margin-top:9.45pt;width:423.75pt;height:7.35pt;z-index:251660288;visibility:visible;mso-wrap-style:square;mso-width-percent:0;mso-height-percent:0;mso-wrap-distance-left:9pt;mso-wrap-distance-top:0;mso-wrap-distance-right:9pt;mso-wrap-distance-bottom:0;mso-position-horizontal:right;mso-position-horizontal-relative:margin;mso-position-vertical:absolute;mso-position-vertical-relative:text;mso-width-percent:0;mso-height-percent:0;mso-width-relative:page;mso-height-relative:margin;v-text-anchor:middle" o:gfxdata="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" fillcolor="#70ad47 [3209]" strokecolor="#70ad47 [3209]" strokeweight="1pt">
+              <v:path arrowok="t"/>
+              <w10:wrap anchorx="margin"/>
+            </v:rect>
+          </w:pict>
+        </mc:Fallback>
+      </mc:AlternateContent>
+    </w:r>
   </w:p>
 </w:hdr>
 </file>
@@ -2762,6 +3392,95 @@
     </w:lvl>
   </w:abstractNum>
   <w:abstractNum w:abstractNumId="3" w15:restartNumberingAfterBreak="0">
+    <w:nsid w:val="3D621CAF"/>
+    <w:multiLevelType w:val="hybridMultilevel"/>
+    <w:tmpl w:val="3E40974E"/>
+    <w:lvl w:ilvl="0" w:tplc="FFFFFFFF">
+      <w:start w:val="1"/>
+      <w:numFmt w:val="decimal"/>
+      <w:lvlText w:val="%1."/>
+      <w:lvlJc w:val="left"/>
+      <w:pPr>
+        <w:ind w:left="720" w:hanging="360"/>
+      </w:pPr>
+      <w:rPr>
+        <w:rFonts w:hint="default"/>
+      </w:rPr>
+    </w:lvl>
+    <w:lvl w:ilvl="1" w:tplc="080A0019" w:tentative="1">
+      <w:start w:val="1"/>
+      <w:numFmt w:val="lowerLetter"/>
+      <w:lvlText w:val="%2."/>
+      <w:lvlJc w:val="left"/>
+      <w:pPr>
+        <w:ind w:left="1440" w:hanging="360"/>
+      </w:pPr>
+    </w:lvl>
+    <w:lvl w:ilvl="2" w:tplc="080A001B" w:tentative="1">
+      <w:start w:val="1"/>
+      <w:numFmt w:val="lowerRoman"/>
+      <w:lvlText w:val="%3."/>
+      <w:lvlJc w:val="right"/>
+      <w:pPr>
+        <w:ind w:left="2160" w:hanging="180"/>
+      </w:pPr>
+    </w:lvl>
+    <w:lvl w:ilvl="3" w:tplc="080A000F" w:tentative="1">
+      <w:start w:val="1"/>
+      <w:numFmt w:val="decimal"/>
+      <w:lvlText w:val="%4."/>
+      <w:lvlJc w:val="left"/>
+      <w:pPr>
+        <w:ind w:left="2880" w:hanging="360"/>
+      </w:pPr>
+    </w:lvl>
+    <w:lvl w:ilvl="4" w:tplc="080A0019" w:tentative="1">
+      <w:start w:val="1"/>
+      <w:numFmt w:val="lowerLetter"/>
+      <w:lvlText w:val="%5."/>
+      <w:lvlJc w:val="left"/>
+      <w:pPr>
+        <w:ind w:left="3600" w:hanging="360"/>
+      </w:pPr>
+    </w:lvl>
+    <w:lvl w:ilvl="5" w:tplc="080A001B" w:tentative="1">
+      <w:start w:val="1"/>
+      <w:numFmt w:val="lowerRoman"/>
+      <w:lvlText w:val="%6."/>
+      <w:lvlJc w:val="right"/>
+      <w:pPr>
+        <w:ind w:left="4320" w:hanging="180"/>
+      </w:pPr>
+    </w:lvl>
+    <w:lvl w:ilvl="6" w:tplc="080A000F" w:tentative="1">
+      <w:start w:val="1"/>
+      <w:numFmt w:val="decimal"/>
+      <w:lvlText w:val="%7."/>
+      <w:lvlJc w:val="left"/>
+      <w:pPr>
+        <w:ind w:left="5040" w:hanging="360"/>
+      </w:pPr>
+    </w:lvl>
+    <w:lvl w:ilvl="7" w:tplc="080A0019" w:tentative="1">
+      <w:start w:val="1"/>
+      <w:numFmt w:val="lowerLetter"/>
+      <w:lvlText w:val="%8."/>
+      <w:lvlJc w:val="left"/>
+      <w:pPr>
+        <w:ind w:left="5760" w:hanging="360"/>
+      </w:pPr>
+    </w:lvl>
+    <w:lvl w:ilvl="8" w:tplc="080A001B" w:tentative="1">
+      <w:start w:val="1"/>
+      <w:numFmt w:val="lowerRoman"/>
+      <w:lvlText w:val="%9."/>
+      <w:lvlJc w:val="right"/>
+      <w:pPr>
+        <w:ind w:left="6480" w:hanging="180"/>
+      </w:pPr>
+    </w:lvl>
+  </w:abstractNum>
+  <w:abstractNum w:abstractNumId="4" w15:restartNumberingAfterBreak="0">
     <w:nsid w:val="3E6622A3"/>
     <w:multiLevelType w:val="hybridMultilevel"/>
     <w:tmpl w:val="F9607A1E"/>
@@ -2874,7 +3593,96 @@
       </w:rPr>
     </w:lvl>
   </w:abstractNum>
-  <w:abstractNum w:abstractNumId="4" w15:restartNumberingAfterBreak="0">
+  <w:abstractNum w:abstractNumId="5" w15:restartNumberingAfterBreak="0">
+    <w:nsid w:val="3F3C28C0"/>
+    <w:multiLevelType w:val="hybridMultilevel"/>
+    <w:tmpl w:val="BA56F094"/>
+    <w:lvl w:ilvl="0" w:tplc="FFFFFFFF">
+      <w:start w:val="1"/>
+      <w:numFmt w:val="decimal"/>
+      <w:lvlText w:val="%1."/>
+      <w:lvlJc w:val="left"/>
+      <w:pPr>
+        <w:ind w:left="720" w:hanging="360"/>
+      </w:pPr>
+      <w:rPr>
+        <w:rFonts w:hint="default"/>
+      </w:rPr>
+    </w:lvl>
+    <w:lvl w:ilvl="1" w:tplc="FFFFFFFF" w:tentative="1">
+      <w:start w:val="1"/>
+      <w:numFmt w:val="lowerLetter"/>
+      <w:lvlText w:val="%2."/>
+      <w:lvlJc w:val="left"/>
+      <w:pPr>
+        <w:ind w:left="1440" w:hanging="360"/>
+      </w:pPr>
+    </w:lvl>
+    <w:lvl w:ilvl="2" w:tplc="FFFFFFFF" w:tentative="1">
+      <w:start w:val="1"/>
+      <w:numFmt w:val="lowerRoman"/>
+      <w:lvlText w:val="%3."/>
+      <w:lvlJc w:val="right"/>
+      <w:pPr>
+        <w:ind w:left="2160" w:hanging="180"/>
+      </w:pPr>
+    </w:lvl>
+    <w:lvl w:ilvl="3" w:tplc="FFFFFFFF" w:tentative="1">
+      <w:start w:val="1"/>
+      <w:numFmt w:val="decimal"/>
+      <w:lvlText w:val="%4."/>
+      <w:lvlJc w:val="left"/>
+      <w:pPr>
+        <w:ind w:left="2880" w:hanging="360"/>
+      </w:pPr>
+    </w:lvl>
+    <w:lvl w:ilvl="4" w:tplc="FFFFFFFF" w:tentative="1">
+      <w:start w:val="1"/>
+      <w:numFmt w:val="lowerLetter"/>
+      <w:lvlText w:val="%5."/>
+      <w:lvlJc w:val="left"/>
+      <w:pPr>
+        <w:ind w:left="3600" w:hanging="360"/>
+      </w:pPr>
+    </w:lvl>
+    <w:lvl w:ilvl="5" w:tplc="FFFFFFFF" w:tentative="1">
+      <w:start w:val="1"/>
+      <w:numFmt w:val="lowerRoman"/>
+      <w:lvlText w:val="%6."/>
+      <w:lvlJc w:val="right"/>
+      <w:pPr>
+        <w:ind w:left="4320" w:hanging="180"/>
+      </w:pPr>
+    </w:lvl>
+    <w:lvl w:ilvl="6" w:tplc="FFFFFFFF" w:tentative="1">
+      <w:start w:val="1"/>
+      <w:numFmt w:val="decimal"/>
+      <w:lvlText w:val="%7."/>
+      <w:lvlJc w:val="left"/>
+      <w:pPr>
+        <w:ind w:left="5040" w:hanging="360"/>
+      </w:pPr>
+    </w:lvl>
+    <w:lvl w:ilvl="7" w:tplc="FFFFFFFF" w:tentative="1">
+      <w:start w:val="1"/>
+      <w:numFmt w:val="lowerLetter"/>
+      <w:lvlText w:val="%8."/>
+      <w:lvlJc w:val="left"/>
+      <w:pPr>
+        <w:ind w:left="5760" w:hanging="360"/>
+      </w:pPr>
+    </w:lvl>
+    <w:lvl w:ilvl="8" w:tplc="FFFFFFFF" w:tentative="1">
+      <w:start w:val="1"/>
+      <w:numFmt w:val="lowerRoman"/>
+      <w:lvlText w:val="%9."/>
+      <w:lvlJc w:val="right"/>
+      <w:pPr>
+        <w:ind w:left="6480" w:hanging="180"/>
+      </w:pPr>
+    </w:lvl>
+  </w:abstractNum>
+  <w:abstractNum w:abstractNumId="6" w15:restartNumberingAfterBreak="0">
     <w:nsid w:val="4096698A"/>
     <w:multiLevelType w:val="hybridMultilevel"/>
     <w:tmpl w:val="6B02B750"/>
@@ -2988,7 +3796,7 @@
       </w:rPr>
     </w:lvl>
   </w:abstractNum>
-  <w:abstractNum w:abstractNumId="5" w15:restartNumberingAfterBreak="0">
+  <w:abstractNum w:abstractNumId="7" w15:restartNumberingAfterBreak="0">
     <w:nsid w:val="4C244D9A"/>
     <w:multiLevelType w:val="hybridMultilevel"/>
     <w:tmpl w:val="51E2B39C"/>
@@ -3098,7 +3906,7 @@
       </w:rPr>
     </w:lvl>
   </w:abstractNum>
-  <w:abstractNum w:abstractNumId="6" w15:restartNumberingAfterBreak="0">
+  <w:abstractNum w:abstractNumId="8" w15:restartNumberingAfterBreak="0">
     <w:nsid w:val="54CF4BD8"/>
     <w:multiLevelType w:val="hybridMultilevel"/>
     <w:tmpl w:val="95AEC65A"/>
@@ -3212,7 +4020,7 @@
       </w:rPr>
     </w:lvl>
   </w:abstractNum>
-  <w:abstractNum w:abstractNumId="7" w15:restartNumberingAfterBreak="0">
+  <w:abstractNum w:abstractNumId="9" w15:restartNumberingAfterBreak="0">
     <w:nsid w:val="56E723CE"/>
     <w:multiLevelType w:val="multilevel"/>
     <w:tmpl w:val="957E90C4"/>
@@ -3323,7 +4131,96 @@
       </w:pPr>
     </w:lvl>
   </w:abstractNum>
-  <w:abstractNum w:abstractNumId="8" w15:restartNumberingAfterBreak="0">
+  <w:abstractNum w:abstractNumId="10" w15:restartNumberingAfterBreak="0">
+    <w:nsid w:val="5D780480"/>
+    <w:multiLevelType w:val="hybridMultilevel"/>
+    <w:tmpl w:val="A9EC65AC"/>
+    <w:lvl w:ilvl="0" w:tplc="FFFFFFFF">
+      <w:start w:val="1"/>
+      <w:numFmt w:val="decimal"/>
+      <w:lvlText w:val="%1."/>
+      <w:lvlJc w:val="left"/>
+      <w:pPr>
+        <w:ind w:left="720" w:hanging="360"/>
+      </w:pPr>
+      <w:rPr>
+        <w:rFonts w:hint="default"/>
+      </w:rPr>
+    </w:lvl>
+    <w:lvl w:ilvl="1" w:tplc="080A0019" w:tentative="1">
+      <w:start w:val="1"/>
+      <w:numFmt w:val="lowerLetter"/>
+      <w:lvlText w:val="%2."/>
+      <w:lvlJc w:val="left"/>
+      <w:pPr>
+        <w:ind w:left="1440" w:hanging="360"/>
+      </w:pPr>
+    </w:lvl>
+    <w:lvl w:ilvl="2" w:tplc="080A001B" w:tentative="1">
+      <w:start w:val="1"/>
+      <w:numFmt w:val="lowerRoman"/>
+      <w:lvlText w:val="%3."/>
+      <w:lvlJc w:val="right"/>
+      <w:pPr>
+        <w:ind w:left="2160" w:hanging="180"/>
+      </w:pPr>
+    </w:lvl>
+    <w:lvl w:ilvl="3" w:tplc="080A000F" w:tentative="1">
+      <w:start w:val="1"/>
+      <w:numFmt w:val="decimal"/>
+      <w:lvlText w:val="%4."/>
+      <w:lvlJc w:val="left"/>
+      <w:pPr>
+        <w:ind w:left="2880" w:hanging="360"/>
+      </w:pPr>
+    </w:lvl>
+    <w:lvl w:ilvl="4" w:tplc="080A0019" w:tentative="1">
+      <w:start w:val="1"/>
+      <w:numFmt w:val="lowerLetter"/>
+      <w:lvlText w:val="%5."/>
+      <w:lvlJc w:val="left"/>
+      <w:pPr>
+        <w:ind w:left="3600" w:hanging="360"/>
+      </w:pPr>
+    </w:lvl>
+    <w:lvl w:ilvl="5" w:tplc="080A001B" w:tentative="1">
+      <w:start w:val="1"/>
+      <w:numFmt w:val="lowerRoman"/>
+      <w:lvlText w:val="%6."/>
+      <w:lvlJc w:val="right"/>
+      <w:pPr>
+        <w:ind w:left="4320" w:hanging="180"/>
+      </w:pPr>
+    </w:lvl>
+    <w:lvl w:ilvl="6" w:tplc="080A000F" w:tentative="1">
+      <w:start w:val="1"/>
+      <w:numFmt w:val="decimal"/>
+      <w:lvlText w:val="%7."/>
+      <w:lvlJc w:val="left"/>
+      <w:pPr>
+        <w:ind w:left="5040" w:hanging="360"/>
+      </w:pPr>
+    </w:lvl>
+    <w:lvl w:ilvl="7" w:tplc="080A0019" w:tentative="1">
+      <w:start w:val="1"/>
+      <w:numFmt w:val="lowerLetter"/>
+      <w:lvlText w:val="%8."/>
+      <w:lvlJc w:val="left"/>
+      <w:pPr>
+        <w:ind w:left="5760" w:hanging="360"/>
+      </w:pPr>
+    </w:lvl>
+    <w:lvl w:ilvl="8" w:tplc="080A001B" w:tentative="1">
+      <w:start w:val="1"/>
+      <w:numFmt w:val="lowerRoman"/>
+      <w:lvlText w:val="%9."/>
+      <w:lvlJc w:val="right"/>
+      <w:pPr>
+        <w:ind w:left="6480" w:hanging="180"/>
+      </w:pPr>
+    </w:lvl>
+  </w:abstractNum>
+  <w:abstractNum w:abstractNumId="11" w15:restartNumberingAfterBreak="0">
     <w:nsid w:val="64921114"/>
     <w:multiLevelType w:val="hybridMultilevel"/>
     <w:tmpl w:val="B308DA6E"/>
@@ -3437,7 +4334,7 @@
       </w:rPr>
     </w:lvl>
   </w:abstractNum>
-  <w:abstractNum w:abstractNumId="9" w15:restartNumberingAfterBreak="0">
+  <w:abstractNum w:abstractNumId="12" w15:restartNumberingAfterBreak="0">
     <w:nsid w:val="6EA44828"/>
     <w:multiLevelType w:val="hybridMultilevel"/>
     <w:tmpl w:val="BA56F094"/>
@@ -3536,10 +4433,10 @@
     <w:abstractNumId w:val="1"/>
   </w:num>
   <w:num w:numId="4">
-    <w:abstractNumId w:val="3"/>
+    <w:abstractNumId w:val="4"/>
   </w:num>
   <w:num w:numId="5">
-    <w:abstractNumId w:val="3"/>
+    <w:abstractNumId w:val="4"/>
   </w:num>
   <w:num w:numId="6">
     <w:abstractNumId w:val="1"/>
@@ -3551,13 +4448,13 @@
     <w:abstractNumId w:val="2"/>
   </w:num>
   <w:num w:numId="9">
-    <w:abstractNumId w:val="8"/>
+    <w:abstractNumId w:val="11"/>
   </w:num>
   <w:num w:numId="10">
-    <w:abstractNumId w:val="7"/>
+    <w:abstractNumId w:val="9"/>
   </w:num>
   <w:num w:numId="11">
-    <w:abstractNumId w:val="7"/>
+    <w:abstractNumId w:val="9"/>
     <w:lvlOverride w:ilvl="0">
       <w:startOverride w:val="1"/>
     </w:lvlOverride>
@@ -3587,67 +4484,67 @@
     </w:lvlOverride>
   </w:num>
   <w:num w:numId="12">
-    <w:abstractNumId w:val="7"/>
+    <w:abstractNumId w:val="9"/>
   </w:num>
   <w:num w:numId="13">
+    <w:abstractNumId w:val="11"/>
+  </w:num>
+  <w:num w:numId="14">
+    <w:abstractNumId w:val="9"/>
+  </w:num>
+  <w:num w:numId="15">
+    <w:abstractNumId w:val="9"/>
+  </w:num>
+  <w:num w:numId="16">
+    <w:abstractNumId w:val="11"/>
+  </w:num>
+  <w:num w:numId="17">
+    <w:abstractNumId w:val="9"/>
+  </w:num>
+  <w:num w:numId="18">
+    <w:abstractNumId w:val="11"/>
+  </w:num>
+  <w:num w:numId="19">
+    <w:abstractNumId w:val="9"/>
+  </w:num>
+  <w:num w:numId="20">
+    <w:abstractNumId w:val="9"/>
+  </w:num>
+  <w:num w:numId="21">
+    <w:abstractNumId w:val="11"/>
+  </w:num>
+  <w:num w:numId="22">
+    <w:abstractNumId w:val="11"/>
+  </w:num>
+  <w:num w:numId="23">
+    <w:abstractNumId w:val="6"/>
+  </w:num>
+  <w:num w:numId="24">
+    <w:abstractNumId w:val="6"/>
+  </w:num>
+  <w:num w:numId="25">
     <w:abstractNumId w:val="8"/>
   </w:num>
-  <w:num w:numId="14">
-    <w:abstractNumId w:val="7"/>
-  </w:num>
-  <w:num w:numId="15">
-    <w:abstractNumId w:val="7"/>
-  </w:num>
-  <w:num w:numId="16">
+  <w:num w:numId="26">
     <w:abstractNumId w:val="8"/>
   </w:num>
-  <w:num w:numId="17">
-    <w:abstractNumId w:val="7"/>
-  </w:num>
-  <w:num w:numId="18">
+  <w:num w:numId="27">
     <w:abstractNumId w:val="8"/>
   </w:num>
-  <w:num w:numId="19">
-    <w:abstractNumId w:val="7"/>
-  </w:num>
-  <w:num w:numId="20">
-    <w:abstractNumId w:val="7"/>
-  </w:num>
-  <w:num w:numId="21">
-    <w:abstractNumId w:val="8"/>
-  </w:num>
-  <w:num w:numId="22">
-    <w:abstractNumId w:val="8"/>
-  </w:num>
-  <w:num w:numId="23">
-    <w:abstractNumId w:val="4"/>
-  </w:num>
-  <w:num w:numId="24">
-    <w:abstractNumId w:val="4"/>
-  </w:num>
-  <w:num w:numId="25">
-    <w:abstractNumId w:val="6"/>
-  </w:num>
-  <w:num w:numId="26">
-    <w:abstractNumId w:val="6"/>
-  </w:num>
-  <w:num w:numId="27">
-    <w:abstractNumId w:val="6"/>
-  </w:num>
   <w:num w:numId="28">
-    <w:abstractNumId w:val="7"/>
+    <w:abstractNumId w:val="9"/>
   </w:num>
   <w:num w:numId="29">
-    <w:abstractNumId w:val="8"/>
+    <w:abstractNumId w:val="11"/>
   </w:num>
   <w:num w:numId="30">
     <w:abstractNumId w:val="0"/>
   </w:num>
   <w:num w:numId="31">
-    <w:abstractNumId w:val="7"/>
+    <w:abstractNumId w:val="9"/>
   </w:num>
   <w:num w:numId="32">
-    <w:abstractNumId w:val="5"/>
+    <w:abstractNumId w:val="7"/>
     <w:lvlOverride w:ilvl="0">
       <w:startOverride w:val="1"/>
     </w:lvlOverride>
@@ -3661,7 +4558,19 @@
     <w:lvlOverride w:ilvl="8"/>
   </w:num>
   <w:num w:numId="33">
-    <w:abstractNumId w:val="9"/>
+    <w:abstractNumId w:val="12"/>
+  </w:num>
+  <w:num w:numId="34">
+    <w:abstractNumId w:val="7"/>
+  </w:num>
+  <w:num w:numId="35">
+    <w:abstractNumId w:val="5"/>
+  </w:num>
+  <w:num w:numId="36">
+    <w:abstractNumId w:val="10"/>
+  </w:num>
+  <w:num w:numId="37">
+    <w:abstractNumId w:val="3"/>
   </w:num>
 </w:numbering>
 </file>
@@ -4231,7 +5140,6 @@
   <w:style w:type="character" w:default="1" w:styleId="Fuentedeprrafopredeter">
     <w:name w:val="Default Paragraph Font"/>
     <w:uiPriority w:val="1"/>
-    <w:semiHidden/>
     <w:unhideWhenUsed/>
   </w:style>
   <w:style w:type="table" w:default="1" w:styleId="Tablanormal">

</xml_diff>